<commit_message>
Updating requirements technical review.
</commit_message>
<xml_diff>
--- a/deliverables/Requirements Technical Review.docx
+++ b/deliverables/Requirements Technical Review.docx
@@ -1,6 +1,6 @@
 
 <file path=word/document.xml><?xml version="1.0" encoding="utf-8"?>
-<w:document xmlns:ve="http://schemas.openxmlformats.org/markup-compatibility/2006" xmlns:o="urn:schemas-microsoft-com:office:office" xmlns:r="http://schemas.openxmlformats.org/officeDocument/2006/relationships" xmlns:m="http://schemas.openxmlformats.org/officeDocument/2006/math" xmlns:v="urn:schemas-microsoft-com:vml" xmlns:wp="http://schemas.openxmlformats.org/drawingml/2006/wordprocessingDrawing" xmlns:w10="urn:schemas-microsoft-com:office:word" xmlns:w="http://schemas.openxmlformats.org/wordprocessingml/2006/main" xmlns:wne="http://schemas.microsoft.com/office/word/2006/wordml">
+<w:document xmlns:wpc="http://schemas.microsoft.com/office/word/2010/wordprocessingCanvas" xmlns:mc="http://schemas.openxmlformats.org/markup-compatibility/2006" xmlns:o="urn:schemas-microsoft-com:office:office" xmlns:r="http://schemas.openxmlformats.org/officeDocument/2006/relationships" xmlns:m="http://schemas.openxmlformats.org/officeDocument/2006/math" xmlns:v="urn:schemas-microsoft-com:vml" xmlns:wp14="http://schemas.microsoft.com/office/word/2010/wordprocessingDrawing" xmlns:wp="http://schemas.openxmlformats.org/drawingml/2006/wordprocessingDrawing" xmlns:w10="urn:schemas-microsoft-com:office:word" xmlns:w="http://schemas.openxmlformats.org/wordprocessingml/2006/main" xmlns:w14="http://schemas.microsoft.com/office/word/2010/wordml" xmlns:wpg="http://schemas.microsoft.com/office/word/2010/wordprocessingGroup" xmlns:wpi="http://schemas.microsoft.com/office/word/2010/wordprocessingInk" xmlns:wne="http://schemas.microsoft.com/office/word/2006/wordml" xmlns:wps="http://schemas.microsoft.com/office/word/2010/wordprocessingShape" mc:Ignorable="w14 wp14">
   <w:body>
     <w:sdt>
       <w:sdtPr>
@@ -29,7 +29,7 @@
           <w:tblPr>
             <w:tblW w:w="5000" w:type="pct"/>
             <w:jc w:val="center"/>
-            <w:tblLook w:val="04A0"/>
+            <w:tblLook w:val="04A0" w:firstRow="1" w:lastRow="0" w:firstColumn="1" w:lastColumn="0" w:noHBand="0" w:noVBand="1"/>
           </w:tblPr>
           <w:tblGrid>
             <w:gridCol w:w="9576"/>
@@ -119,6 +119,7 @@
                 <w:dataBinding w:prefixMappings="xmlns:ns0='http://schemas.openxmlformats.org/package/2006/metadata/core-properties' xmlns:ns1='http://purl.org/dc/elements/1.1/'" w:xpath="/ns0:coreProperties[1]/ns1:title[1]" w:storeItemID="{6C3C8BC8-F283-45AE-878A-BAB7291924A1}"/>
                 <w:text/>
               </w:sdtPr>
+              <w:sdtEndPr/>
               <w:sdtContent>
                 <w:tc>
                   <w:tcPr>
@@ -171,6 +172,7 @@
                 <w:dataBinding w:prefixMappings="xmlns:ns0='http://schemas.openxmlformats.org/package/2006/metadata/core-properties' xmlns:ns1='http://purl.org/dc/elements/1.1/'" w:xpath="/ns0:coreProperties[1]/ns1:subject[1]" w:storeItemID="{6C3C8BC8-F283-45AE-878A-BAB7291924A1}"/>
                 <w:text/>
               </w:sdtPr>
+              <w:sdtEndPr/>
               <w:sdtContent>
                 <w:tc>
                   <w:tcPr>
@@ -233,9 +235,6 @@
                   </w:rPr>
                   <w:alias w:val="Date"/>
                   <w:id w:val="516659546"/>
-                  <w:placeholder>
-                    <w:docPart w:val="2DA5B29B2BD84B5AB762B17D78CFE0C8"/>
-                  </w:placeholder>
                   <w:dataBinding w:prefixMappings="xmlns:ns0='http://schemas.microsoft.com/office/2006/coverPageProps'" w:xpath="/ns0:CoverPageProperties[1]/ns0:PublishDate[1]" w:storeItemID="{55AF091B-3C7A-41E3-B477-F2FDAA23CFDA}"/>
                   <w:date w:fullDate="2013-03-01T00:00:00Z">
                     <w:dateFormat w:val="M/d/yyyy"/>
@@ -244,6 +243,7 @@
                     <w:calendar w:val="gregorian"/>
                   </w:date>
                 </w:sdtPr>
+                <w:sdtEndPr/>
                 <w:sdtContent>
                   <w:p>
                     <w:pPr>
@@ -277,7 +277,7 @@
           <w:tblPr>
             <w:tblpPr w:leftFromText="187" w:rightFromText="187" w:horzAnchor="margin" w:tblpXSpec="center" w:tblpYSpec="bottom"/>
             <w:tblW w:w="5000" w:type="pct"/>
-            <w:tblLook w:val="04A0"/>
+            <w:tblLook w:val="04A0" w:firstRow="1" w:lastRow="0" w:firstColumn="1" w:lastColumn="0" w:noHBand="0" w:noVBand="1"/>
           </w:tblPr>
           <w:tblGrid>
             <w:gridCol w:w="9576"/>
@@ -461,6 +461,7 @@
             <w:t xml:space="preserve">Omar </w:t>
           </w:r>
           <w:proofErr w:type="spellStart"/>
+          <w:proofErr w:type="gramStart"/>
           <w:r>
             <w:rPr>
               <w:bCs/>
@@ -476,7 +477,16 @@
               <w:sz w:val="40"/>
               <w:szCs w:val="40"/>
             </w:rPr>
-            <w:t xml:space="preserve">, </w:t>
+            <w:t>,</w:t>
+          </w:r>
+          <w:proofErr w:type="gramEnd"/>
+          <w:r>
+            <w:rPr>
+              <w:bCs/>
+              <w:sz w:val="40"/>
+              <w:szCs w:val="40"/>
+            </w:rPr>
+            <w:t xml:space="preserve"> </w:t>
           </w:r>
           <w:r>
             <w:rPr>
@@ -589,10 +599,10 @@
     </w:p>
     <w:tbl>
       <w:tblPr>
-        <w:tblStyle w:val="LightGrid-Accent1"/>
+        <w:tblStyle w:val="LightGrid-Accent11"/>
         <w:tblW w:w="9983" w:type="dxa"/>
         <w:tblLayout w:type="fixed"/>
-        <w:tblLook w:val="04A0"/>
+        <w:tblLook w:val="04A0" w:firstRow="1" w:lastRow="0" w:firstColumn="1" w:lastColumn="0" w:noHBand="0" w:noVBand="1"/>
       </w:tblPr>
       <w:tblGrid>
         <w:gridCol w:w="1668"/>
@@ -603,12 +613,12 @@
       </w:tblGrid>
       <w:tr>
         <w:trPr>
-          <w:cnfStyle w:val="100000000000"/>
+          <w:cnfStyle w:val="100000000000" w:firstRow="1" w:lastRow="0" w:firstColumn="0" w:lastColumn="0" w:oddVBand="0" w:evenVBand="0" w:oddHBand="0" w:evenHBand="0" w:firstRowFirstColumn="0" w:firstRowLastColumn="0" w:lastRowFirstColumn="0" w:lastRowLastColumn="0"/>
           <w:trHeight w:val="269"/>
         </w:trPr>
         <w:tc>
           <w:tcPr>
-            <w:cnfStyle w:val="001000000000"/>
+            <w:cnfStyle w:val="001000000000" w:firstRow="0" w:lastRow="0" w:firstColumn="1" w:lastColumn="0" w:oddVBand="0" w:evenVBand="0" w:oddHBand="0" w:evenHBand="0" w:firstRowFirstColumn="0" w:firstRowLastColumn="0" w:lastRowFirstColumn="0" w:lastRowLastColumn="0"/>
             <w:tcW w:w="1668" w:type="dxa"/>
           </w:tcPr>
           <w:p>
@@ -624,7 +634,7 @@
           <w:p>
             <w:pPr>
               <w:jc w:val="center"/>
-              <w:cnfStyle w:val="100000000000"/>
+              <w:cnfStyle w:val="100000000000" w:firstRow="1" w:lastRow="0" w:firstColumn="0" w:lastColumn="0" w:oddVBand="0" w:evenVBand="0" w:oddHBand="0" w:evenHBand="0" w:firstRowFirstColumn="0" w:firstRowLastColumn="0" w:lastRowFirstColumn="0" w:lastRowLastColumn="0"/>
             </w:pPr>
             <w:r>
               <w:t>#</w:t>
@@ -637,7 +647,7 @@
           </w:tcPr>
           <w:p>
             <w:pPr>
-              <w:cnfStyle w:val="100000000000"/>
+              <w:cnfStyle w:val="100000000000" w:firstRow="1" w:lastRow="0" w:firstColumn="0" w:lastColumn="0" w:oddVBand="0" w:evenVBand="0" w:oddHBand="0" w:evenHBand="0" w:firstRowFirstColumn="0" w:firstRowLastColumn="0" w:lastRowFirstColumn="0" w:lastRowLastColumn="0"/>
             </w:pPr>
             <w:r>
               <w:t>Severity</w:t>
@@ -650,7 +660,7 @@
           </w:tcPr>
           <w:p>
             <w:pPr>
-              <w:cnfStyle w:val="100000000000"/>
+              <w:cnfStyle w:val="100000000000" w:firstRow="1" w:lastRow="0" w:firstColumn="0" w:lastColumn="0" w:oddVBand="0" w:evenVBand="0" w:oddHBand="0" w:evenHBand="0" w:firstRowFirstColumn="0" w:firstRowLastColumn="0" w:lastRowFirstColumn="0" w:lastRowLastColumn="0"/>
             </w:pPr>
             <w:r>
               <w:t>Discoverer</w:t>
@@ -663,7 +673,7 @@
           </w:tcPr>
           <w:p>
             <w:pPr>
-              <w:cnfStyle w:val="100000000000"/>
+              <w:cnfStyle w:val="100000000000" w:firstRow="1" w:lastRow="0" w:firstColumn="0" w:lastColumn="0" w:oddVBand="0" w:evenVBand="0" w:oddHBand="0" w:evenHBand="0" w:firstRowFirstColumn="0" w:firstRowLastColumn="0" w:lastRowFirstColumn="0" w:lastRowLastColumn="0"/>
             </w:pPr>
             <w:r>
               <w:t>Description</w:t>
@@ -673,12 +683,12 @@
       </w:tr>
       <w:tr>
         <w:trPr>
-          <w:cnfStyle w:val="000000100000"/>
+          <w:cnfStyle w:val="000000100000" w:firstRow="0" w:lastRow="0" w:firstColumn="0" w:lastColumn="0" w:oddVBand="0" w:evenVBand="0" w:oddHBand="1" w:evenHBand="0" w:firstRowFirstColumn="0" w:firstRowLastColumn="0" w:lastRowFirstColumn="0" w:lastRowLastColumn="0"/>
           <w:trHeight w:val="269"/>
         </w:trPr>
         <w:tc>
           <w:tcPr>
-            <w:cnfStyle w:val="001000000000"/>
+            <w:cnfStyle w:val="001000000000" w:firstRow="0" w:lastRow="0" w:firstColumn="1" w:lastColumn="0" w:oddVBand="0" w:evenVBand="0" w:oddHBand="0" w:evenHBand="0" w:firstRowFirstColumn="0" w:firstRowLastColumn="0" w:lastRowFirstColumn="0" w:lastRowLastColumn="0"/>
             <w:tcW w:w="1668" w:type="dxa"/>
             <w:vMerge w:val="restart"/>
             <w:shd w:val="clear" w:color="auto" w:fill="8DB3E2" w:themeFill="text2" w:themeFillTint="66"/>
@@ -699,7 +709,7 @@
           <w:p>
             <w:pPr>
               <w:jc w:val="center"/>
-              <w:cnfStyle w:val="000000100000"/>
+              <w:cnfStyle w:val="000000100000" w:firstRow="0" w:lastRow="0" w:firstColumn="0" w:lastColumn="0" w:oddVBand="0" w:evenVBand="0" w:oddHBand="1" w:evenHBand="0" w:firstRowFirstColumn="0" w:firstRowLastColumn="0" w:lastRowFirstColumn="0" w:lastRowLastColumn="0"/>
             </w:pPr>
             <w:r>
               <w:t>1</w:t>
@@ -713,7 +723,7 @@
           <w:p>
             <w:pPr>
               <w:jc w:val="center"/>
-              <w:cnfStyle w:val="000000100000"/>
+              <w:cnfStyle w:val="000000100000" w:firstRow="0" w:lastRow="0" w:firstColumn="0" w:lastColumn="0" w:oddVBand="0" w:evenVBand="0" w:oddHBand="1" w:evenHBand="0" w:firstRowFirstColumn="0" w:firstRowLastColumn="0" w:lastRowFirstColumn="0" w:lastRowLastColumn="0"/>
             </w:pPr>
             <w:r>
               <w:t>High</w:t>
@@ -727,14 +737,22 @@
           <w:p>
             <w:pPr>
               <w:jc w:val="center"/>
-              <w:cnfStyle w:val="000000100000"/>
-            </w:pPr>
-            <w:r>
-              <w:t>Omar/Nick/</w:t>
-            </w:r>
-            <w:r>
+              <w:cnfStyle w:val="000000100000" w:firstRow="0" w:lastRow="0" w:firstColumn="0" w:lastColumn="0" w:oddVBand="0" w:evenVBand="0" w:oddHBand="1" w:evenHBand="0" w:firstRowFirstColumn="0" w:firstRowLastColumn="0" w:lastRowFirstColumn="0" w:lastRowLastColumn="0"/>
+            </w:pPr>
+            <w:r>
+              <w:rPr>
+                <w:b/>
+              </w:rPr>
+              <w:t>Cameron/</w:t>
+            </w:r>
+            <w:r>
+              <w:rPr>
+                <w:b/>
+              </w:rPr>
               <w:br/>
-              <w:t>Cameron</w:t>
+            </w:r>
+            <w:r>
+              <w:t>Omar/Nick</w:t>
             </w:r>
           </w:p>
         </w:tc>
@@ -744,7 +762,7 @@
           </w:tcPr>
           <w:p>
             <w:pPr>
-              <w:cnfStyle w:val="000000100000"/>
+              <w:cnfStyle w:val="000000100000" w:firstRow="0" w:lastRow="0" w:firstColumn="0" w:lastColumn="0" w:oddVBand="0" w:evenVBand="0" w:oddHBand="1" w:evenHBand="0" w:firstRowFirstColumn="0" w:firstRowLastColumn="0" w:lastRowFirstColumn="0" w:lastRowLastColumn="0"/>
             </w:pPr>
             <w:r>
               <w:t>You mention the website will be built for the three most popular modern web browsers. However, a large portion (probably around 10%) of visitors to your website will be using other browsers such as Safari, Opera, and older versions of IE. Ensuring the website is fully accessible from other browsers is probably worth the time investment.</w:t>
@@ -754,12 +772,12 @@
       </w:tr>
       <w:tr>
         <w:trPr>
-          <w:cnfStyle w:val="000000010000"/>
+          <w:cnfStyle w:val="000000010000" w:firstRow="0" w:lastRow="0" w:firstColumn="0" w:lastColumn="0" w:oddVBand="0" w:evenVBand="0" w:oddHBand="0" w:evenHBand="1" w:firstRowFirstColumn="0" w:firstRowLastColumn="0" w:lastRowFirstColumn="0" w:lastRowLastColumn="0"/>
           <w:trHeight w:val="269"/>
         </w:trPr>
         <w:tc>
           <w:tcPr>
-            <w:cnfStyle w:val="001000000000"/>
+            <w:cnfStyle w:val="001000000000" w:firstRow="0" w:lastRow="0" w:firstColumn="1" w:lastColumn="0" w:oddVBand="0" w:evenVBand="0" w:oddHBand="0" w:evenHBand="0" w:firstRowFirstColumn="0" w:firstRowLastColumn="0" w:lastRowFirstColumn="0" w:lastRowLastColumn="0"/>
             <w:tcW w:w="1668" w:type="dxa"/>
             <w:vMerge/>
             <w:shd w:val="clear" w:color="auto" w:fill="8DB3E2" w:themeFill="text2" w:themeFillTint="66"/>
@@ -773,7 +791,7 @@
           <w:p>
             <w:pPr>
               <w:jc w:val="center"/>
-              <w:cnfStyle w:val="000000010000"/>
+              <w:cnfStyle w:val="000000010000" w:firstRow="0" w:lastRow="0" w:firstColumn="0" w:lastColumn="0" w:oddVBand="0" w:evenVBand="0" w:oddHBand="0" w:evenHBand="1" w:firstRowFirstColumn="0" w:firstRowLastColumn="0" w:lastRowFirstColumn="0" w:lastRowLastColumn="0"/>
             </w:pPr>
             <w:r>
               <w:t>2</w:t>
@@ -787,7 +805,7 @@
           <w:p>
             <w:pPr>
               <w:jc w:val="center"/>
-              <w:cnfStyle w:val="000000010000"/>
+              <w:cnfStyle w:val="000000010000" w:firstRow="0" w:lastRow="0" w:firstColumn="0" w:lastColumn="0" w:oddVBand="0" w:evenVBand="0" w:oddHBand="0" w:evenHBand="1" w:firstRowFirstColumn="0" w:firstRowLastColumn="0" w:lastRowFirstColumn="0" w:lastRowLastColumn="0"/>
             </w:pPr>
             <w:r>
               <w:t>High</w:t>
@@ -801,7 +819,7 @@
           <w:p>
             <w:pPr>
               <w:jc w:val="center"/>
-              <w:cnfStyle w:val="000000010000"/>
+              <w:cnfStyle w:val="000000010000" w:firstRow="0" w:lastRow="0" w:firstColumn="0" w:lastColumn="0" w:oddVBand="0" w:evenVBand="0" w:oddHBand="0" w:evenHBand="1" w:firstRowFirstColumn="0" w:firstRowLastColumn="0" w:lastRowFirstColumn="0" w:lastRowLastColumn="0"/>
             </w:pPr>
             <w:r>
               <w:t>Glen</w:t>
@@ -814,7 +832,7 @@
           </w:tcPr>
           <w:p>
             <w:pPr>
-              <w:cnfStyle w:val="000000010000"/>
+              <w:cnfStyle w:val="000000010000" w:firstRow="0" w:lastRow="0" w:firstColumn="0" w:lastColumn="0" w:oddVBand="0" w:evenVBand="0" w:oddHBand="0" w:evenHBand="1" w:firstRowFirstColumn="0" w:firstRowLastColumn="0" w:lastRowFirstColumn="0" w:lastRowLastColumn="0"/>
             </w:pPr>
             <w:r>
               <w:t xml:space="preserve">It sounds as if the EPL Game and </w:t>
@@ -832,12 +850,12 @@
       </w:tr>
       <w:tr>
         <w:trPr>
-          <w:cnfStyle w:val="000000100000"/>
+          <w:cnfStyle w:val="000000100000" w:firstRow="0" w:lastRow="0" w:firstColumn="0" w:lastColumn="0" w:oddVBand="0" w:evenVBand="0" w:oddHBand="1" w:evenHBand="0" w:firstRowFirstColumn="0" w:firstRowLastColumn="0" w:lastRowFirstColumn="0" w:lastRowLastColumn="0"/>
           <w:trHeight w:val="269"/>
         </w:trPr>
         <w:tc>
           <w:tcPr>
-            <w:cnfStyle w:val="001000000000"/>
+            <w:cnfStyle w:val="001000000000" w:firstRow="0" w:lastRow="0" w:firstColumn="1" w:lastColumn="0" w:oddVBand="0" w:evenVBand="0" w:oddHBand="0" w:evenHBand="0" w:firstRowFirstColumn="0" w:firstRowLastColumn="0" w:lastRowFirstColumn="0" w:lastRowLastColumn="0"/>
             <w:tcW w:w="1668" w:type="dxa"/>
             <w:vMerge/>
             <w:shd w:val="clear" w:color="auto" w:fill="8DB3E2" w:themeFill="text2" w:themeFillTint="66"/>
@@ -851,7 +869,7 @@
           <w:p>
             <w:pPr>
               <w:jc w:val="center"/>
-              <w:cnfStyle w:val="000000100000"/>
+              <w:cnfStyle w:val="000000100000" w:firstRow="0" w:lastRow="0" w:firstColumn="0" w:lastColumn="0" w:oddVBand="0" w:evenVBand="0" w:oddHBand="1" w:evenHBand="0" w:firstRowFirstColumn="0" w:firstRowLastColumn="0" w:lastRowFirstColumn="0" w:lastRowLastColumn="0"/>
             </w:pPr>
             <w:r>
               <w:t>3</w:t>
@@ -865,7 +883,7 @@
           <w:p>
             <w:pPr>
               <w:jc w:val="center"/>
-              <w:cnfStyle w:val="000000100000"/>
+              <w:cnfStyle w:val="000000100000" w:firstRow="0" w:lastRow="0" w:firstColumn="0" w:lastColumn="0" w:oddVBand="0" w:evenVBand="0" w:oddHBand="1" w:evenHBand="0" w:firstRowFirstColumn="0" w:firstRowLastColumn="0" w:lastRowFirstColumn="0" w:lastRowLastColumn="0"/>
             </w:pPr>
             <w:r>
               <w:t>Medium</w:t>
@@ -879,7 +897,7 @@
           <w:p>
             <w:pPr>
               <w:jc w:val="center"/>
-              <w:cnfStyle w:val="000000100000"/>
+              <w:cnfStyle w:val="000000100000" w:firstRow="0" w:lastRow="0" w:firstColumn="0" w:lastColumn="0" w:oddVBand="0" w:evenVBand="0" w:oddHBand="1" w:evenHBand="0" w:firstRowFirstColumn="0" w:firstRowLastColumn="0" w:lastRowFirstColumn="0" w:lastRowLastColumn="0"/>
             </w:pPr>
             <w:r>
               <w:t>Cameron</w:t>
@@ -892,7 +910,7 @@
           </w:tcPr>
           <w:p>
             <w:pPr>
-              <w:cnfStyle w:val="000000100000"/>
+              <w:cnfStyle w:val="000000100000" w:firstRow="0" w:lastRow="0" w:firstColumn="0" w:lastColumn="0" w:oddVBand="0" w:evenVBand="0" w:oddHBand="1" w:evenHBand="0" w:firstRowFirstColumn="0" w:firstRowLastColumn="0" w:lastRowFirstColumn="0" w:lastRowLastColumn="0"/>
             </w:pPr>
             <w:r>
               <w:t>Are the general public and people interested in the EPL and Edmonton’s history really the same thing?</w:t>
@@ -902,12 +920,12 @@
       </w:tr>
       <w:tr>
         <w:trPr>
-          <w:cnfStyle w:val="000000010000"/>
+          <w:cnfStyle w:val="000000010000" w:firstRow="0" w:lastRow="0" w:firstColumn="0" w:lastColumn="0" w:oddVBand="0" w:evenVBand="0" w:oddHBand="0" w:evenHBand="1" w:firstRowFirstColumn="0" w:firstRowLastColumn="0" w:lastRowFirstColumn="0" w:lastRowLastColumn="0"/>
           <w:trHeight w:val="269"/>
         </w:trPr>
         <w:tc>
           <w:tcPr>
-            <w:cnfStyle w:val="001000000000"/>
+            <w:cnfStyle w:val="001000000000" w:firstRow="0" w:lastRow="0" w:firstColumn="1" w:lastColumn="0" w:oddVBand="0" w:evenVBand="0" w:oddHBand="0" w:evenHBand="0" w:firstRowFirstColumn="0" w:firstRowLastColumn="0" w:lastRowFirstColumn="0" w:lastRowLastColumn="0"/>
             <w:tcW w:w="1668" w:type="dxa"/>
             <w:vMerge/>
             <w:shd w:val="clear" w:color="auto" w:fill="8DB3E2" w:themeFill="text2" w:themeFillTint="66"/>
@@ -921,7 +939,7 @@
           <w:p>
             <w:pPr>
               <w:jc w:val="center"/>
-              <w:cnfStyle w:val="000000010000"/>
+              <w:cnfStyle w:val="000000010000" w:firstRow="0" w:lastRow="0" w:firstColumn="0" w:lastColumn="0" w:oddVBand="0" w:evenVBand="0" w:oddHBand="0" w:evenHBand="1" w:firstRowFirstColumn="0" w:firstRowLastColumn="0" w:lastRowFirstColumn="0" w:lastRowLastColumn="0"/>
             </w:pPr>
             <w:r>
               <w:t>4</w:t>
@@ -935,7 +953,7 @@
           <w:p>
             <w:pPr>
               <w:jc w:val="center"/>
-              <w:cnfStyle w:val="000000010000"/>
+              <w:cnfStyle w:val="000000010000" w:firstRow="0" w:lastRow="0" w:firstColumn="0" w:lastColumn="0" w:oddVBand="0" w:evenVBand="0" w:oddHBand="0" w:evenHBand="1" w:firstRowFirstColumn="0" w:firstRowLastColumn="0" w:lastRowFirstColumn="0" w:lastRowLastColumn="0"/>
             </w:pPr>
             <w:r>
               <w:t>Low</w:t>
@@ -949,7 +967,7 @@
           <w:p>
             <w:pPr>
               <w:jc w:val="center"/>
-              <w:cnfStyle w:val="000000010000"/>
+              <w:cnfStyle w:val="000000010000" w:firstRow="0" w:lastRow="0" w:firstColumn="0" w:lastColumn="0" w:oddVBand="0" w:evenVBand="0" w:oddHBand="0" w:evenHBand="1" w:firstRowFirstColumn="0" w:firstRowLastColumn="0" w:lastRowFirstColumn="0" w:lastRowLastColumn="0"/>
             </w:pPr>
             <w:r>
               <w:t>Richard</w:t>
@@ -962,7 +980,7 @@
           </w:tcPr>
           <w:p>
             <w:pPr>
-              <w:cnfStyle w:val="000000010000"/>
+              <w:cnfStyle w:val="000000010000" w:firstRow="0" w:lastRow="0" w:firstColumn="0" w:lastColumn="0" w:oddVBand="0" w:evenVBand="0" w:oddHBand="0" w:evenHBand="1" w:firstRowFirstColumn="0" w:firstRowLastColumn="0" w:lastRowFirstColumn="0" w:lastRowLastColumn="0"/>
             </w:pPr>
             <w:r>
               <w:t>“The EPL” vs. “EPL”</w:t>
@@ -972,12 +990,12 @@
       </w:tr>
       <w:tr>
         <w:trPr>
-          <w:cnfStyle w:val="000000100000"/>
+          <w:cnfStyle w:val="000000100000" w:firstRow="0" w:lastRow="0" w:firstColumn="0" w:lastColumn="0" w:oddVBand="0" w:evenVBand="0" w:oddHBand="1" w:evenHBand="0" w:firstRowFirstColumn="0" w:firstRowLastColumn="0" w:lastRowFirstColumn="0" w:lastRowLastColumn="0"/>
           <w:trHeight w:val="269"/>
         </w:trPr>
         <w:tc>
           <w:tcPr>
-            <w:cnfStyle w:val="001000000000"/>
+            <w:cnfStyle w:val="001000000000" w:firstRow="0" w:lastRow="0" w:firstColumn="1" w:lastColumn="0" w:oddVBand="0" w:evenVBand="0" w:oddHBand="0" w:evenHBand="0" w:firstRowFirstColumn="0" w:firstRowLastColumn="0" w:lastRowFirstColumn="0" w:lastRowLastColumn="0"/>
             <w:tcW w:w="1668" w:type="dxa"/>
             <w:vMerge/>
             <w:shd w:val="clear" w:color="auto" w:fill="8DB3E2" w:themeFill="text2" w:themeFillTint="66"/>
@@ -991,7 +1009,7 @@
           <w:p>
             <w:pPr>
               <w:jc w:val="center"/>
-              <w:cnfStyle w:val="000000100000"/>
+              <w:cnfStyle w:val="000000100000" w:firstRow="0" w:lastRow="0" w:firstColumn="0" w:lastColumn="0" w:oddVBand="0" w:evenVBand="0" w:oddHBand="1" w:evenHBand="0" w:firstRowFirstColumn="0" w:firstRowLastColumn="0" w:lastRowFirstColumn="0" w:lastRowLastColumn="0"/>
             </w:pPr>
             <w:r>
               <w:t>5</w:t>
@@ -1005,7 +1023,7 @@
           <w:p>
             <w:pPr>
               <w:jc w:val="center"/>
-              <w:cnfStyle w:val="000000100000"/>
+              <w:cnfStyle w:val="000000100000" w:firstRow="0" w:lastRow="0" w:firstColumn="0" w:lastColumn="0" w:oddVBand="0" w:evenVBand="0" w:oddHBand="1" w:evenHBand="0" w:firstRowFirstColumn="0" w:firstRowLastColumn="0" w:lastRowFirstColumn="0" w:lastRowLastColumn="0"/>
             </w:pPr>
             <w:r>
               <w:t>Low</w:t>
@@ -1019,7 +1037,7 @@
           <w:p>
             <w:pPr>
               <w:jc w:val="center"/>
-              <w:cnfStyle w:val="000000100000"/>
+              <w:cnfStyle w:val="000000100000" w:firstRow="0" w:lastRow="0" w:firstColumn="0" w:lastColumn="0" w:oddVBand="0" w:evenVBand="0" w:oddHBand="1" w:evenHBand="0" w:firstRowFirstColumn="0" w:firstRowLastColumn="0" w:lastRowFirstColumn="0" w:lastRowLastColumn="0"/>
             </w:pPr>
             <w:r>
               <w:t>Richard</w:t>
@@ -1032,7 +1050,7 @@
           </w:tcPr>
           <w:p>
             <w:pPr>
-              <w:cnfStyle w:val="000000100000"/>
+              <w:cnfStyle w:val="000000100000" w:firstRow="0" w:lastRow="0" w:firstColumn="0" w:lastColumn="0" w:oddVBand="0" w:evenVBand="0" w:oddHBand="1" w:evenHBand="0" w:firstRowFirstColumn="0" w:firstRowLastColumn="0" w:lastRowFirstColumn="0" w:lastRowLastColumn="0"/>
             </w:pPr>
             <w:r>
               <w:t>…that “existed” at that time…</w:t>
@@ -1042,12 +1060,12 @@
       </w:tr>
       <w:tr>
         <w:trPr>
-          <w:cnfStyle w:val="000000010000"/>
+          <w:cnfStyle w:val="000000010000" w:firstRow="0" w:lastRow="0" w:firstColumn="0" w:lastColumn="0" w:oddVBand="0" w:evenVBand="0" w:oddHBand="0" w:evenHBand="1" w:firstRowFirstColumn="0" w:firstRowLastColumn="0" w:lastRowFirstColumn="0" w:lastRowLastColumn="0"/>
           <w:trHeight w:val="269"/>
         </w:trPr>
         <w:tc>
           <w:tcPr>
-            <w:cnfStyle w:val="001000000000"/>
+            <w:cnfStyle w:val="001000000000" w:firstRow="0" w:lastRow="0" w:firstColumn="1" w:lastColumn="0" w:oddVBand="0" w:evenVBand="0" w:oddHBand="0" w:evenHBand="0" w:firstRowFirstColumn="0" w:firstRowLastColumn="0" w:lastRowFirstColumn="0" w:lastRowLastColumn="0"/>
             <w:tcW w:w="1668" w:type="dxa"/>
             <w:vMerge w:val="restart"/>
             <w:shd w:val="clear" w:color="auto" w:fill="8DB3E2" w:themeFill="text2" w:themeFillTint="66"/>
@@ -1065,7 +1083,7 @@
           <w:p>
             <w:pPr>
               <w:jc w:val="center"/>
-              <w:cnfStyle w:val="000000010000"/>
+              <w:cnfStyle w:val="000000010000" w:firstRow="0" w:lastRow="0" w:firstColumn="0" w:lastColumn="0" w:oddVBand="0" w:evenVBand="0" w:oddHBand="0" w:evenHBand="1" w:firstRowFirstColumn="0" w:firstRowLastColumn="0" w:lastRowFirstColumn="0" w:lastRowLastColumn="0"/>
             </w:pPr>
             <w:r>
               <w:t>6</w:t>
@@ -1079,7 +1097,7 @@
           <w:p>
             <w:pPr>
               <w:jc w:val="center"/>
-              <w:cnfStyle w:val="000000010000"/>
+              <w:cnfStyle w:val="000000010000" w:firstRow="0" w:lastRow="0" w:firstColumn="0" w:lastColumn="0" w:oddVBand="0" w:evenVBand="0" w:oddHBand="0" w:evenHBand="1" w:firstRowFirstColumn="0" w:firstRowLastColumn="0" w:lastRowFirstColumn="0" w:lastRowLastColumn="0"/>
             </w:pPr>
             <w:r>
               <w:t>High</w:t>
@@ -1093,13 +1111,21 @@
           <w:p>
             <w:pPr>
               <w:jc w:val="center"/>
-              <w:cnfStyle w:val="000000010000"/>
-            </w:pPr>
-            <w:r>
-              <w:t>Glen/James/</w:t>
+              <w:cnfStyle w:val="000000010000" w:firstRow="0" w:lastRow="0" w:firstColumn="0" w:lastColumn="0" w:oddVBand="0" w:evenVBand="0" w:oddHBand="0" w:evenHBand="1" w:firstRowFirstColumn="0" w:firstRowLastColumn="0" w:lastRowFirstColumn="0" w:lastRowLastColumn="0"/>
+            </w:pPr>
+            <w:r>
+              <w:rPr>
+                <w:b/>
+              </w:rPr>
+              <w:t>James/</w:t>
+            </w:r>
+            <w:r>
+              <w:t>Glen/</w:t>
             </w:r>
             <w:r>
               <w:br/>
+            </w:r>
+            <w:r>
               <w:t>Cameron/Nick</w:t>
             </w:r>
           </w:p>
@@ -1110,7 +1136,7 @@
           </w:tcPr>
           <w:p>
             <w:pPr>
-              <w:cnfStyle w:val="000000010000"/>
+              <w:cnfStyle w:val="000000010000" w:firstRow="0" w:lastRow="0" w:firstColumn="0" w:lastColumn="0" w:oddVBand="0" w:evenVBand="0" w:oddHBand="0" w:evenHBand="1" w:firstRowFirstColumn="0" w:firstRowLastColumn="0" w:lastRowFirstColumn="0" w:lastRowLastColumn="0"/>
             </w:pPr>
             <w:r>
               <w:t>TM. 1.1 is missing a step – there doesn’t seem to be any indication to the uploading user that their content has been rejected or approved.</w:t>
@@ -1120,12 +1146,12 @@
       </w:tr>
       <w:tr>
         <w:trPr>
-          <w:cnfStyle w:val="000000100000"/>
+          <w:cnfStyle w:val="000000100000" w:firstRow="0" w:lastRow="0" w:firstColumn="0" w:lastColumn="0" w:oddVBand="0" w:evenVBand="0" w:oddHBand="1" w:evenHBand="0" w:firstRowFirstColumn="0" w:firstRowLastColumn="0" w:lastRowFirstColumn="0" w:lastRowLastColumn="0"/>
           <w:trHeight w:val="269"/>
         </w:trPr>
         <w:tc>
           <w:tcPr>
-            <w:cnfStyle w:val="001000000000"/>
+            <w:cnfStyle w:val="001000000000" w:firstRow="0" w:lastRow="0" w:firstColumn="1" w:lastColumn="0" w:oddVBand="0" w:evenVBand="0" w:oddHBand="0" w:evenHBand="0" w:firstRowFirstColumn="0" w:firstRowLastColumn="0" w:lastRowFirstColumn="0" w:lastRowLastColumn="0"/>
             <w:tcW w:w="1668" w:type="dxa"/>
             <w:vMerge/>
             <w:shd w:val="clear" w:color="auto" w:fill="8DB3E2" w:themeFill="text2" w:themeFillTint="66"/>
@@ -1139,7 +1165,7 @@
           <w:p>
             <w:pPr>
               <w:jc w:val="center"/>
-              <w:cnfStyle w:val="000000100000"/>
+              <w:cnfStyle w:val="000000100000" w:firstRow="0" w:lastRow="0" w:firstColumn="0" w:lastColumn="0" w:oddVBand="0" w:evenVBand="0" w:oddHBand="1" w:evenHBand="0" w:firstRowFirstColumn="0" w:firstRowLastColumn="0" w:lastRowFirstColumn="0" w:lastRowLastColumn="0"/>
             </w:pPr>
             <w:r>
               <w:t>7</w:t>
@@ -1153,7 +1179,7 @@
           <w:p>
             <w:pPr>
               <w:jc w:val="center"/>
-              <w:cnfStyle w:val="000000100000"/>
+              <w:cnfStyle w:val="000000100000" w:firstRow="0" w:lastRow="0" w:firstColumn="0" w:lastColumn="0" w:oddVBand="0" w:evenVBand="0" w:oddHBand="1" w:evenHBand="0" w:firstRowFirstColumn="0" w:firstRowLastColumn="0" w:lastRowFirstColumn="0" w:lastRowLastColumn="0"/>
             </w:pPr>
             <w:r>
               <w:t>High</w:t>
@@ -1167,14 +1193,22 @@
           <w:p>
             <w:pPr>
               <w:jc w:val="center"/>
-              <w:cnfStyle w:val="000000100000"/>
-            </w:pPr>
-            <w:r>
-              <w:t>Omar/James/</w:t>
-            </w:r>
-            <w:r>
+              <w:cnfStyle w:val="000000100000" w:firstRow="0" w:lastRow="0" w:firstColumn="0" w:lastColumn="0" w:oddVBand="0" w:evenVBand="0" w:oddHBand="1" w:evenHBand="0" w:firstRowFirstColumn="0" w:firstRowLastColumn="0" w:lastRowFirstColumn="0" w:lastRowLastColumn="0"/>
+            </w:pPr>
+            <w:r>
+              <w:rPr>
+                <w:b/>
+              </w:rPr>
+              <w:t>Cameron/</w:t>
+            </w:r>
+            <w:r>
+              <w:rPr>
+                <w:b/>
+              </w:rPr>
               <w:br/>
-              <w:t>Cameron</w:t>
+            </w:r>
+            <w:r>
+              <w:t>Omar/James</w:t>
             </w:r>
           </w:p>
         </w:tc>
@@ -1184,7 +1218,7 @@
           </w:tcPr>
           <w:p>
             <w:pPr>
-              <w:cnfStyle w:val="000000100000"/>
+              <w:cnfStyle w:val="000000100000" w:firstRow="0" w:lastRow="0" w:firstColumn="0" w:lastColumn="0" w:oddVBand="0" w:evenVBand="0" w:oddHBand="1" w:evenHBand="0" w:firstRowFirstColumn="0" w:firstRowLastColumn="0" w:lastRowFirstColumn="0" w:lastRowLastColumn="0"/>
             </w:pPr>
             <w:r>
               <w:t>TM. 1.4: How is the ban enforced? What’s to stop the spammer from re-registering?</w:t>
@@ -1194,12 +1228,12 @@
       </w:tr>
       <w:tr>
         <w:trPr>
-          <w:cnfStyle w:val="000000010000"/>
+          <w:cnfStyle w:val="000000010000" w:firstRow="0" w:lastRow="0" w:firstColumn="0" w:lastColumn="0" w:oddVBand="0" w:evenVBand="0" w:oddHBand="0" w:evenHBand="1" w:firstRowFirstColumn="0" w:firstRowLastColumn="0" w:lastRowFirstColumn="0" w:lastRowLastColumn="0"/>
           <w:trHeight w:val="269"/>
         </w:trPr>
         <w:tc>
           <w:tcPr>
-            <w:cnfStyle w:val="001000000000"/>
+            <w:cnfStyle w:val="001000000000" w:firstRow="0" w:lastRow="0" w:firstColumn="1" w:lastColumn="0" w:oddVBand="0" w:evenVBand="0" w:oddHBand="0" w:evenHBand="0" w:firstRowFirstColumn="0" w:firstRowLastColumn="0" w:lastRowFirstColumn="0" w:lastRowLastColumn="0"/>
             <w:tcW w:w="1668" w:type="dxa"/>
             <w:vMerge/>
             <w:shd w:val="clear" w:color="auto" w:fill="8DB3E2" w:themeFill="text2" w:themeFillTint="66"/>
@@ -1213,7 +1247,7 @@
           <w:p>
             <w:pPr>
               <w:jc w:val="center"/>
-              <w:cnfStyle w:val="000000010000"/>
+              <w:cnfStyle w:val="000000010000" w:firstRow="0" w:lastRow="0" w:firstColumn="0" w:lastColumn="0" w:oddVBand="0" w:evenVBand="0" w:oddHBand="0" w:evenHBand="1" w:firstRowFirstColumn="0" w:firstRowLastColumn="0" w:lastRowFirstColumn="0" w:lastRowLastColumn="0"/>
             </w:pPr>
             <w:r>
               <w:t>8</w:t>
@@ -1227,7 +1261,7 @@
           <w:p>
             <w:pPr>
               <w:jc w:val="center"/>
-              <w:cnfStyle w:val="000000010000"/>
+              <w:cnfStyle w:val="000000010000" w:firstRow="0" w:lastRow="0" w:firstColumn="0" w:lastColumn="0" w:oddVBand="0" w:evenVBand="0" w:oddHBand="0" w:evenHBand="1" w:firstRowFirstColumn="0" w:firstRowLastColumn="0" w:lastRowFirstColumn="0" w:lastRowLastColumn="0"/>
             </w:pPr>
             <w:r>
               <w:t>High</w:t>
@@ -1241,7 +1275,7 @@
           <w:p>
             <w:pPr>
               <w:jc w:val="center"/>
-              <w:cnfStyle w:val="000000010000"/>
+              <w:cnfStyle w:val="000000010000" w:firstRow="0" w:lastRow="0" w:firstColumn="0" w:lastColumn="0" w:oddVBand="0" w:evenVBand="0" w:oddHBand="0" w:evenHBand="1" w:firstRowFirstColumn="0" w:firstRowLastColumn="0" w:lastRowFirstColumn="0" w:lastRowLastColumn="0"/>
             </w:pPr>
             <w:r>
               <w:t>Glen</w:t>
@@ -1254,7 +1288,7 @@
           </w:tcPr>
           <w:p>
             <w:pPr>
-              <w:cnfStyle w:val="000000010000"/>
+              <w:cnfStyle w:val="000000010000" w:firstRow="0" w:lastRow="0" w:firstColumn="0" w:lastColumn="0" w:oddVBand="0" w:evenVBand="0" w:oddHBand="0" w:evenHBand="1" w:firstRowFirstColumn="0" w:firstRowLastColumn="0" w:lastRowFirstColumn="0" w:lastRowLastColumn="0"/>
             </w:pPr>
             <w:r>
               <w:t xml:space="preserve">TM. 2.1: Why no </w:t>
@@ -1272,12 +1306,12 @@
       </w:tr>
       <w:tr>
         <w:trPr>
-          <w:cnfStyle w:val="000000100000"/>
+          <w:cnfStyle w:val="000000100000" w:firstRow="0" w:lastRow="0" w:firstColumn="0" w:lastColumn="0" w:oddVBand="0" w:evenVBand="0" w:oddHBand="1" w:evenHBand="0" w:firstRowFirstColumn="0" w:firstRowLastColumn="0" w:lastRowFirstColumn="0" w:lastRowLastColumn="0"/>
           <w:trHeight w:val="269"/>
         </w:trPr>
         <w:tc>
           <w:tcPr>
-            <w:cnfStyle w:val="001000000000"/>
+            <w:cnfStyle w:val="001000000000" w:firstRow="0" w:lastRow="0" w:firstColumn="1" w:lastColumn="0" w:oddVBand="0" w:evenVBand="0" w:oddHBand="0" w:evenHBand="0" w:firstRowFirstColumn="0" w:firstRowLastColumn="0" w:lastRowFirstColumn="0" w:lastRowLastColumn="0"/>
             <w:tcW w:w="1668" w:type="dxa"/>
             <w:vMerge/>
             <w:shd w:val="clear" w:color="auto" w:fill="8DB3E2" w:themeFill="text2" w:themeFillTint="66"/>
@@ -1291,7 +1325,7 @@
           <w:p>
             <w:pPr>
               <w:jc w:val="center"/>
-              <w:cnfStyle w:val="000000100000"/>
+              <w:cnfStyle w:val="000000100000" w:firstRow="0" w:lastRow="0" w:firstColumn="0" w:lastColumn="0" w:oddVBand="0" w:evenVBand="0" w:oddHBand="1" w:evenHBand="0" w:firstRowFirstColumn="0" w:firstRowLastColumn="0" w:lastRowFirstColumn="0" w:lastRowLastColumn="0"/>
             </w:pPr>
             <w:r>
               <w:t>9</w:t>
@@ -1305,7 +1339,7 @@
           <w:p>
             <w:pPr>
               <w:jc w:val="center"/>
-              <w:cnfStyle w:val="000000100000"/>
+              <w:cnfStyle w:val="000000100000" w:firstRow="0" w:lastRow="0" w:firstColumn="0" w:lastColumn="0" w:oddVBand="0" w:evenVBand="0" w:oddHBand="1" w:evenHBand="0" w:firstRowFirstColumn="0" w:firstRowLastColumn="0" w:lastRowFirstColumn="0" w:lastRowLastColumn="0"/>
             </w:pPr>
             <w:r>
               <w:t>High</w:t>
@@ -1319,7 +1353,7 @@
           <w:p>
             <w:pPr>
               <w:jc w:val="center"/>
-              <w:cnfStyle w:val="000000100000"/>
+              <w:cnfStyle w:val="000000100000" w:firstRow="0" w:lastRow="0" w:firstColumn="0" w:lastColumn="0" w:oddVBand="0" w:evenVBand="0" w:oddHBand="1" w:evenHBand="0" w:firstRowFirstColumn="0" w:firstRowLastColumn="0" w:lastRowFirstColumn="0" w:lastRowLastColumn="0"/>
             </w:pPr>
             <w:r>
               <w:t>Nick</w:t>
@@ -1332,7 +1366,7 @@
           </w:tcPr>
           <w:p>
             <w:pPr>
-              <w:cnfStyle w:val="000000100000"/>
+              <w:cnfStyle w:val="000000100000" w:firstRow="0" w:lastRow="0" w:firstColumn="0" w:lastColumn="0" w:oddVBand="0" w:evenVBand="0" w:oddHBand="1" w:evenHBand="0" w:firstRowFirstColumn="0" w:firstRowLastColumn="0" w:lastRowFirstColumn="0" w:lastRowLastColumn="0"/>
             </w:pPr>
             <w:r>
               <w:t xml:space="preserve">TM. 2.1: </w:t>
@@ -1345,12 +1379,12 @@
       </w:tr>
       <w:tr>
         <w:trPr>
-          <w:cnfStyle w:val="000000010000"/>
+          <w:cnfStyle w:val="000000010000" w:firstRow="0" w:lastRow="0" w:firstColumn="0" w:lastColumn="0" w:oddVBand="0" w:evenVBand="0" w:oddHBand="0" w:evenHBand="1" w:firstRowFirstColumn="0" w:firstRowLastColumn="0" w:lastRowFirstColumn="0" w:lastRowLastColumn="0"/>
           <w:trHeight w:val="269"/>
         </w:trPr>
         <w:tc>
           <w:tcPr>
-            <w:cnfStyle w:val="001000000000"/>
+            <w:cnfStyle w:val="001000000000" w:firstRow="0" w:lastRow="0" w:firstColumn="1" w:lastColumn="0" w:oddVBand="0" w:evenVBand="0" w:oddHBand="0" w:evenHBand="0" w:firstRowFirstColumn="0" w:firstRowLastColumn="0" w:lastRowFirstColumn="0" w:lastRowLastColumn="0"/>
             <w:tcW w:w="1668" w:type="dxa"/>
             <w:vMerge/>
             <w:shd w:val="clear" w:color="auto" w:fill="8DB3E2" w:themeFill="text2" w:themeFillTint="66"/>
@@ -1364,7 +1398,7 @@
           <w:p>
             <w:pPr>
               <w:jc w:val="center"/>
-              <w:cnfStyle w:val="000000010000"/>
+              <w:cnfStyle w:val="000000010000" w:firstRow="0" w:lastRow="0" w:firstColumn="0" w:lastColumn="0" w:oddVBand="0" w:evenVBand="0" w:oddHBand="0" w:evenHBand="1" w:firstRowFirstColumn="0" w:firstRowLastColumn="0" w:lastRowFirstColumn="0" w:lastRowLastColumn="0"/>
             </w:pPr>
             <w:r>
               <w:t>10</w:t>
@@ -1378,7 +1412,7 @@
           <w:p>
             <w:pPr>
               <w:jc w:val="center"/>
-              <w:cnfStyle w:val="000000010000"/>
+              <w:cnfStyle w:val="000000010000" w:firstRow="0" w:lastRow="0" w:firstColumn="0" w:lastColumn="0" w:oddVBand="0" w:evenVBand="0" w:oddHBand="0" w:evenHBand="1" w:firstRowFirstColumn="0" w:firstRowLastColumn="0" w:lastRowFirstColumn="0" w:lastRowLastColumn="0"/>
             </w:pPr>
             <w:r>
               <w:t>High</w:t>
@@ -1392,7 +1426,7 @@
           <w:p>
             <w:pPr>
               <w:jc w:val="center"/>
-              <w:cnfStyle w:val="000000010000"/>
+              <w:cnfStyle w:val="000000010000" w:firstRow="0" w:lastRow="0" w:firstColumn="0" w:lastColumn="0" w:oddVBand="0" w:evenVBand="0" w:oddHBand="0" w:evenHBand="1" w:firstRowFirstColumn="0" w:firstRowLastColumn="0" w:lastRowFirstColumn="0" w:lastRowLastColumn="0"/>
             </w:pPr>
             <w:r>
               <w:t>Omar</w:t>
@@ -1405,7 +1439,7 @@
           </w:tcPr>
           <w:p>
             <w:pPr>
-              <w:cnfStyle w:val="000000010000"/>
+              <w:cnfStyle w:val="000000010000" w:firstRow="0" w:lastRow="0" w:firstColumn="0" w:lastColumn="0" w:oddVBand="0" w:evenVBand="0" w:oddHBand="0" w:evenHBand="1" w:firstRowFirstColumn="0" w:firstRowLastColumn="0" w:lastRowFirstColumn="0" w:lastRowLastColumn="0"/>
             </w:pPr>
             <w:r>
               <w:t>HYQ. 2.5: For the post-registration option, what if the name differs? Also, there seems to be a lot of types of accounts and links between them in general.</w:t>
@@ -1415,12 +1449,12 @@
       </w:tr>
       <w:tr>
         <w:trPr>
-          <w:cnfStyle w:val="000000100000"/>
+          <w:cnfStyle w:val="000000100000" w:firstRow="0" w:lastRow="0" w:firstColumn="0" w:lastColumn="0" w:oddVBand="0" w:evenVBand="0" w:oddHBand="1" w:evenHBand="0" w:firstRowFirstColumn="0" w:firstRowLastColumn="0" w:lastRowFirstColumn="0" w:lastRowLastColumn="0"/>
           <w:trHeight w:val="269"/>
         </w:trPr>
         <w:tc>
           <w:tcPr>
-            <w:cnfStyle w:val="001000000000"/>
+            <w:cnfStyle w:val="001000000000" w:firstRow="0" w:lastRow="0" w:firstColumn="1" w:lastColumn="0" w:oddVBand="0" w:evenVBand="0" w:oddHBand="0" w:evenHBand="0" w:firstRowFirstColumn="0" w:firstRowLastColumn="0" w:lastRowFirstColumn="0" w:lastRowLastColumn="0"/>
             <w:tcW w:w="1668" w:type="dxa"/>
             <w:vMerge/>
             <w:shd w:val="clear" w:color="auto" w:fill="8DB3E2" w:themeFill="text2" w:themeFillTint="66"/>
@@ -1434,7 +1468,7 @@
           <w:p>
             <w:pPr>
               <w:jc w:val="center"/>
-              <w:cnfStyle w:val="000000100000"/>
+              <w:cnfStyle w:val="000000100000" w:firstRow="0" w:lastRow="0" w:firstColumn="0" w:lastColumn="0" w:oddVBand="0" w:evenVBand="0" w:oddHBand="1" w:evenHBand="0" w:firstRowFirstColumn="0" w:firstRowLastColumn="0" w:lastRowFirstColumn="0" w:lastRowLastColumn="0"/>
             </w:pPr>
             <w:r>
               <w:t>11</w:t>
@@ -1448,7 +1482,7 @@
           <w:p>
             <w:pPr>
               <w:jc w:val="center"/>
-              <w:cnfStyle w:val="000000100000"/>
+              <w:cnfStyle w:val="000000100000" w:firstRow="0" w:lastRow="0" w:firstColumn="0" w:lastColumn="0" w:oddVBand="0" w:evenVBand="0" w:oddHBand="1" w:evenHBand="0" w:firstRowFirstColumn="0" w:firstRowLastColumn="0" w:lastRowFirstColumn="0" w:lastRowLastColumn="0"/>
             </w:pPr>
             <w:r>
               <w:t>High</w:t>
@@ -1462,10 +1496,16 @@
           <w:p>
             <w:pPr>
               <w:jc w:val="center"/>
-              <w:cnfStyle w:val="000000100000"/>
-            </w:pPr>
-            <w:r>
-              <w:t>Omar/James</w:t>
+              <w:cnfStyle w:val="000000100000" w:firstRow="0" w:lastRow="0" w:firstColumn="0" w:lastColumn="0" w:oddVBand="0" w:evenVBand="0" w:oddHBand="1" w:evenHBand="0" w:firstRowFirstColumn="0" w:firstRowLastColumn="0" w:lastRowFirstColumn="0" w:lastRowLastColumn="0"/>
+            </w:pPr>
+            <w:r>
+              <w:rPr>
+                <w:b/>
+              </w:rPr>
+              <w:t>James/</w:t>
+            </w:r>
+            <w:r>
+              <w:t>Omar</w:t>
             </w:r>
           </w:p>
         </w:tc>
@@ -1475,7 +1515,7 @@
           </w:tcPr>
           <w:p>
             <w:pPr>
-              <w:cnfStyle w:val="000000100000"/>
+              <w:cnfStyle w:val="000000100000" w:firstRow="0" w:lastRow="0" w:firstColumn="0" w:lastColumn="0" w:oddVBand="0" w:evenVBand="0" w:oddHBand="1" w:evenHBand="0" w:firstRowFirstColumn="0" w:firstRowLastColumn="0" w:lastRowFirstColumn="0" w:lastRowLastColumn="0"/>
             </w:pPr>
             <w:r>
               <w:t xml:space="preserve">TM. 2.6: Choice for text formats seems a bit limited, i.e. no formatted text type (e.g. rtf, doc, </w:t>
@@ -1486,19 +1526,27 @@
             </w:r>
             <w:proofErr w:type="spellEnd"/>
             <w:r>
-              <w:t>, markdown).</w:t>
+              <w:t xml:space="preserve">, </w:t>
+            </w:r>
+            <w:proofErr w:type="gramStart"/>
+            <w:r>
+              <w:t>markdown</w:t>
+            </w:r>
+            <w:proofErr w:type="gramEnd"/>
+            <w:r>
+              <w:t>).</w:t>
             </w:r>
           </w:p>
         </w:tc>
       </w:tr>
       <w:tr>
         <w:trPr>
-          <w:cnfStyle w:val="000000010000"/>
+          <w:cnfStyle w:val="000000010000" w:firstRow="0" w:lastRow="0" w:firstColumn="0" w:lastColumn="0" w:oddVBand="0" w:evenVBand="0" w:oddHBand="0" w:evenHBand="1" w:firstRowFirstColumn="0" w:firstRowLastColumn="0" w:lastRowFirstColumn="0" w:lastRowLastColumn="0"/>
           <w:trHeight w:val="269"/>
         </w:trPr>
         <w:tc>
           <w:tcPr>
-            <w:cnfStyle w:val="001000000000"/>
+            <w:cnfStyle w:val="001000000000" w:firstRow="0" w:lastRow="0" w:firstColumn="1" w:lastColumn="0" w:oddVBand="0" w:evenVBand="0" w:oddHBand="0" w:evenHBand="0" w:firstRowFirstColumn="0" w:firstRowLastColumn="0" w:lastRowFirstColumn="0" w:lastRowLastColumn="0"/>
             <w:tcW w:w="1668" w:type="dxa"/>
             <w:vMerge/>
             <w:shd w:val="clear" w:color="auto" w:fill="8DB3E2" w:themeFill="text2" w:themeFillTint="66"/>
@@ -1512,7 +1560,7 @@
           <w:p>
             <w:pPr>
               <w:jc w:val="center"/>
-              <w:cnfStyle w:val="000000010000"/>
+              <w:cnfStyle w:val="000000010000" w:firstRow="0" w:lastRow="0" w:firstColumn="0" w:lastColumn="0" w:oddVBand="0" w:evenVBand="0" w:oddHBand="0" w:evenHBand="1" w:firstRowFirstColumn="0" w:firstRowLastColumn="0" w:lastRowFirstColumn="0" w:lastRowLastColumn="0"/>
             </w:pPr>
             <w:r>
               <w:t>12</w:t>
@@ -1526,7 +1574,7 @@
           <w:p>
             <w:pPr>
               <w:jc w:val="center"/>
-              <w:cnfStyle w:val="000000010000"/>
+              <w:cnfStyle w:val="000000010000" w:firstRow="0" w:lastRow="0" w:firstColumn="0" w:lastColumn="0" w:oddVBand="0" w:evenVBand="0" w:oddHBand="0" w:evenHBand="1" w:firstRowFirstColumn="0" w:firstRowLastColumn="0" w:lastRowFirstColumn="0" w:lastRowLastColumn="0"/>
             </w:pPr>
             <w:r>
               <w:t>High</w:t>
@@ -1540,7 +1588,7 @@
           <w:p>
             <w:pPr>
               <w:jc w:val="center"/>
-              <w:cnfStyle w:val="000000010000"/>
+              <w:cnfStyle w:val="000000010000" w:firstRow="0" w:lastRow="0" w:firstColumn="0" w:lastColumn="0" w:oddVBand="0" w:evenVBand="0" w:oddHBand="0" w:evenHBand="1" w:firstRowFirstColumn="0" w:firstRowLastColumn="0" w:lastRowFirstColumn="0" w:lastRowLastColumn="0"/>
             </w:pPr>
             <w:r>
               <w:t>Nick</w:t>
@@ -1553,7 +1601,7 @@
           </w:tcPr>
           <w:p>
             <w:pPr>
-              <w:cnfStyle w:val="000000010000"/>
+              <w:cnfStyle w:val="000000010000" w:firstRow="0" w:lastRow="0" w:firstColumn="0" w:lastColumn="0" w:oddVBand="0" w:evenVBand="0" w:oddHBand="0" w:evenHBand="1" w:firstRowFirstColumn="0" w:firstRowLastColumn="0" w:lastRowFirstColumn="0" w:lastRowLastColumn="0"/>
             </w:pPr>
             <w:r>
               <w:t>TM. 2.6: How large can the files be? Will there be any MIME checking or file validation?</w:t>
@@ -1563,12 +1611,12 @@
       </w:tr>
       <w:tr>
         <w:trPr>
-          <w:cnfStyle w:val="000000100000"/>
+          <w:cnfStyle w:val="000000100000" w:firstRow="0" w:lastRow="0" w:firstColumn="0" w:lastColumn="0" w:oddVBand="0" w:evenVBand="0" w:oddHBand="1" w:evenHBand="0" w:firstRowFirstColumn="0" w:firstRowLastColumn="0" w:lastRowFirstColumn="0" w:lastRowLastColumn="0"/>
           <w:trHeight w:val="269"/>
         </w:trPr>
         <w:tc>
           <w:tcPr>
-            <w:cnfStyle w:val="001000000000"/>
+            <w:cnfStyle w:val="001000000000" w:firstRow="0" w:lastRow="0" w:firstColumn="1" w:lastColumn="0" w:oddVBand="0" w:evenVBand="0" w:oddHBand="0" w:evenHBand="0" w:firstRowFirstColumn="0" w:firstRowLastColumn="0" w:lastRowFirstColumn="0" w:lastRowLastColumn="0"/>
             <w:tcW w:w="1668" w:type="dxa"/>
             <w:vMerge/>
             <w:shd w:val="clear" w:color="auto" w:fill="8DB3E2" w:themeFill="text2" w:themeFillTint="66"/>
@@ -1582,7 +1630,7 @@
           <w:p>
             <w:pPr>
               <w:jc w:val="center"/>
-              <w:cnfStyle w:val="000000100000"/>
+              <w:cnfStyle w:val="000000100000" w:firstRow="0" w:lastRow="0" w:firstColumn="0" w:lastColumn="0" w:oddVBand="0" w:evenVBand="0" w:oddHBand="1" w:evenHBand="0" w:firstRowFirstColumn="0" w:firstRowLastColumn="0" w:lastRowFirstColumn="0" w:lastRowLastColumn="0"/>
             </w:pPr>
             <w:r>
               <w:t>13</w:t>
@@ -1596,7 +1644,7 @@
           <w:p>
             <w:pPr>
               <w:jc w:val="center"/>
-              <w:cnfStyle w:val="000000100000"/>
+              <w:cnfStyle w:val="000000100000" w:firstRow="0" w:lastRow="0" w:firstColumn="0" w:lastColumn="0" w:oddVBand="0" w:evenVBand="0" w:oddHBand="1" w:evenHBand="0" w:firstRowFirstColumn="0" w:firstRowLastColumn="0" w:lastRowFirstColumn="0" w:lastRowLastColumn="0"/>
             </w:pPr>
             <w:r>
               <w:t>High</w:t>
@@ -1610,7 +1658,7 @@
           <w:p>
             <w:pPr>
               <w:jc w:val="center"/>
-              <w:cnfStyle w:val="000000100000"/>
+              <w:cnfStyle w:val="000000100000" w:firstRow="0" w:lastRow="0" w:firstColumn="0" w:lastColumn="0" w:oddVBand="0" w:evenVBand="0" w:oddHBand="1" w:evenHBand="0" w:firstRowFirstColumn="0" w:firstRowLastColumn="0" w:lastRowFirstColumn="0" w:lastRowLastColumn="0"/>
             </w:pPr>
             <w:r>
               <w:t>Glen</w:t>
@@ -1623,10 +1671,18 @@
           </w:tcPr>
           <w:p>
             <w:pPr>
-              <w:cnfStyle w:val="000000100000"/>
-            </w:pPr>
-            <w:r>
-              <w:t xml:space="preserve">TM. 3.2: Bookmobile pins aren’t defined, and it’s unclear </w:t>
+              <w:cnfStyle w:val="000000100000" w:firstRow="0" w:lastRow="0" w:firstColumn="0" w:lastColumn="0" w:oddVBand="0" w:evenVBand="0" w:oddHBand="1" w:evenHBand="0" w:firstRowFirstColumn="0" w:firstRowLastColumn="0" w:lastRowFirstColumn="0" w:lastRowLastColumn="0"/>
+            </w:pPr>
+            <w:r>
+              <w:t xml:space="preserve">TM. 3.2: Bookmobile pins aren’t defined, and </w:t>
+            </w:r>
+            <w:proofErr w:type="gramStart"/>
+            <w:r>
+              <w:t>it’s</w:t>
+            </w:r>
+            <w:proofErr w:type="gramEnd"/>
+            <w:r>
+              <w:t xml:space="preserve"> unclear </w:t>
             </w:r>
             <w:proofErr w:type="spellStart"/>
             <w:r>
@@ -1649,12 +1705,12 @@
       </w:tr>
       <w:tr>
         <w:trPr>
-          <w:cnfStyle w:val="000000010000"/>
+          <w:cnfStyle w:val="000000010000" w:firstRow="0" w:lastRow="0" w:firstColumn="0" w:lastColumn="0" w:oddVBand="0" w:evenVBand="0" w:oddHBand="0" w:evenHBand="1" w:firstRowFirstColumn="0" w:firstRowLastColumn="0" w:lastRowFirstColumn="0" w:lastRowLastColumn="0"/>
           <w:trHeight w:val="269"/>
         </w:trPr>
         <w:tc>
           <w:tcPr>
-            <w:cnfStyle w:val="001000000000"/>
+            <w:cnfStyle w:val="001000000000" w:firstRow="0" w:lastRow="0" w:firstColumn="1" w:lastColumn="0" w:oddVBand="0" w:evenVBand="0" w:oddHBand="0" w:evenHBand="0" w:firstRowFirstColumn="0" w:firstRowLastColumn="0" w:lastRowFirstColumn="0" w:lastRowLastColumn="0"/>
             <w:tcW w:w="1668" w:type="dxa"/>
             <w:vMerge/>
             <w:shd w:val="clear" w:color="auto" w:fill="8DB3E2" w:themeFill="text2" w:themeFillTint="66"/>
@@ -1668,7 +1724,7 @@
           <w:p>
             <w:pPr>
               <w:jc w:val="center"/>
-              <w:cnfStyle w:val="000000010000"/>
+              <w:cnfStyle w:val="000000010000" w:firstRow="0" w:lastRow="0" w:firstColumn="0" w:lastColumn="0" w:oddVBand="0" w:evenVBand="0" w:oddHBand="0" w:evenHBand="1" w:firstRowFirstColumn="0" w:firstRowLastColumn="0" w:lastRowFirstColumn="0" w:lastRowLastColumn="0"/>
             </w:pPr>
             <w:r>
               <w:t>14</w:t>
@@ -1682,7 +1738,7 @@
           <w:p>
             <w:pPr>
               <w:jc w:val="center"/>
-              <w:cnfStyle w:val="000000010000"/>
+              <w:cnfStyle w:val="000000010000" w:firstRow="0" w:lastRow="0" w:firstColumn="0" w:lastColumn="0" w:oddVBand="0" w:evenVBand="0" w:oddHBand="0" w:evenHBand="1" w:firstRowFirstColumn="0" w:firstRowLastColumn="0" w:lastRowFirstColumn="0" w:lastRowLastColumn="0"/>
             </w:pPr>
             <w:r>
               <w:t>High</w:t>
@@ -1696,7 +1752,7 @@
           <w:p>
             <w:pPr>
               <w:jc w:val="center"/>
-              <w:cnfStyle w:val="000000010000"/>
+              <w:cnfStyle w:val="000000010000" w:firstRow="0" w:lastRow="0" w:firstColumn="0" w:lastColumn="0" w:oddVBand="0" w:evenVBand="0" w:oddHBand="0" w:evenHBand="1" w:firstRowFirstColumn="0" w:firstRowLastColumn="0" w:lastRowFirstColumn="0" w:lastRowLastColumn="0"/>
             </w:pPr>
             <w:r>
               <w:t>Glen</w:t>
@@ -1709,7 +1765,7 @@
           </w:tcPr>
           <w:p>
             <w:pPr>
-              <w:cnfStyle w:val="000000010000"/>
+              <w:cnfStyle w:val="000000010000" w:firstRow="0" w:lastRow="0" w:firstColumn="0" w:lastColumn="0" w:oddVBand="0" w:evenVBand="0" w:oddHBand="0" w:evenHBand="1" w:firstRowFirstColumn="0" w:firstRowLastColumn="0" w:lastRowFirstColumn="0" w:lastRowLastColumn="0"/>
             </w:pPr>
             <w:r>
               <w:t>TM. 1.3 steps should be found and filled in ASAP.</w:t>
@@ -1719,12 +1775,12 @@
       </w:tr>
       <w:tr>
         <w:trPr>
-          <w:cnfStyle w:val="000000100000"/>
+          <w:cnfStyle w:val="000000100000" w:firstRow="0" w:lastRow="0" w:firstColumn="0" w:lastColumn="0" w:oddVBand="0" w:evenVBand="0" w:oddHBand="1" w:evenHBand="0" w:firstRowFirstColumn="0" w:firstRowLastColumn="0" w:lastRowFirstColumn="0" w:lastRowLastColumn="0"/>
           <w:trHeight w:val="269"/>
         </w:trPr>
         <w:tc>
           <w:tcPr>
-            <w:cnfStyle w:val="001000000000"/>
+            <w:cnfStyle w:val="001000000000" w:firstRow="0" w:lastRow="0" w:firstColumn="1" w:lastColumn="0" w:oddVBand="0" w:evenVBand="0" w:oddHBand="0" w:evenHBand="0" w:firstRowFirstColumn="0" w:firstRowLastColumn="0" w:lastRowFirstColumn="0" w:lastRowLastColumn="0"/>
             <w:tcW w:w="1668" w:type="dxa"/>
             <w:vMerge/>
             <w:shd w:val="clear" w:color="auto" w:fill="8DB3E2" w:themeFill="text2" w:themeFillTint="66"/>
@@ -1738,7 +1794,7 @@
           <w:p>
             <w:pPr>
               <w:jc w:val="center"/>
-              <w:cnfStyle w:val="000000100000"/>
+              <w:cnfStyle w:val="000000100000" w:firstRow="0" w:lastRow="0" w:firstColumn="0" w:lastColumn="0" w:oddVBand="0" w:evenVBand="0" w:oddHBand="1" w:evenHBand="0" w:firstRowFirstColumn="0" w:firstRowLastColumn="0" w:lastRowFirstColumn="0" w:lastRowLastColumn="0"/>
             </w:pPr>
             <w:r>
               <w:t>15</w:t>
@@ -1752,7 +1808,7 @@
           <w:p>
             <w:pPr>
               <w:jc w:val="center"/>
-              <w:cnfStyle w:val="000000100000"/>
+              <w:cnfStyle w:val="000000100000" w:firstRow="0" w:lastRow="0" w:firstColumn="0" w:lastColumn="0" w:oddVBand="0" w:evenVBand="0" w:oddHBand="1" w:evenHBand="0" w:firstRowFirstColumn="0" w:firstRowLastColumn="0" w:lastRowFirstColumn="0" w:lastRowLastColumn="0"/>
             </w:pPr>
             <w:r>
               <w:t>High</w:t>
@@ -1766,7 +1822,7 @@
           <w:p>
             <w:pPr>
               <w:jc w:val="center"/>
-              <w:cnfStyle w:val="000000100000"/>
+              <w:cnfStyle w:val="000000100000" w:firstRow="0" w:lastRow="0" w:firstColumn="0" w:lastColumn="0" w:oddVBand="0" w:evenVBand="0" w:oddHBand="1" w:evenHBand="0" w:firstRowFirstColumn="0" w:firstRowLastColumn="0" w:lastRowFirstColumn="0" w:lastRowLastColumn="0"/>
             </w:pPr>
             <w:r>
               <w:t>Glen</w:t>
@@ -1779,7 +1835,7 @@
           </w:tcPr>
           <w:p>
             <w:pPr>
-              <w:cnfStyle w:val="000000100000"/>
+              <w:cnfStyle w:val="000000100000" w:firstRow="0" w:lastRow="0" w:firstColumn="0" w:lastColumn="0" w:oddVBand="0" w:evenVBand="0" w:oddHBand="1" w:evenHBand="0" w:firstRowFirstColumn="0" w:firstRowLastColumn="0" w:lastRowFirstColumn="0" w:lastRowLastColumn="0"/>
             </w:pPr>
             <w:r>
               <w:t>HYQ. 1.1 is in an in</w:t>
@@ -1795,12 +1851,12 @@
       </w:tr>
       <w:tr>
         <w:trPr>
-          <w:cnfStyle w:val="000000010000"/>
+          <w:cnfStyle w:val="000000010000" w:firstRow="0" w:lastRow="0" w:firstColumn="0" w:lastColumn="0" w:oddVBand="0" w:evenVBand="0" w:oddHBand="0" w:evenHBand="1" w:firstRowFirstColumn="0" w:firstRowLastColumn="0" w:lastRowFirstColumn="0" w:lastRowLastColumn="0"/>
           <w:trHeight w:val="269"/>
         </w:trPr>
         <w:tc>
           <w:tcPr>
-            <w:cnfStyle w:val="001000000000"/>
+            <w:cnfStyle w:val="001000000000" w:firstRow="0" w:lastRow="0" w:firstColumn="1" w:lastColumn="0" w:oddVBand="0" w:evenVBand="0" w:oddHBand="0" w:evenHBand="0" w:firstRowFirstColumn="0" w:firstRowLastColumn="0" w:lastRowFirstColumn="0" w:lastRowLastColumn="0"/>
             <w:tcW w:w="1668" w:type="dxa"/>
             <w:vMerge/>
             <w:shd w:val="clear" w:color="auto" w:fill="8DB3E2" w:themeFill="text2" w:themeFillTint="66"/>
@@ -1814,7 +1870,7 @@
           <w:p>
             <w:pPr>
               <w:jc w:val="center"/>
-              <w:cnfStyle w:val="000000010000"/>
+              <w:cnfStyle w:val="000000010000" w:firstRow="0" w:lastRow="0" w:firstColumn="0" w:lastColumn="0" w:oddVBand="0" w:evenVBand="0" w:oddHBand="0" w:evenHBand="1" w:firstRowFirstColumn="0" w:firstRowLastColumn="0" w:lastRowFirstColumn="0" w:lastRowLastColumn="0"/>
             </w:pPr>
             <w:r>
               <w:t>16</w:t>
@@ -1828,7 +1884,7 @@
           <w:p>
             <w:pPr>
               <w:jc w:val="center"/>
-              <w:cnfStyle w:val="000000010000"/>
+              <w:cnfStyle w:val="000000010000" w:firstRow="0" w:lastRow="0" w:firstColumn="0" w:lastColumn="0" w:oddVBand="0" w:evenVBand="0" w:oddHBand="0" w:evenHBand="1" w:firstRowFirstColumn="0" w:firstRowLastColumn="0" w:lastRowFirstColumn="0" w:lastRowLastColumn="0"/>
             </w:pPr>
             <w:r>
               <w:t>High</w:t>
@@ -1842,7 +1898,7 @@
           <w:p>
             <w:pPr>
               <w:jc w:val="center"/>
-              <w:cnfStyle w:val="000000010000"/>
+              <w:cnfStyle w:val="000000010000" w:firstRow="0" w:lastRow="0" w:firstColumn="0" w:lastColumn="0" w:oddVBand="0" w:evenVBand="0" w:oddHBand="0" w:evenHBand="1" w:firstRowFirstColumn="0" w:firstRowLastColumn="0" w:lastRowFirstColumn="0" w:lastRowLastColumn="0"/>
             </w:pPr>
             <w:r>
               <w:t>Omar</w:t>
@@ -1855,7 +1911,7 @@
           </w:tcPr>
           <w:p>
             <w:pPr>
-              <w:cnfStyle w:val="000000010000"/>
+              <w:cnfStyle w:val="000000010000" w:firstRow="0" w:lastRow="0" w:firstColumn="0" w:lastColumn="0" w:oddVBand="0" w:evenVBand="0" w:oddHBand="0" w:evenHBand="1" w:firstRowFirstColumn="0" w:firstRowLastColumn="0" w:lastRowFirstColumn="0" w:lastRowLastColumn="0"/>
             </w:pPr>
             <w:r>
               <w:t>HYQ. 1.1: W</w:t>
@@ -1868,12 +1924,12 @@
       </w:tr>
       <w:tr>
         <w:trPr>
-          <w:cnfStyle w:val="000000100000"/>
+          <w:cnfStyle w:val="000000100000" w:firstRow="0" w:lastRow="0" w:firstColumn="0" w:lastColumn="0" w:oddVBand="0" w:evenVBand="0" w:oddHBand="1" w:evenHBand="0" w:firstRowFirstColumn="0" w:firstRowLastColumn="0" w:lastRowFirstColumn="0" w:lastRowLastColumn="0"/>
           <w:trHeight w:val="269"/>
         </w:trPr>
         <w:tc>
           <w:tcPr>
-            <w:cnfStyle w:val="001000000000"/>
+            <w:cnfStyle w:val="001000000000" w:firstRow="0" w:lastRow="0" w:firstColumn="1" w:lastColumn="0" w:oddVBand="0" w:evenVBand="0" w:oddHBand="0" w:evenHBand="0" w:firstRowFirstColumn="0" w:firstRowLastColumn="0" w:lastRowFirstColumn="0" w:lastRowLastColumn="0"/>
             <w:tcW w:w="1668" w:type="dxa"/>
             <w:vMerge/>
             <w:shd w:val="clear" w:color="auto" w:fill="8DB3E2" w:themeFill="text2" w:themeFillTint="66"/>
@@ -1887,7 +1943,7 @@
           <w:p>
             <w:pPr>
               <w:jc w:val="center"/>
-              <w:cnfStyle w:val="000000100000"/>
+              <w:cnfStyle w:val="000000100000" w:firstRow="0" w:lastRow="0" w:firstColumn="0" w:lastColumn="0" w:oddVBand="0" w:evenVBand="0" w:oddHBand="1" w:evenHBand="0" w:firstRowFirstColumn="0" w:firstRowLastColumn="0" w:lastRowFirstColumn="0" w:lastRowLastColumn="0"/>
             </w:pPr>
             <w:r>
               <w:t>17</w:t>
@@ -1901,7 +1957,7 @@
           <w:p>
             <w:pPr>
               <w:jc w:val="center"/>
-              <w:cnfStyle w:val="000000100000"/>
+              <w:cnfStyle w:val="000000100000" w:firstRow="0" w:lastRow="0" w:firstColumn="0" w:lastColumn="0" w:oddVBand="0" w:evenVBand="0" w:oddHBand="1" w:evenHBand="0" w:firstRowFirstColumn="0" w:firstRowLastColumn="0" w:lastRowFirstColumn="0" w:lastRowLastColumn="0"/>
             </w:pPr>
             <w:r>
               <w:t>High</w:t>
@@ -1915,7 +1971,7 @@
           <w:p>
             <w:pPr>
               <w:jc w:val="center"/>
-              <w:cnfStyle w:val="000000100000"/>
+              <w:cnfStyle w:val="000000100000" w:firstRow="0" w:lastRow="0" w:firstColumn="0" w:lastColumn="0" w:oddVBand="0" w:evenVBand="0" w:oddHBand="1" w:evenHBand="0" w:firstRowFirstColumn="0" w:firstRowLastColumn="0" w:lastRowFirstColumn="0" w:lastRowLastColumn="0"/>
             </w:pPr>
             <w:r>
               <w:t>Glen</w:t>
@@ -1924,7 +1980,7 @@
           <w:p>
             <w:pPr>
               <w:jc w:val="center"/>
-              <w:cnfStyle w:val="000000100000"/>
+              <w:cnfStyle w:val="000000100000" w:firstRow="0" w:lastRow="0" w:firstColumn="0" w:lastColumn="0" w:oddVBand="0" w:evenVBand="0" w:oddHBand="1" w:evenHBand="0" w:firstRowFirstColumn="0" w:firstRowLastColumn="0" w:lastRowFirstColumn="0" w:lastRowLastColumn="0"/>
             </w:pPr>
           </w:p>
         </w:tc>
@@ -1934,7 +1990,7 @@
           </w:tcPr>
           <w:p>
             <w:pPr>
-              <w:cnfStyle w:val="000000100000"/>
+              <w:cnfStyle w:val="000000100000" w:firstRow="0" w:lastRow="0" w:firstColumn="0" w:lastColumn="0" w:oddVBand="0" w:evenVBand="0" w:oddHBand="1" w:evenHBand="0" w:firstRowFirstColumn="0" w:firstRowLastColumn="0" w:lastRowFirstColumn="0" w:lastRowLastColumn="0"/>
               <w:rPr>
                 <w:u w:val="words"/>
               </w:rPr>
@@ -1951,12 +2007,12 @@
       </w:tr>
       <w:tr>
         <w:trPr>
-          <w:cnfStyle w:val="000000010000"/>
+          <w:cnfStyle w:val="000000010000" w:firstRow="0" w:lastRow="0" w:firstColumn="0" w:lastColumn="0" w:oddVBand="0" w:evenVBand="0" w:oddHBand="0" w:evenHBand="1" w:firstRowFirstColumn="0" w:firstRowLastColumn="0" w:lastRowFirstColumn="0" w:lastRowLastColumn="0"/>
           <w:trHeight w:val="269"/>
         </w:trPr>
         <w:tc>
           <w:tcPr>
-            <w:cnfStyle w:val="001000000000"/>
+            <w:cnfStyle w:val="001000000000" w:firstRow="0" w:lastRow="0" w:firstColumn="1" w:lastColumn="0" w:oddVBand="0" w:evenVBand="0" w:oddHBand="0" w:evenHBand="0" w:firstRowFirstColumn="0" w:firstRowLastColumn="0" w:lastRowFirstColumn="0" w:lastRowLastColumn="0"/>
             <w:tcW w:w="1668" w:type="dxa"/>
             <w:vMerge/>
             <w:shd w:val="clear" w:color="auto" w:fill="8DB3E2" w:themeFill="text2" w:themeFillTint="66"/>
@@ -1970,7 +2026,7 @@
           <w:p>
             <w:pPr>
               <w:jc w:val="center"/>
-              <w:cnfStyle w:val="000000010000"/>
+              <w:cnfStyle w:val="000000010000" w:firstRow="0" w:lastRow="0" w:firstColumn="0" w:lastColumn="0" w:oddVBand="0" w:evenVBand="0" w:oddHBand="0" w:evenHBand="1" w:firstRowFirstColumn="0" w:firstRowLastColumn="0" w:lastRowFirstColumn="0" w:lastRowLastColumn="0"/>
             </w:pPr>
             <w:r>
               <w:t>18</w:t>
@@ -1984,7 +2040,7 @@
           <w:p>
             <w:pPr>
               <w:jc w:val="center"/>
-              <w:cnfStyle w:val="000000010000"/>
+              <w:cnfStyle w:val="000000010000" w:firstRow="0" w:lastRow="0" w:firstColumn="0" w:lastColumn="0" w:oddVBand="0" w:evenVBand="0" w:oddHBand="0" w:evenHBand="1" w:firstRowFirstColumn="0" w:firstRowLastColumn="0" w:lastRowFirstColumn="0" w:lastRowLastColumn="0"/>
             </w:pPr>
             <w:r>
               <w:t>High</w:t>
@@ -1998,7 +2054,7 @@
           <w:p>
             <w:pPr>
               <w:jc w:val="center"/>
-              <w:cnfStyle w:val="000000010000"/>
+              <w:cnfStyle w:val="000000010000" w:firstRow="0" w:lastRow="0" w:firstColumn="0" w:lastColumn="0" w:oddVBand="0" w:evenVBand="0" w:oddHBand="0" w:evenHBand="1" w:firstRowFirstColumn="0" w:firstRowLastColumn="0" w:lastRowFirstColumn="0" w:lastRowLastColumn="0"/>
             </w:pPr>
             <w:r>
               <w:t>Omar</w:t>
@@ -2011,7 +2067,7 @@
           </w:tcPr>
           <w:p>
             <w:pPr>
-              <w:cnfStyle w:val="000000010000"/>
+              <w:cnfStyle w:val="000000010000" w:firstRow="0" w:lastRow="0" w:firstColumn="0" w:lastColumn="0" w:oddVBand="0" w:evenVBand="0" w:oddHBand="0" w:evenHBand="1" w:firstRowFirstColumn="0" w:firstRowLastColumn="0" w:lastRowFirstColumn="0" w:lastRowLastColumn="0"/>
             </w:pPr>
             <w:r>
               <w:t>HYQ 3.3: will the book be the same for everyone? In that case, the waiting list might get quite long.</w:t>
@@ -2021,12 +2077,12 @@
       </w:tr>
       <w:tr>
         <w:trPr>
-          <w:cnfStyle w:val="000000100000"/>
+          <w:cnfStyle w:val="000000100000" w:firstRow="0" w:lastRow="0" w:firstColumn="0" w:lastColumn="0" w:oddVBand="0" w:evenVBand="0" w:oddHBand="1" w:evenHBand="0" w:firstRowFirstColumn="0" w:firstRowLastColumn="0" w:lastRowFirstColumn="0" w:lastRowLastColumn="0"/>
           <w:trHeight w:val="269"/>
         </w:trPr>
         <w:tc>
           <w:tcPr>
-            <w:cnfStyle w:val="001000000000"/>
+            <w:cnfStyle w:val="001000000000" w:firstRow="0" w:lastRow="0" w:firstColumn="1" w:lastColumn="0" w:oddVBand="0" w:evenVBand="0" w:oddHBand="0" w:evenHBand="0" w:firstRowFirstColumn="0" w:firstRowLastColumn="0" w:lastRowFirstColumn="0" w:lastRowLastColumn="0"/>
             <w:tcW w:w="1668" w:type="dxa"/>
             <w:vMerge/>
             <w:shd w:val="clear" w:color="auto" w:fill="8DB3E2" w:themeFill="text2" w:themeFillTint="66"/>
@@ -2040,7 +2096,7 @@
           <w:p>
             <w:pPr>
               <w:jc w:val="center"/>
-              <w:cnfStyle w:val="000000100000"/>
+              <w:cnfStyle w:val="000000100000" w:firstRow="0" w:lastRow="0" w:firstColumn="0" w:lastColumn="0" w:oddVBand="0" w:evenVBand="0" w:oddHBand="1" w:evenHBand="0" w:firstRowFirstColumn="0" w:firstRowLastColumn="0" w:lastRowFirstColumn="0" w:lastRowLastColumn="0"/>
             </w:pPr>
             <w:r>
               <w:t>19</w:t>
@@ -2054,7 +2110,7 @@
           <w:p>
             <w:pPr>
               <w:jc w:val="center"/>
-              <w:cnfStyle w:val="000000100000"/>
+              <w:cnfStyle w:val="000000100000" w:firstRow="0" w:lastRow="0" w:firstColumn="0" w:lastColumn="0" w:oddVBand="0" w:evenVBand="0" w:oddHBand="1" w:evenHBand="0" w:firstRowFirstColumn="0" w:firstRowLastColumn="0" w:lastRowFirstColumn="0" w:lastRowLastColumn="0"/>
             </w:pPr>
             <w:r>
               <w:t>High</w:t>
@@ -2068,7 +2124,7 @@
           <w:p>
             <w:pPr>
               <w:jc w:val="center"/>
-              <w:cnfStyle w:val="000000100000"/>
+              <w:cnfStyle w:val="000000100000" w:firstRow="0" w:lastRow="0" w:firstColumn="0" w:lastColumn="0" w:oddVBand="0" w:evenVBand="0" w:oddHBand="1" w:evenHBand="0" w:firstRowFirstColumn="0" w:firstRowLastColumn="0" w:lastRowFirstColumn="0" w:lastRowLastColumn="0"/>
             </w:pPr>
             <w:r>
               <w:t>Omar</w:t>
@@ -2081,7 +2137,7 @@
           </w:tcPr>
           <w:p>
             <w:pPr>
-              <w:cnfStyle w:val="000000100000"/>
+              <w:cnfStyle w:val="000000100000" w:firstRow="0" w:lastRow="0" w:firstColumn="0" w:lastColumn="0" w:oddVBand="0" w:evenVBand="0" w:oddHBand="1" w:evenHBand="0" w:firstRowFirstColumn="0" w:firstRowLastColumn="0" w:lastRowFirstColumn="0" w:lastRowLastColumn="0"/>
             </w:pPr>
             <w:r>
               <w:t xml:space="preserve">HYQ 3.5: </w:t>
@@ -2097,12 +2153,12 @@
       </w:tr>
       <w:tr>
         <w:trPr>
-          <w:cnfStyle w:val="000000010000"/>
+          <w:cnfStyle w:val="000000010000" w:firstRow="0" w:lastRow="0" w:firstColumn="0" w:lastColumn="0" w:oddVBand="0" w:evenVBand="0" w:oddHBand="0" w:evenHBand="1" w:firstRowFirstColumn="0" w:firstRowLastColumn="0" w:lastRowFirstColumn="0" w:lastRowLastColumn="0"/>
           <w:trHeight w:val="269"/>
         </w:trPr>
         <w:tc>
           <w:tcPr>
-            <w:cnfStyle w:val="001000000000"/>
+            <w:cnfStyle w:val="001000000000" w:firstRow="0" w:lastRow="0" w:firstColumn="1" w:lastColumn="0" w:oddVBand="0" w:evenVBand="0" w:oddHBand="0" w:evenHBand="0" w:firstRowFirstColumn="0" w:firstRowLastColumn="0" w:lastRowFirstColumn="0" w:lastRowLastColumn="0"/>
             <w:tcW w:w="1668" w:type="dxa"/>
             <w:vMerge/>
             <w:shd w:val="clear" w:color="auto" w:fill="8DB3E2" w:themeFill="text2" w:themeFillTint="66"/>
@@ -2116,7 +2172,7 @@
           <w:p>
             <w:pPr>
               <w:jc w:val="center"/>
-              <w:cnfStyle w:val="000000010000"/>
+              <w:cnfStyle w:val="000000010000" w:firstRow="0" w:lastRow="0" w:firstColumn="0" w:lastColumn="0" w:oddVBand="0" w:evenVBand="0" w:oddHBand="0" w:evenHBand="1" w:firstRowFirstColumn="0" w:firstRowLastColumn="0" w:lastRowFirstColumn="0" w:lastRowLastColumn="0"/>
             </w:pPr>
             <w:r>
               <w:t>20</w:t>
@@ -2130,7 +2186,7 @@
           <w:p>
             <w:pPr>
               <w:jc w:val="center"/>
-              <w:cnfStyle w:val="000000010000"/>
+              <w:cnfStyle w:val="000000010000" w:firstRow="0" w:lastRow="0" w:firstColumn="0" w:lastColumn="0" w:oddVBand="0" w:evenVBand="0" w:oddHBand="0" w:evenHBand="1" w:firstRowFirstColumn="0" w:firstRowLastColumn="0" w:lastRowFirstColumn="0" w:lastRowLastColumn="0"/>
             </w:pPr>
             <w:r>
               <w:t>Medium</w:t>
@@ -2144,7 +2200,7 @@
           <w:p>
             <w:pPr>
               <w:jc w:val="center"/>
-              <w:cnfStyle w:val="000000010000"/>
+              <w:cnfStyle w:val="000000010000" w:firstRow="0" w:lastRow="0" w:firstColumn="0" w:lastColumn="0" w:oddVBand="0" w:evenVBand="0" w:oddHBand="0" w:evenHBand="1" w:firstRowFirstColumn="0" w:firstRowLastColumn="0" w:lastRowFirstColumn="0" w:lastRowLastColumn="0"/>
             </w:pPr>
             <w:r>
               <w:t>Omar</w:t>
@@ -2157,7 +2213,7 @@
           </w:tcPr>
           <w:p>
             <w:pPr>
-              <w:cnfStyle w:val="000000010000"/>
+              <w:cnfStyle w:val="000000010000" w:firstRow="0" w:lastRow="0" w:firstColumn="0" w:lastColumn="0" w:oddVBand="0" w:evenVBand="0" w:oddHBand="0" w:evenHBand="1" w:firstRowFirstColumn="0" w:firstRowLastColumn="0" w:lastRowFirstColumn="0" w:lastRowLastColumn="0"/>
             </w:pPr>
             <w:r>
               <w:t>TM. 1.3: The usability data is not really relevant for this purpose.</w:t>
@@ -2167,12 +2223,12 @@
       </w:tr>
       <w:tr>
         <w:trPr>
-          <w:cnfStyle w:val="000000100000"/>
+          <w:cnfStyle w:val="000000100000" w:firstRow="0" w:lastRow="0" w:firstColumn="0" w:lastColumn="0" w:oddVBand="0" w:evenVBand="0" w:oddHBand="1" w:evenHBand="0" w:firstRowFirstColumn="0" w:firstRowLastColumn="0" w:lastRowFirstColumn="0" w:lastRowLastColumn="0"/>
           <w:trHeight w:val="269"/>
         </w:trPr>
         <w:tc>
           <w:tcPr>
-            <w:cnfStyle w:val="001000000000"/>
+            <w:cnfStyle w:val="001000000000" w:firstRow="0" w:lastRow="0" w:firstColumn="1" w:lastColumn="0" w:oddVBand="0" w:evenVBand="0" w:oddHBand="0" w:evenHBand="0" w:firstRowFirstColumn="0" w:firstRowLastColumn="0" w:lastRowFirstColumn="0" w:lastRowLastColumn="0"/>
             <w:tcW w:w="1668" w:type="dxa"/>
             <w:vMerge/>
             <w:shd w:val="clear" w:color="auto" w:fill="8DB3E2" w:themeFill="text2" w:themeFillTint="66"/>
@@ -2186,7 +2242,7 @@
           <w:p>
             <w:pPr>
               <w:jc w:val="center"/>
-              <w:cnfStyle w:val="000000100000"/>
+              <w:cnfStyle w:val="000000100000" w:firstRow="0" w:lastRow="0" w:firstColumn="0" w:lastColumn="0" w:oddVBand="0" w:evenVBand="0" w:oddHBand="1" w:evenHBand="0" w:firstRowFirstColumn="0" w:firstRowLastColumn="0" w:lastRowFirstColumn="0" w:lastRowLastColumn="0"/>
             </w:pPr>
             <w:r>
               <w:t>21</w:t>
@@ -2200,7 +2256,7 @@
           <w:p>
             <w:pPr>
               <w:jc w:val="center"/>
-              <w:cnfStyle w:val="000000100000"/>
+              <w:cnfStyle w:val="000000100000" w:firstRow="0" w:lastRow="0" w:firstColumn="0" w:lastColumn="0" w:oddVBand="0" w:evenVBand="0" w:oddHBand="1" w:evenHBand="0" w:firstRowFirstColumn="0" w:firstRowLastColumn="0" w:lastRowFirstColumn="0" w:lastRowLastColumn="0"/>
             </w:pPr>
             <w:r>
               <w:t>Medium</w:t>
@@ -2214,7 +2270,7 @@
           <w:p>
             <w:pPr>
               <w:jc w:val="center"/>
-              <w:cnfStyle w:val="000000100000"/>
+              <w:cnfStyle w:val="000000100000" w:firstRow="0" w:lastRow="0" w:firstColumn="0" w:lastColumn="0" w:oddVBand="0" w:evenVBand="0" w:oddHBand="1" w:evenHBand="0" w:firstRowFirstColumn="0" w:firstRowLastColumn="0" w:lastRowFirstColumn="0" w:lastRowLastColumn="0"/>
             </w:pPr>
             <w:r>
               <w:t>Glen</w:t>
@@ -2227,7 +2283,7 @@
           </w:tcPr>
           <w:p>
             <w:pPr>
-              <w:cnfStyle w:val="000000100000"/>
+              <w:cnfStyle w:val="000000100000" w:firstRow="0" w:lastRow="0" w:firstColumn="0" w:lastColumn="0" w:oddVBand="0" w:evenVBand="0" w:oddHBand="1" w:evenHBand="0" w:firstRowFirstColumn="0" w:firstRowLastColumn="0" w:lastRowFirstColumn="0" w:lastRowLastColumn="0"/>
             </w:pPr>
             <w:r>
               <w:t>HYQ. 2.5: Should be listed before HYQ. 2.2, as it gives a better sense of the prerequisites involved, instead of finding requirements later required for an earlier requirement.</w:t>
@@ -2237,12 +2293,12 @@
       </w:tr>
       <w:tr>
         <w:trPr>
-          <w:cnfStyle w:val="000000010000"/>
+          <w:cnfStyle w:val="000000010000" w:firstRow="0" w:lastRow="0" w:firstColumn="0" w:lastColumn="0" w:oddVBand="0" w:evenVBand="0" w:oddHBand="0" w:evenHBand="1" w:firstRowFirstColumn="0" w:firstRowLastColumn="0" w:lastRowFirstColumn="0" w:lastRowLastColumn="0"/>
           <w:trHeight w:val="269"/>
         </w:trPr>
         <w:tc>
           <w:tcPr>
-            <w:cnfStyle w:val="001000000000"/>
+            <w:cnfStyle w:val="001000000000" w:firstRow="0" w:lastRow="0" w:firstColumn="1" w:lastColumn="0" w:oddVBand="0" w:evenVBand="0" w:oddHBand="0" w:evenHBand="0" w:firstRowFirstColumn="0" w:firstRowLastColumn="0" w:lastRowFirstColumn="0" w:lastRowLastColumn="0"/>
             <w:tcW w:w="1668" w:type="dxa"/>
             <w:vMerge/>
             <w:shd w:val="clear" w:color="auto" w:fill="8DB3E2" w:themeFill="text2" w:themeFillTint="66"/>
@@ -2256,7 +2312,7 @@
           <w:p>
             <w:pPr>
               <w:jc w:val="center"/>
-              <w:cnfStyle w:val="000000010000"/>
+              <w:cnfStyle w:val="000000010000" w:firstRow="0" w:lastRow="0" w:firstColumn="0" w:lastColumn="0" w:oddVBand="0" w:evenVBand="0" w:oddHBand="0" w:evenHBand="1" w:firstRowFirstColumn="0" w:firstRowLastColumn="0" w:lastRowFirstColumn="0" w:lastRowLastColumn="0"/>
             </w:pPr>
             <w:r>
               <w:t>22</w:t>
@@ -2270,7 +2326,7 @@
           <w:p>
             <w:pPr>
               <w:jc w:val="center"/>
-              <w:cnfStyle w:val="000000010000"/>
+              <w:cnfStyle w:val="000000010000" w:firstRow="0" w:lastRow="0" w:firstColumn="0" w:lastColumn="0" w:oddVBand="0" w:evenVBand="0" w:oddHBand="0" w:evenHBand="1" w:firstRowFirstColumn="0" w:firstRowLastColumn="0" w:lastRowFirstColumn="0" w:lastRowLastColumn="0"/>
             </w:pPr>
             <w:r>
               <w:t>Medium</w:t>
@@ -2284,7 +2340,7 @@
           <w:p>
             <w:pPr>
               <w:jc w:val="center"/>
-              <w:cnfStyle w:val="000000010000"/>
+              <w:cnfStyle w:val="000000010000" w:firstRow="0" w:lastRow="0" w:firstColumn="0" w:lastColumn="0" w:oddVBand="0" w:evenVBand="0" w:oddHBand="0" w:evenHBand="1" w:firstRowFirstColumn="0" w:firstRowLastColumn="0" w:lastRowFirstColumn="0" w:lastRowLastColumn="0"/>
             </w:pPr>
             <w:r>
               <w:t>Glen</w:t>
@@ -2297,7 +2353,7 @@
           </w:tcPr>
           <w:p>
             <w:pPr>
-              <w:cnfStyle w:val="000000010000"/>
+              <w:cnfStyle w:val="000000010000" w:firstRow="0" w:lastRow="0" w:firstColumn="0" w:lastColumn="0" w:oddVBand="0" w:evenVBand="0" w:oddHBand="0" w:evenHBand="1" w:firstRowFirstColumn="0" w:firstRowLastColumn="0" w:lastRowFirstColumn="0" w:lastRowLastColumn="0"/>
             </w:pPr>
             <w:r>
               <w:t>TM</w:t>
@@ -2316,12 +2372,12 @@
       </w:tr>
       <w:tr>
         <w:trPr>
-          <w:cnfStyle w:val="000000100000"/>
+          <w:cnfStyle w:val="000000100000" w:firstRow="0" w:lastRow="0" w:firstColumn="0" w:lastColumn="0" w:oddVBand="0" w:evenVBand="0" w:oddHBand="1" w:evenHBand="0" w:firstRowFirstColumn="0" w:firstRowLastColumn="0" w:lastRowFirstColumn="0" w:lastRowLastColumn="0"/>
           <w:trHeight w:val="269"/>
         </w:trPr>
         <w:tc>
           <w:tcPr>
-            <w:cnfStyle w:val="001000000000"/>
+            <w:cnfStyle w:val="001000000000" w:firstRow="0" w:lastRow="0" w:firstColumn="1" w:lastColumn="0" w:oddVBand="0" w:evenVBand="0" w:oddHBand="0" w:evenHBand="0" w:firstRowFirstColumn="0" w:firstRowLastColumn="0" w:lastRowFirstColumn="0" w:lastRowLastColumn="0"/>
             <w:tcW w:w="1668" w:type="dxa"/>
             <w:vMerge/>
             <w:shd w:val="clear" w:color="auto" w:fill="8DB3E2" w:themeFill="text2" w:themeFillTint="66"/>
@@ -2335,7 +2391,7 @@
           <w:p>
             <w:pPr>
               <w:jc w:val="center"/>
-              <w:cnfStyle w:val="000000100000"/>
+              <w:cnfStyle w:val="000000100000" w:firstRow="0" w:lastRow="0" w:firstColumn="0" w:lastColumn="0" w:oddVBand="0" w:evenVBand="0" w:oddHBand="1" w:evenHBand="0" w:firstRowFirstColumn="0" w:firstRowLastColumn="0" w:lastRowFirstColumn="0" w:lastRowLastColumn="0"/>
             </w:pPr>
             <w:r>
               <w:t>23</w:t>
@@ -2349,7 +2405,7 @@
           <w:p>
             <w:pPr>
               <w:jc w:val="center"/>
-              <w:cnfStyle w:val="000000100000"/>
+              <w:cnfStyle w:val="000000100000" w:firstRow="0" w:lastRow="0" w:firstColumn="0" w:lastColumn="0" w:oddVBand="0" w:evenVBand="0" w:oddHBand="1" w:evenHBand="0" w:firstRowFirstColumn="0" w:firstRowLastColumn="0" w:lastRowFirstColumn="0" w:lastRowLastColumn="0"/>
             </w:pPr>
             <w:r>
               <w:t>Medium</w:t>
@@ -2363,7 +2419,7 @@
           <w:p>
             <w:pPr>
               <w:jc w:val="center"/>
-              <w:cnfStyle w:val="000000100000"/>
+              <w:cnfStyle w:val="000000100000" w:firstRow="0" w:lastRow="0" w:firstColumn="0" w:lastColumn="0" w:oddVBand="0" w:evenVBand="0" w:oddHBand="1" w:evenHBand="0" w:firstRowFirstColumn="0" w:firstRowLastColumn="0" w:lastRowFirstColumn="0" w:lastRowLastColumn="0"/>
             </w:pPr>
             <w:r>
               <w:t>Omar/James</w:t>
@@ -2376,7 +2432,7 @@
           </w:tcPr>
           <w:p>
             <w:pPr>
-              <w:cnfStyle w:val="000000100000"/>
+              <w:cnfStyle w:val="000000100000" w:firstRow="0" w:lastRow="0" w:firstColumn="0" w:lastColumn="0" w:oddVBand="0" w:evenVBand="0" w:oddHBand="1" w:evenHBand="0" w:firstRowFirstColumn="0" w:firstRowLastColumn="0" w:lastRowFirstColumn="0" w:lastRowLastColumn="0"/>
             </w:pPr>
             <w:r>
               <w:t xml:space="preserve">TM. 1.5: </w:t>
@@ -2395,12 +2451,12 @@
       </w:tr>
       <w:tr>
         <w:trPr>
-          <w:cnfStyle w:val="000000010000"/>
+          <w:cnfStyle w:val="000000010000" w:firstRow="0" w:lastRow="0" w:firstColumn="0" w:lastColumn="0" w:oddVBand="0" w:evenVBand="0" w:oddHBand="0" w:evenHBand="1" w:firstRowFirstColumn="0" w:firstRowLastColumn="0" w:lastRowFirstColumn="0" w:lastRowLastColumn="0"/>
           <w:trHeight w:val="269"/>
         </w:trPr>
         <w:tc>
           <w:tcPr>
-            <w:cnfStyle w:val="001000000000"/>
+            <w:cnfStyle w:val="001000000000" w:firstRow="0" w:lastRow="0" w:firstColumn="1" w:lastColumn="0" w:oddVBand="0" w:evenVBand="0" w:oddHBand="0" w:evenHBand="0" w:firstRowFirstColumn="0" w:firstRowLastColumn="0" w:lastRowFirstColumn="0" w:lastRowLastColumn="0"/>
             <w:tcW w:w="1668" w:type="dxa"/>
             <w:vMerge/>
             <w:shd w:val="clear" w:color="auto" w:fill="8DB3E2" w:themeFill="text2" w:themeFillTint="66"/>
@@ -2414,7 +2470,7 @@
           <w:p>
             <w:pPr>
               <w:jc w:val="center"/>
-              <w:cnfStyle w:val="000000010000"/>
+              <w:cnfStyle w:val="000000010000" w:firstRow="0" w:lastRow="0" w:firstColumn="0" w:lastColumn="0" w:oddVBand="0" w:evenVBand="0" w:oddHBand="0" w:evenHBand="1" w:firstRowFirstColumn="0" w:firstRowLastColumn="0" w:lastRowFirstColumn="0" w:lastRowLastColumn="0"/>
             </w:pPr>
             <w:r>
               <w:t>24</w:t>
@@ -2428,7 +2484,7 @@
           <w:p>
             <w:pPr>
               <w:jc w:val="center"/>
-              <w:cnfStyle w:val="000000010000"/>
+              <w:cnfStyle w:val="000000010000" w:firstRow="0" w:lastRow="0" w:firstColumn="0" w:lastColumn="0" w:oddVBand="0" w:evenVBand="0" w:oddHBand="0" w:evenHBand="1" w:firstRowFirstColumn="0" w:firstRowLastColumn="0" w:lastRowFirstColumn="0" w:lastRowLastColumn="0"/>
             </w:pPr>
             <w:r>
               <w:t>Medium</w:t>
@@ -2442,7 +2498,7 @@
           <w:p>
             <w:pPr>
               <w:jc w:val="center"/>
-              <w:cnfStyle w:val="000000010000"/>
+              <w:cnfStyle w:val="000000010000" w:firstRow="0" w:lastRow="0" w:firstColumn="0" w:lastColumn="0" w:oddVBand="0" w:evenVBand="0" w:oddHBand="0" w:evenHBand="1" w:firstRowFirstColumn="0" w:firstRowLastColumn="0" w:lastRowFirstColumn="0" w:lastRowLastColumn="0"/>
             </w:pPr>
             <w:r>
               <w:t>Omar/</w:t>
@@ -2459,7 +2515,7 @@
           </w:tcPr>
           <w:p>
             <w:pPr>
-              <w:cnfStyle w:val="000000010000"/>
+              <w:cnfStyle w:val="000000010000" w:firstRow="0" w:lastRow="0" w:firstColumn="0" w:lastColumn="0" w:oddVBand="0" w:evenVBand="0" w:oddHBand="0" w:evenHBand="1" w:firstRowFirstColumn="0" w:firstRowLastColumn="0" w:lastRowFirstColumn="0" w:lastRowLastColumn="0"/>
             </w:pPr>
             <w:r>
               <w:t>TM</w:t>
@@ -2481,12 +2537,12 @@
       </w:tr>
       <w:tr>
         <w:trPr>
-          <w:cnfStyle w:val="000000100000"/>
+          <w:cnfStyle w:val="000000100000" w:firstRow="0" w:lastRow="0" w:firstColumn="0" w:lastColumn="0" w:oddVBand="0" w:evenVBand="0" w:oddHBand="1" w:evenHBand="0" w:firstRowFirstColumn="0" w:firstRowLastColumn="0" w:lastRowFirstColumn="0" w:lastRowLastColumn="0"/>
           <w:trHeight w:val="269"/>
         </w:trPr>
         <w:tc>
           <w:tcPr>
-            <w:cnfStyle w:val="001000000000"/>
+            <w:cnfStyle w:val="001000000000" w:firstRow="0" w:lastRow="0" w:firstColumn="1" w:lastColumn="0" w:oddVBand="0" w:evenVBand="0" w:oddHBand="0" w:evenHBand="0" w:firstRowFirstColumn="0" w:firstRowLastColumn="0" w:lastRowFirstColumn="0" w:lastRowLastColumn="0"/>
             <w:tcW w:w="1668" w:type="dxa"/>
             <w:vMerge/>
             <w:shd w:val="clear" w:color="auto" w:fill="8DB3E2" w:themeFill="text2" w:themeFillTint="66"/>
@@ -2500,7 +2556,7 @@
           <w:p>
             <w:pPr>
               <w:jc w:val="center"/>
-              <w:cnfStyle w:val="000000100000"/>
+              <w:cnfStyle w:val="000000100000" w:firstRow="0" w:lastRow="0" w:firstColumn="0" w:lastColumn="0" w:oddVBand="0" w:evenVBand="0" w:oddHBand="1" w:evenHBand="0" w:firstRowFirstColumn="0" w:firstRowLastColumn="0" w:lastRowFirstColumn="0" w:lastRowLastColumn="0"/>
             </w:pPr>
             <w:r>
               <w:t>25</w:t>
@@ -2514,7 +2570,7 @@
           <w:p>
             <w:pPr>
               <w:jc w:val="center"/>
-              <w:cnfStyle w:val="000000100000"/>
+              <w:cnfStyle w:val="000000100000" w:firstRow="0" w:lastRow="0" w:firstColumn="0" w:lastColumn="0" w:oddVBand="0" w:evenVBand="0" w:oddHBand="1" w:evenHBand="0" w:firstRowFirstColumn="0" w:firstRowLastColumn="0" w:lastRowFirstColumn="0" w:lastRowLastColumn="0"/>
             </w:pPr>
             <w:r>
               <w:t>Medium</w:t>
@@ -2528,7 +2584,7 @@
           <w:p>
             <w:pPr>
               <w:jc w:val="center"/>
-              <w:cnfStyle w:val="000000100000"/>
+              <w:cnfStyle w:val="000000100000" w:firstRow="0" w:lastRow="0" w:firstColumn="0" w:lastColumn="0" w:oddVBand="0" w:evenVBand="0" w:oddHBand="1" w:evenHBand="0" w:firstRowFirstColumn="0" w:firstRowLastColumn="0" w:lastRowFirstColumn="0" w:lastRowLastColumn="0"/>
             </w:pPr>
             <w:r>
               <w:t>Glen</w:t>
@@ -2541,7 +2597,7 @@
           </w:tcPr>
           <w:p>
             <w:pPr>
-              <w:cnfStyle w:val="000000100000"/>
+              <w:cnfStyle w:val="000000100000" w:firstRow="0" w:lastRow="0" w:firstColumn="0" w:lastColumn="0" w:oddVBand="0" w:evenVBand="0" w:oddHBand="1" w:evenHBand="0" w:firstRowFirstColumn="0" w:firstRowLastColumn="0" w:lastRowFirstColumn="0" w:lastRowLastColumn="0"/>
             </w:pPr>
             <w:r>
               <w:t>TM</w:t>
@@ -2563,12 +2619,12 @@
       </w:tr>
       <w:tr>
         <w:trPr>
-          <w:cnfStyle w:val="000000010000"/>
+          <w:cnfStyle w:val="000000010000" w:firstRow="0" w:lastRow="0" w:firstColumn="0" w:lastColumn="0" w:oddVBand="0" w:evenVBand="0" w:oddHBand="0" w:evenHBand="1" w:firstRowFirstColumn="0" w:firstRowLastColumn="0" w:lastRowFirstColumn="0" w:lastRowLastColumn="0"/>
           <w:trHeight w:val="269"/>
         </w:trPr>
         <w:tc>
           <w:tcPr>
-            <w:cnfStyle w:val="001000000000"/>
+            <w:cnfStyle w:val="001000000000" w:firstRow="0" w:lastRow="0" w:firstColumn="1" w:lastColumn="0" w:oddVBand="0" w:evenVBand="0" w:oddHBand="0" w:evenHBand="0" w:firstRowFirstColumn="0" w:firstRowLastColumn="0" w:lastRowFirstColumn="0" w:lastRowLastColumn="0"/>
             <w:tcW w:w="1668" w:type="dxa"/>
             <w:vMerge/>
             <w:shd w:val="clear" w:color="auto" w:fill="8DB3E2" w:themeFill="text2" w:themeFillTint="66"/>
@@ -2582,7 +2638,7 @@
           <w:p>
             <w:pPr>
               <w:jc w:val="center"/>
-              <w:cnfStyle w:val="000000010000"/>
+              <w:cnfStyle w:val="000000010000" w:firstRow="0" w:lastRow="0" w:firstColumn="0" w:lastColumn="0" w:oddVBand="0" w:evenVBand="0" w:oddHBand="0" w:evenHBand="1" w:firstRowFirstColumn="0" w:firstRowLastColumn="0" w:lastRowFirstColumn="0" w:lastRowLastColumn="0"/>
             </w:pPr>
             <w:r>
               <w:t>26</w:t>
@@ -2596,7 +2652,7 @@
           <w:p>
             <w:pPr>
               <w:jc w:val="center"/>
-              <w:cnfStyle w:val="000000010000"/>
+              <w:cnfStyle w:val="000000010000" w:firstRow="0" w:lastRow="0" w:firstColumn="0" w:lastColumn="0" w:oddVBand="0" w:evenVBand="0" w:oddHBand="0" w:evenHBand="1" w:firstRowFirstColumn="0" w:firstRowLastColumn="0" w:lastRowFirstColumn="0" w:lastRowLastColumn="0"/>
             </w:pPr>
             <w:r>
               <w:t>Medium</w:t>
@@ -2610,7 +2666,7 @@
           <w:p>
             <w:pPr>
               <w:jc w:val="center"/>
-              <w:cnfStyle w:val="000000010000"/>
+              <w:cnfStyle w:val="000000010000" w:firstRow="0" w:lastRow="0" w:firstColumn="0" w:lastColumn="0" w:oddVBand="0" w:evenVBand="0" w:oddHBand="0" w:evenHBand="1" w:firstRowFirstColumn="0" w:firstRowLastColumn="0" w:lastRowFirstColumn="0" w:lastRowLastColumn="0"/>
             </w:pPr>
             <w:r>
               <w:t>Omar/Nick/</w:t>
@@ -2627,7 +2683,7 @@
           </w:tcPr>
           <w:p>
             <w:pPr>
-              <w:cnfStyle w:val="000000010000"/>
+              <w:cnfStyle w:val="000000010000" w:firstRow="0" w:lastRow="0" w:firstColumn="0" w:lastColumn="0" w:oddVBand="0" w:evenVBand="0" w:oddHBand="0" w:evenHBand="1" w:firstRowFirstColumn="0" w:firstRowLastColumn="0" w:lastRowFirstColumn="0" w:lastRowLastColumn="0"/>
             </w:pPr>
             <w:r>
               <w:t xml:space="preserve">TM. 2.3: </w:t>
@@ -2639,13 +2695,21 @@
               <w:t>?</w:t>
             </w:r>
             <w:r>
-              <w:t xml:space="preserve"> e</w:t>
+              <w:t xml:space="preserve"> </w:t>
+            </w:r>
+            <w:proofErr w:type="gramStart"/>
+            <w:r>
+              <w:t>e</w:t>
             </w:r>
             <w:r>
               <w:t>.</w:t>
             </w:r>
             <w:r>
-              <w:t xml:space="preserve">g. </w:t>
+              <w:t>g</w:t>
+            </w:r>
+            <w:proofErr w:type="gramEnd"/>
+            <w:r>
+              <w:t xml:space="preserve">. </w:t>
             </w:r>
             <w:r>
               <w:t>C</w:t>
@@ -2664,12 +2728,12 @@
       </w:tr>
       <w:tr>
         <w:trPr>
-          <w:cnfStyle w:val="000000100000"/>
+          <w:cnfStyle w:val="000000100000" w:firstRow="0" w:lastRow="0" w:firstColumn="0" w:lastColumn="0" w:oddVBand="0" w:evenVBand="0" w:oddHBand="1" w:evenHBand="0" w:firstRowFirstColumn="0" w:firstRowLastColumn="0" w:lastRowFirstColumn="0" w:lastRowLastColumn="0"/>
           <w:trHeight w:val="269"/>
         </w:trPr>
         <w:tc>
           <w:tcPr>
-            <w:cnfStyle w:val="001000000000"/>
+            <w:cnfStyle w:val="001000000000" w:firstRow="0" w:lastRow="0" w:firstColumn="1" w:lastColumn="0" w:oddVBand="0" w:evenVBand="0" w:oddHBand="0" w:evenHBand="0" w:firstRowFirstColumn="0" w:firstRowLastColumn="0" w:lastRowFirstColumn="0" w:lastRowLastColumn="0"/>
             <w:tcW w:w="1668" w:type="dxa"/>
             <w:vMerge/>
             <w:shd w:val="clear" w:color="auto" w:fill="8DB3E2" w:themeFill="text2" w:themeFillTint="66"/>
@@ -2683,7 +2747,7 @@
           <w:p>
             <w:pPr>
               <w:jc w:val="center"/>
-              <w:cnfStyle w:val="000000100000"/>
+              <w:cnfStyle w:val="000000100000" w:firstRow="0" w:lastRow="0" w:firstColumn="0" w:lastColumn="0" w:oddVBand="0" w:evenVBand="0" w:oddHBand="1" w:evenHBand="0" w:firstRowFirstColumn="0" w:firstRowLastColumn="0" w:lastRowFirstColumn="0" w:lastRowLastColumn="0"/>
             </w:pPr>
             <w:r>
               <w:t>27</w:t>
@@ -2697,7 +2761,7 @@
           <w:p>
             <w:pPr>
               <w:jc w:val="center"/>
-              <w:cnfStyle w:val="000000100000"/>
+              <w:cnfStyle w:val="000000100000" w:firstRow="0" w:lastRow="0" w:firstColumn="0" w:lastColumn="0" w:oddVBand="0" w:evenVBand="0" w:oddHBand="1" w:evenHBand="0" w:firstRowFirstColumn="0" w:firstRowLastColumn="0" w:lastRowFirstColumn="0" w:lastRowLastColumn="0"/>
             </w:pPr>
             <w:r>
               <w:t>Medium</w:t>
@@ -2711,7 +2775,7 @@
           <w:p>
             <w:pPr>
               <w:jc w:val="center"/>
-              <w:cnfStyle w:val="000000100000"/>
+              <w:cnfStyle w:val="000000100000" w:firstRow="0" w:lastRow="0" w:firstColumn="0" w:lastColumn="0" w:oddVBand="0" w:evenVBand="0" w:oddHBand="1" w:evenHBand="0" w:firstRowFirstColumn="0" w:firstRowLastColumn="0" w:lastRowFirstColumn="0" w:lastRowLastColumn="0"/>
             </w:pPr>
             <w:r>
               <w:t>James/Nick</w:t>
@@ -2724,7 +2788,7 @@
           </w:tcPr>
           <w:p>
             <w:pPr>
-              <w:cnfStyle w:val="000000100000"/>
+              <w:cnfStyle w:val="000000100000" w:firstRow="0" w:lastRow="0" w:firstColumn="0" w:lastColumn="0" w:oddVBand="0" w:evenVBand="0" w:oddHBand="1" w:evenHBand="0" w:firstRowFirstColumn="0" w:firstRowLastColumn="0" w:lastRowFirstColumn="0" w:lastRowLastColumn="0"/>
             </w:pPr>
             <w:r>
               <w:t>Will there be a "forgot password" link?</w:t>
@@ -2734,12 +2798,12 @@
       </w:tr>
       <w:tr>
         <w:trPr>
-          <w:cnfStyle w:val="000000010000"/>
+          <w:cnfStyle w:val="000000010000" w:firstRow="0" w:lastRow="0" w:firstColumn="0" w:lastColumn="0" w:oddVBand="0" w:evenVBand="0" w:oddHBand="0" w:evenHBand="1" w:firstRowFirstColumn="0" w:firstRowLastColumn="0" w:lastRowFirstColumn="0" w:lastRowLastColumn="0"/>
           <w:trHeight w:val="269"/>
         </w:trPr>
         <w:tc>
           <w:tcPr>
-            <w:cnfStyle w:val="001000000000"/>
+            <w:cnfStyle w:val="001000000000" w:firstRow="0" w:lastRow="0" w:firstColumn="1" w:lastColumn="0" w:oddVBand="0" w:evenVBand="0" w:oddHBand="0" w:evenHBand="0" w:firstRowFirstColumn="0" w:firstRowLastColumn="0" w:lastRowFirstColumn="0" w:lastRowLastColumn="0"/>
             <w:tcW w:w="1668" w:type="dxa"/>
             <w:vMerge/>
             <w:shd w:val="clear" w:color="auto" w:fill="8DB3E2" w:themeFill="text2" w:themeFillTint="66"/>
@@ -2753,7 +2817,7 @@
           <w:p>
             <w:pPr>
               <w:jc w:val="center"/>
-              <w:cnfStyle w:val="000000010000"/>
+              <w:cnfStyle w:val="000000010000" w:firstRow="0" w:lastRow="0" w:firstColumn="0" w:lastColumn="0" w:oddVBand="0" w:evenVBand="0" w:oddHBand="0" w:evenHBand="1" w:firstRowFirstColumn="0" w:firstRowLastColumn="0" w:lastRowFirstColumn="0" w:lastRowLastColumn="0"/>
             </w:pPr>
             <w:r>
               <w:t>28</w:t>
@@ -2767,7 +2831,7 @@
           <w:p>
             <w:pPr>
               <w:jc w:val="center"/>
-              <w:cnfStyle w:val="000000010000"/>
+              <w:cnfStyle w:val="000000010000" w:firstRow="0" w:lastRow="0" w:firstColumn="0" w:lastColumn="0" w:oddVBand="0" w:evenVBand="0" w:oddHBand="0" w:evenHBand="1" w:firstRowFirstColumn="0" w:firstRowLastColumn="0" w:lastRowFirstColumn="0" w:lastRowLastColumn="0"/>
             </w:pPr>
             <w:r>
               <w:t>Medium</w:t>
@@ -2781,7 +2845,7 @@
           <w:p>
             <w:pPr>
               <w:jc w:val="center"/>
-              <w:cnfStyle w:val="000000010000"/>
+              <w:cnfStyle w:val="000000010000" w:firstRow="0" w:lastRow="0" w:firstColumn="0" w:lastColumn="0" w:oddVBand="0" w:evenVBand="0" w:oddHBand="0" w:evenHBand="1" w:firstRowFirstColumn="0" w:firstRowLastColumn="0" w:lastRowFirstColumn="0" w:lastRowLastColumn="0"/>
             </w:pPr>
             <w:r>
               <w:t>Glen</w:t>
@@ -2794,7 +2858,7 @@
           </w:tcPr>
           <w:p>
             <w:pPr>
-              <w:cnfStyle w:val="000000010000"/>
+              <w:cnfStyle w:val="000000010000" w:firstRow="0" w:lastRow="0" w:firstColumn="0" w:lastColumn="0" w:oddVBand="0" w:evenVBand="0" w:oddHBand="0" w:evenHBand="1" w:firstRowFirstColumn="0" w:firstRowLastColumn="0" w:lastRowFirstColumn="0" w:lastRowLastColumn="0"/>
             </w:pPr>
             <w:r>
               <w:t xml:space="preserve">TM. 2.5 lists an issue </w:t>
@@ -2807,12 +2871,12 @@
       </w:tr>
       <w:tr>
         <w:trPr>
-          <w:cnfStyle w:val="000000100000"/>
+          <w:cnfStyle w:val="000000100000" w:firstRow="0" w:lastRow="0" w:firstColumn="0" w:lastColumn="0" w:oddVBand="0" w:evenVBand="0" w:oddHBand="1" w:evenHBand="0" w:firstRowFirstColumn="0" w:firstRowLastColumn="0" w:lastRowFirstColumn="0" w:lastRowLastColumn="0"/>
           <w:trHeight w:val="269"/>
         </w:trPr>
         <w:tc>
           <w:tcPr>
-            <w:cnfStyle w:val="001000000000"/>
+            <w:cnfStyle w:val="001000000000" w:firstRow="0" w:lastRow="0" w:firstColumn="1" w:lastColumn="0" w:oddVBand="0" w:evenVBand="0" w:oddHBand="0" w:evenHBand="0" w:firstRowFirstColumn="0" w:firstRowLastColumn="0" w:lastRowFirstColumn="0" w:lastRowLastColumn="0"/>
             <w:tcW w:w="1668" w:type="dxa"/>
             <w:vMerge/>
             <w:shd w:val="clear" w:color="auto" w:fill="8DB3E2" w:themeFill="text2" w:themeFillTint="66"/>
@@ -2826,7 +2890,7 @@
           <w:p>
             <w:pPr>
               <w:jc w:val="center"/>
-              <w:cnfStyle w:val="000000100000"/>
+              <w:cnfStyle w:val="000000100000" w:firstRow="0" w:lastRow="0" w:firstColumn="0" w:lastColumn="0" w:oddVBand="0" w:evenVBand="0" w:oddHBand="1" w:evenHBand="0" w:firstRowFirstColumn="0" w:firstRowLastColumn="0" w:lastRowFirstColumn="0" w:lastRowLastColumn="0"/>
             </w:pPr>
             <w:r>
               <w:t>29</w:t>
@@ -2840,7 +2904,7 @@
           <w:p>
             <w:pPr>
               <w:jc w:val="center"/>
-              <w:cnfStyle w:val="000000100000"/>
+              <w:cnfStyle w:val="000000100000" w:firstRow="0" w:lastRow="0" w:firstColumn="0" w:lastColumn="0" w:oddVBand="0" w:evenVBand="0" w:oddHBand="1" w:evenHBand="0" w:firstRowFirstColumn="0" w:firstRowLastColumn="0" w:lastRowFirstColumn="0" w:lastRowLastColumn="0"/>
             </w:pPr>
             <w:r>
               <w:t>Medium</w:t>
@@ -2854,7 +2918,7 @@
           <w:p>
             <w:pPr>
               <w:jc w:val="center"/>
-              <w:cnfStyle w:val="000000100000"/>
+              <w:cnfStyle w:val="000000100000" w:firstRow="0" w:lastRow="0" w:firstColumn="0" w:lastColumn="0" w:oddVBand="0" w:evenVBand="0" w:oddHBand="1" w:evenHBand="0" w:firstRowFirstColumn="0" w:firstRowLastColumn="0" w:lastRowFirstColumn="0" w:lastRowLastColumn="0"/>
             </w:pPr>
             <w:r>
               <w:t>Omar</w:t>
@@ -2867,7 +2931,7 @@
           </w:tcPr>
           <w:p>
             <w:pPr>
-              <w:cnfStyle w:val="000000100000"/>
+              <w:cnfStyle w:val="000000100000" w:firstRow="0" w:lastRow="0" w:firstColumn="0" w:lastColumn="0" w:oddVBand="0" w:evenVBand="0" w:oddHBand="1" w:evenHBand="0" w:firstRowFirstColumn="0" w:firstRowLastColumn="0" w:lastRowFirstColumn="0" w:lastRowLastColumn="0"/>
             </w:pPr>
             <w:r>
               <w:t>TM. 2.5: Is external content copied over to internal storage?</w:t>
@@ -2877,12 +2941,12 @@
       </w:tr>
       <w:tr>
         <w:trPr>
-          <w:cnfStyle w:val="000000010000"/>
+          <w:cnfStyle w:val="000000010000" w:firstRow="0" w:lastRow="0" w:firstColumn="0" w:lastColumn="0" w:oddVBand="0" w:evenVBand="0" w:oddHBand="0" w:evenHBand="1" w:firstRowFirstColumn="0" w:firstRowLastColumn="0" w:lastRowFirstColumn="0" w:lastRowLastColumn="0"/>
           <w:trHeight w:val="269"/>
         </w:trPr>
         <w:tc>
           <w:tcPr>
-            <w:cnfStyle w:val="001000000000"/>
+            <w:cnfStyle w:val="001000000000" w:firstRow="0" w:lastRow="0" w:firstColumn="1" w:lastColumn="0" w:oddVBand="0" w:evenVBand="0" w:oddHBand="0" w:evenHBand="0" w:firstRowFirstColumn="0" w:firstRowLastColumn="0" w:lastRowFirstColumn="0" w:lastRowLastColumn="0"/>
             <w:tcW w:w="1668" w:type="dxa"/>
             <w:vMerge/>
             <w:shd w:val="clear" w:color="auto" w:fill="8DB3E2" w:themeFill="text2" w:themeFillTint="66"/>
@@ -2896,7 +2960,7 @@
           <w:p>
             <w:pPr>
               <w:jc w:val="center"/>
-              <w:cnfStyle w:val="000000010000"/>
+              <w:cnfStyle w:val="000000010000" w:firstRow="0" w:lastRow="0" w:firstColumn="0" w:lastColumn="0" w:oddVBand="0" w:evenVBand="0" w:oddHBand="0" w:evenHBand="1" w:firstRowFirstColumn="0" w:firstRowLastColumn="0" w:lastRowFirstColumn="0" w:lastRowLastColumn="0"/>
             </w:pPr>
             <w:r>
               <w:t>30</w:t>
@@ -2910,7 +2974,7 @@
           <w:p>
             <w:pPr>
               <w:jc w:val="center"/>
-              <w:cnfStyle w:val="000000010000"/>
+              <w:cnfStyle w:val="000000010000" w:firstRow="0" w:lastRow="0" w:firstColumn="0" w:lastColumn="0" w:oddVBand="0" w:evenVBand="0" w:oddHBand="0" w:evenHBand="1" w:firstRowFirstColumn="0" w:firstRowLastColumn="0" w:lastRowFirstColumn="0" w:lastRowLastColumn="0"/>
             </w:pPr>
             <w:r>
               <w:t>Medium</w:t>
@@ -2924,7 +2988,7 @@
           <w:p>
             <w:pPr>
               <w:jc w:val="center"/>
-              <w:cnfStyle w:val="000000010000"/>
+              <w:cnfStyle w:val="000000010000" w:firstRow="0" w:lastRow="0" w:firstColumn="0" w:lastColumn="0" w:oddVBand="0" w:evenVBand="0" w:oddHBand="0" w:evenHBand="1" w:firstRowFirstColumn="0" w:firstRowLastColumn="0" w:lastRowFirstColumn="0" w:lastRowLastColumn="0"/>
             </w:pPr>
             <w:r>
               <w:t>James</w:t>
@@ -2937,7 +3001,7 @@
           </w:tcPr>
           <w:p>
             <w:pPr>
-              <w:cnfStyle w:val="000000010000"/>
+              <w:cnfStyle w:val="000000010000" w:firstRow="0" w:lastRow="0" w:firstColumn="0" w:lastColumn="0" w:oddVBand="0" w:evenVBand="0" w:oddHBand="0" w:evenHBand="1" w:firstRowFirstColumn="0" w:firstRowLastColumn="0" w:lastRowFirstColumn="0" w:lastRowLastColumn="0"/>
             </w:pPr>
             <w:r>
               <w:t>TM. 2.5: How will the user be notified when their story content has been approved by an administrator?</w:t>
@@ -2947,12 +3011,12 @@
       </w:tr>
       <w:tr>
         <w:trPr>
-          <w:cnfStyle w:val="000000100000"/>
+          <w:cnfStyle w:val="000000100000" w:firstRow="0" w:lastRow="0" w:firstColumn="0" w:lastColumn="0" w:oddVBand="0" w:evenVBand="0" w:oddHBand="1" w:evenHBand="0" w:firstRowFirstColumn="0" w:firstRowLastColumn="0" w:lastRowFirstColumn="0" w:lastRowLastColumn="0"/>
           <w:trHeight w:val="269"/>
         </w:trPr>
         <w:tc>
           <w:tcPr>
-            <w:cnfStyle w:val="001000000000"/>
+            <w:cnfStyle w:val="001000000000" w:firstRow="0" w:lastRow="0" w:firstColumn="1" w:lastColumn="0" w:oddVBand="0" w:evenVBand="0" w:oddHBand="0" w:evenHBand="0" w:firstRowFirstColumn="0" w:firstRowLastColumn="0" w:lastRowFirstColumn="0" w:lastRowLastColumn="0"/>
             <w:tcW w:w="1668" w:type="dxa"/>
             <w:vMerge/>
             <w:shd w:val="clear" w:color="auto" w:fill="8DB3E2" w:themeFill="text2" w:themeFillTint="66"/>
@@ -2966,7 +3030,7 @@
           <w:p>
             <w:pPr>
               <w:jc w:val="center"/>
-              <w:cnfStyle w:val="000000100000"/>
+              <w:cnfStyle w:val="000000100000" w:firstRow="0" w:lastRow="0" w:firstColumn="0" w:lastColumn="0" w:oddVBand="0" w:evenVBand="0" w:oddHBand="1" w:evenHBand="0" w:firstRowFirstColumn="0" w:firstRowLastColumn="0" w:lastRowFirstColumn="0" w:lastRowLastColumn="0"/>
             </w:pPr>
             <w:r>
               <w:t>31</w:t>
@@ -2980,7 +3044,7 @@
           <w:p>
             <w:pPr>
               <w:jc w:val="center"/>
-              <w:cnfStyle w:val="000000100000"/>
+              <w:cnfStyle w:val="000000100000" w:firstRow="0" w:lastRow="0" w:firstColumn="0" w:lastColumn="0" w:oddVBand="0" w:evenVBand="0" w:oddHBand="1" w:evenHBand="0" w:firstRowFirstColumn="0" w:firstRowLastColumn="0" w:lastRowFirstColumn="0" w:lastRowLastColumn="0"/>
             </w:pPr>
             <w:r>
               <w:t>Medium</w:t>
@@ -2994,7 +3058,7 @@
           <w:p>
             <w:pPr>
               <w:jc w:val="center"/>
-              <w:cnfStyle w:val="000000100000"/>
+              <w:cnfStyle w:val="000000100000" w:firstRow="0" w:lastRow="0" w:firstColumn="0" w:lastColumn="0" w:oddVBand="0" w:evenVBand="0" w:oddHBand="1" w:evenHBand="0" w:firstRowFirstColumn="0" w:firstRowLastColumn="0" w:lastRowFirstColumn="0" w:lastRowLastColumn="0"/>
             </w:pPr>
             <w:r>
               <w:t>Cameron</w:t>
@@ -3007,7 +3071,7 @@
           </w:tcPr>
           <w:p>
             <w:pPr>
-              <w:cnfStyle w:val="000000100000"/>
+              <w:cnfStyle w:val="000000100000" w:firstRow="0" w:lastRow="0" w:firstColumn="0" w:lastColumn="0" w:oddVBand="0" w:evenVBand="0" w:oddHBand="1" w:evenHBand="0" w:firstRowFirstColumn="0" w:firstRowLastColumn="0" w:lastRowFirstColumn="0" w:lastRowLastColumn="0"/>
             </w:pPr>
             <w:r>
               <w:t>TM. 2.5: Can you edit uploaded content?</w:t>
@@ -3017,12 +3081,12 @@
       </w:tr>
       <w:tr>
         <w:trPr>
-          <w:cnfStyle w:val="000000010000"/>
+          <w:cnfStyle w:val="000000010000" w:firstRow="0" w:lastRow="0" w:firstColumn="0" w:lastColumn="0" w:oddVBand="0" w:evenVBand="0" w:oddHBand="0" w:evenHBand="1" w:firstRowFirstColumn="0" w:firstRowLastColumn="0" w:lastRowFirstColumn="0" w:lastRowLastColumn="0"/>
           <w:trHeight w:val="269"/>
         </w:trPr>
         <w:tc>
           <w:tcPr>
-            <w:cnfStyle w:val="001000000000"/>
+            <w:cnfStyle w:val="001000000000" w:firstRow="0" w:lastRow="0" w:firstColumn="1" w:lastColumn="0" w:oddVBand="0" w:evenVBand="0" w:oddHBand="0" w:evenHBand="0" w:firstRowFirstColumn="0" w:firstRowLastColumn="0" w:lastRowFirstColumn="0" w:lastRowLastColumn="0"/>
             <w:tcW w:w="1668" w:type="dxa"/>
             <w:vMerge/>
             <w:shd w:val="clear" w:color="auto" w:fill="8DB3E2" w:themeFill="text2" w:themeFillTint="66"/>
@@ -3036,7 +3100,7 @@
           <w:p>
             <w:pPr>
               <w:jc w:val="center"/>
-              <w:cnfStyle w:val="000000010000"/>
+              <w:cnfStyle w:val="000000010000" w:firstRow="0" w:lastRow="0" w:firstColumn="0" w:lastColumn="0" w:oddVBand="0" w:evenVBand="0" w:oddHBand="0" w:evenHBand="1" w:firstRowFirstColumn="0" w:firstRowLastColumn="0" w:lastRowFirstColumn="0" w:lastRowLastColumn="0"/>
             </w:pPr>
             <w:r>
               <w:t>32</w:t>
@@ -3050,7 +3114,7 @@
           <w:p>
             <w:pPr>
               <w:jc w:val="center"/>
-              <w:cnfStyle w:val="000000010000"/>
+              <w:cnfStyle w:val="000000010000" w:firstRow="0" w:lastRow="0" w:firstColumn="0" w:lastColumn="0" w:oddVBand="0" w:evenVBand="0" w:oddHBand="0" w:evenHBand="1" w:firstRowFirstColumn="0" w:firstRowLastColumn="0" w:lastRowFirstColumn="0" w:lastRowLastColumn="0"/>
             </w:pPr>
             <w:r>
               <w:t>Medium</w:t>
@@ -3064,7 +3128,7 @@
           <w:p>
             <w:pPr>
               <w:jc w:val="center"/>
-              <w:cnfStyle w:val="000000010000"/>
+              <w:cnfStyle w:val="000000010000" w:firstRow="0" w:lastRow="0" w:firstColumn="0" w:lastColumn="0" w:oddVBand="0" w:evenVBand="0" w:oddHBand="0" w:evenHBand="1" w:firstRowFirstColumn="0" w:firstRowLastColumn="0" w:lastRowFirstColumn="0" w:lastRowLastColumn="0"/>
             </w:pPr>
             <w:r>
               <w:t>James</w:t>
@@ -3077,7 +3141,7 @@
           </w:tcPr>
           <w:p>
             <w:pPr>
-              <w:cnfStyle w:val="000000010000"/>
+              <w:cnfStyle w:val="000000010000" w:firstRow="0" w:lastRow="0" w:firstColumn="0" w:lastColumn="0" w:oddVBand="0" w:evenVBand="0" w:oddHBand="0" w:evenHBand="1" w:firstRowFirstColumn="0" w:firstRowLastColumn="0" w:lastRowFirstColumn="0" w:lastRowLastColumn="0"/>
             </w:pPr>
             <w:r>
               <w:t>TM</w:t>
@@ -3103,12 +3167,12 @@
       </w:tr>
       <w:tr>
         <w:trPr>
-          <w:cnfStyle w:val="000000100000"/>
+          <w:cnfStyle w:val="000000100000" w:firstRow="0" w:lastRow="0" w:firstColumn="0" w:lastColumn="0" w:oddVBand="0" w:evenVBand="0" w:oddHBand="1" w:evenHBand="0" w:firstRowFirstColumn="0" w:firstRowLastColumn="0" w:lastRowFirstColumn="0" w:lastRowLastColumn="0"/>
           <w:trHeight w:val="269"/>
         </w:trPr>
         <w:tc>
           <w:tcPr>
-            <w:cnfStyle w:val="001000000000"/>
+            <w:cnfStyle w:val="001000000000" w:firstRow="0" w:lastRow="0" w:firstColumn="1" w:lastColumn="0" w:oddVBand="0" w:evenVBand="0" w:oddHBand="0" w:evenHBand="0" w:firstRowFirstColumn="0" w:firstRowLastColumn="0" w:lastRowFirstColumn="0" w:lastRowLastColumn="0"/>
             <w:tcW w:w="1668" w:type="dxa"/>
             <w:vMerge/>
             <w:shd w:val="clear" w:color="auto" w:fill="8DB3E2" w:themeFill="text2" w:themeFillTint="66"/>
@@ -3122,7 +3186,7 @@
           <w:p>
             <w:pPr>
               <w:jc w:val="center"/>
-              <w:cnfStyle w:val="000000100000"/>
+              <w:cnfStyle w:val="000000100000" w:firstRow="0" w:lastRow="0" w:firstColumn="0" w:lastColumn="0" w:oddVBand="0" w:evenVBand="0" w:oddHBand="1" w:evenHBand="0" w:firstRowFirstColumn="0" w:firstRowLastColumn="0" w:lastRowFirstColumn="0" w:lastRowLastColumn="0"/>
             </w:pPr>
             <w:r>
               <w:t>33</w:t>
@@ -3136,7 +3200,7 @@
           <w:p>
             <w:pPr>
               <w:jc w:val="center"/>
-              <w:cnfStyle w:val="000000100000"/>
+              <w:cnfStyle w:val="000000100000" w:firstRow="0" w:lastRow="0" w:firstColumn="0" w:lastColumn="0" w:oddVBand="0" w:evenVBand="0" w:oddHBand="1" w:evenHBand="0" w:firstRowFirstColumn="0" w:firstRowLastColumn="0" w:lastRowFirstColumn="0" w:lastRowLastColumn="0"/>
             </w:pPr>
             <w:r>
               <w:t>Medium</w:t>
@@ -3150,7 +3214,7 @@
           <w:p>
             <w:pPr>
               <w:jc w:val="center"/>
-              <w:cnfStyle w:val="000000100000"/>
+              <w:cnfStyle w:val="000000100000" w:firstRow="0" w:lastRow="0" w:firstColumn="0" w:lastColumn="0" w:oddVBand="0" w:evenVBand="0" w:oddHBand="1" w:evenHBand="0" w:firstRowFirstColumn="0" w:firstRowLastColumn="0" w:lastRowFirstColumn="0" w:lastRowLastColumn="0"/>
             </w:pPr>
             <w:r>
               <w:t>Glen</w:t>
@@ -3163,7 +3227,7 @@
           </w:tcPr>
           <w:p>
             <w:pPr>
-              <w:cnfStyle w:val="000000100000"/>
+              <w:cnfStyle w:val="000000100000" w:firstRow="0" w:lastRow="0" w:firstColumn="0" w:lastColumn="0" w:oddVBand="0" w:evenVBand="0" w:oddHBand="1" w:evenHBand="0" w:firstRowFirstColumn="0" w:firstRowLastColumn="0" w:lastRowFirstColumn="0" w:lastRowLastColumn="0"/>
             </w:pPr>
             <w:r>
               <w:t>TM. 1.7: Again a settings file; shouldn’t this just be a database field?</w:t>
@@ -3173,12 +3237,12 @@
       </w:tr>
       <w:tr>
         <w:trPr>
-          <w:cnfStyle w:val="000000010000"/>
+          <w:cnfStyle w:val="000000010000" w:firstRow="0" w:lastRow="0" w:firstColumn="0" w:lastColumn="0" w:oddVBand="0" w:evenVBand="0" w:oddHBand="0" w:evenHBand="1" w:firstRowFirstColumn="0" w:firstRowLastColumn="0" w:lastRowFirstColumn="0" w:lastRowLastColumn="0"/>
           <w:trHeight w:val="269"/>
         </w:trPr>
         <w:tc>
           <w:tcPr>
-            <w:cnfStyle w:val="001000000000"/>
+            <w:cnfStyle w:val="001000000000" w:firstRow="0" w:lastRow="0" w:firstColumn="1" w:lastColumn="0" w:oddVBand="0" w:evenVBand="0" w:oddHBand="0" w:evenHBand="0" w:firstRowFirstColumn="0" w:firstRowLastColumn="0" w:lastRowFirstColumn="0" w:lastRowLastColumn="0"/>
             <w:tcW w:w="1668" w:type="dxa"/>
             <w:vMerge/>
             <w:shd w:val="clear" w:color="auto" w:fill="8DB3E2" w:themeFill="text2" w:themeFillTint="66"/>
@@ -3192,7 +3256,7 @@
           <w:p>
             <w:pPr>
               <w:jc w:val="center"/>
-              <w:cnfStyle w:val="000000010000"/>
+              <w:cnfStyle w:val="000000010000" w:firstRow="0" w:lastRow="0" w:firstColumn="0" w:lastColumn="0" w:oddVBand="0" w:evenVBand="0" w:oddHBand="0" w:evenHBand="1" w:firstRowFirstColumn="0" w:firstRowLastColumn="0" w:lastRowFirstColumn="0" w:lastRowLastColumn="0"/>
             </w:pPr>
             <w:r>
               <w:t>34</w:t>
@@ -3206,7 +3270,7 @@
           <w:p>
             <w:pPr>
               <w:jc w:val="center"/>
-              <w:cnfStyle w:val="000000010000"/>
+              <w:cnfStyle w:val="000000010000" w:firstRow="0" w:lastRow="0" w:firstColumn="0" w:lastColumn="0" w:oddVBand="0" w:evenVBand="0" w:oddHBand="0" w:evenHBand="1" w:firstRowFirstColumn="0" w:firstRowLastColumn="0" w:lastRowFirstColumn="0" w:lastRowLastColumn="0"/>
             </w:pPr>
             <w:r>
               <w:t>Medium</w:t>
@@ -3220,7 +3284,7 @@
           <w:p>
             <w:pPr>
               <w:jc w:val="center"/>
-              <w:cnfStyle w:val="000000010000"/>
+              <w:cnfStyle w:val="000000010000" w:firstRow="0" w:lastRow="0" w:firstColumn="0" w:lastColumn="0" w:oddVBand="0" w:evenVBand="0" w:oddHBand="0" w:evenHBand="1" w:firstRowFirstColumn="0" w:firstRowLastColumn="0" w:lastRowFirstColumn="0" w:lastRowLastColumn="0"/>
             </w:pPr>
             <w:r>
               <w:t>Glen/James</w:t>
@@ -3233,22 +3297,30 @@
           </w:tcPr>
           <w:p>
             <w:pPr>
-              <w:cnfStyle w:val="000000010000"/>
-            </w:pPr>
-            <w:r>
-              <w:t>TM. 2.2 has a “current password” field that can be edited, as well “new password” fields. Isn’t this confusing and redundant?</w:t>
+              <w:cnfStyle w:val="000000010000" w:firstRow="0" w:lastRow="0" w:firstColumn="0" w:lastColumn="0" w:oddVBand="0" w:evenVBand="0" w:oddHBand="0" w:evenHBand="1" w:firstRowFirstColumn="0" w:firstRowLastColumn="0" w:lastRowFirstColumn="0" w:lastRowLastColumn="0"/>
+            </w:pPr>
+            <w:r>
+              <w:t xml:space="preserve">TM. 2.2 </w:t>
+            </w:r>
+            <w:proofErr w:type="gramStart"/>
+            <w:r>
+              <w:t>has</w:t>
+            </w:r>
+            <w:proofErr w:type="gramEnd"/>
+            <w:r>
+              <w:t xml:space="preserve"> a “current password” field that can be edited, as well “new password” fields. Isn’t this confusing and redundant?</w:t>
             </w:r>
           </w:p>
         </w:tc>
       </w:tr>
       <w:tr>
         <w:trPr>
-          <w:cnfStyle w:val="000000100000"/>
+          <w:cnfStyle w:val="000000100000" w:firstRow="0" w:lastRow="0" w:firstColumn="0" w:lastColumn="0" w:oddVBand="0" w:evenVBand="0" w:oddHBand="1" w:evenHBand="0" w:firstRowFirstColumn="0" w:firstRowLastColumn="0" w:lastRowFirstColumn="0" w:lastRowLastColumn="0"/>
           <w:trHeight w:val="269"/>
         </w:trPr>
         <w:tc>
           <w:tcPr>
-            <w:cnfStyle w:val="001000000000"/>
+            <w:cnfStyle w:val="001000000000" w:firstRow="0" w:lastRow="0" w:firstColumn="1" w:lastColumn="0" w:oddVBand="0" w:evenVBand="0" w:oddHBand="0" w:evenHBand="0" w:firstRowFirstColumn="0" w:firstRowLastColumn="0" w:lastRowFirstColumn="0" w:lastRowLastColumn="0"/>
             <w:tcW w:w="1668" w:type="dxa"/>
             <w:vMerge/>
             <w:shd w:val="clear" w:color="auto" w:fill="8DB3E2" w:themeFill="text2" w:themeFillTint="66"/>
@@ -3262,7 +3334,7 @@
           <w:p>
             <w:pPr>
               <w:jc w:val="center"/>
-              <w:cnfStyle w:val="000000100000"/>
+              <w:cnfStyle w:val="000000100000" w:firstRow="0" w:lastRow="0" w:firstColumn="0" w:lastColumn="0" w:oddVBand="0" w:evenVBand="0" w:oddHBand="1" w:evenHBand="0" w:firstRowFirstColumn="0" w:firstRowLastColumn="0" w:lastRowFirstColumn="0" w:lastRowLastColumn="0"/>
             </w:pPr>
             <w:r>
               <w:t>35</w:t>
@@ -3276,7 +3348,7 @@
           <w:p>
             <w:pPr>
               <w:jc w:val="center"/>
-              <w:cnfStyle w:val="000000100000"/>
+              <w:cnfStyle w:val="000000100000" w:firstRow="0" w:lastRow="0" w:firstColumn="0" w:lastColumn="0" w:oddVBand="0" w:evenVBand="0" w:oddHBand="1" w:evenHBand="0" w:firstRowFirstColumn="0" w:firstRowLastColumn="0" w:lastRowFirstColumn="0" w:lastRowLastColumn="0"/>
             </w:pPr>
             <w:r>
               <w:t>Medium</w:t>
@@ -3290,7 +3362,7 @@
           <w:p>
             <w:pPr>
               <w:jc w:val="center"/>
-              <w:cnfStyle w:val="000000100000"/>
+              <w:cnfStyle w:val="000000100000" w:firstRow="0" w:lastRow="0" w:firstColumn="0" w:lastColumn="0" w:oddVBand="0" w:evenVBand="0" w:oddHBand="1" w:evenHBand="0" w:firstRowFirstColumn="0" w:firstRowLastColumn="0" w:lastRowFirstColumn="0" w:lastRowLastColumn="0"/>
             </w:pPr>
             <w:r>
               <w:t>Cameron</w:t>
@@ -3303,7 +3375,7 @@
           </w:tcPr>
           <w:p>
             <w:pPr>
-              <w:cnfStyle w:val="000000100000"/>
+              <w:cnfStyle w:val="000000100000" w:firstRow="0" w:lastRow="0" w:firstColumn="0" w:lastColumn="0" w:oddVBand="0" w:evenVBand="0" w:oddHBand="1" w:evenHBand="0" w:firstRowFirstColumn="0" w:firstRowLastColumn="0" w:lastRowFirstColumn="0" w:lastRowLastColumn="0"/>
             </w:pPr>
             <w:r>
               <w:t>TM. 2.2: Some sort of restriction on changing your username is usually common. Is it freely editable in this case?</w:t>
@@ -3313,12 +3385,12 @@
       </w:tr>
       <w:tr>
         <w:trPr>
-          <w:cnfStyle w:val="000000010000"/>
+          <w:cnfStyle w:val="000000010000" w:firstRow="0" w:lastRow="0" w:firstColumn="0" w:lastColumn="0" w:oddVBand="0" w:evenVBand="0" w:oddHBand="0" w:evenHBand="1" w:firstRowFirstColumn="0" w:firstRowLastColumn="0" w:lastRowFirstColumn="0" w:lastRowLastColumn="0"/>
           <w:trHeight w:val="269"/>
         </w:trPr>
         <w:tc>
           <w:tcPr>
-            <w:cnfStyle w:val="001000000000"/>
+            <w:cnfStyle w:val="001000000000" w:firstRow="0" w:lastRow="0" w:firstColumn="1" w:lastColumn="0" w:oddVBand="0" w:evenVBand="0" w:oddHBand="0" w:evenHBand="0" w:firstRowFirstColumn="0" w:firstRowLastColumn="0" w:lastRowFirstColumn="0" w:lastRowLastColumn="0"/>
             <w:tcW w:w="1668" w:type="dxa"/>
             <w:vMerge/>
             <w:shd w:val="clear" w:color="auto" w:fill="8DB3E2" w:themeFill="text2" w:themeFillTint="66"/>
@@ -3332,7 +3404,7 @@
           <w:p>
             <w:pPr>
               <w:jc w:val="center"/>
-              <w:cnfStyle w:val="000000010000"/>
+              <w:cnfStyle w:val="000000010000" w:firstRow="0" w:lastRow="0" w:firstColumn="0" w:lastColumn="0" w:oddVBand="0" w:evenVBand="0" w:oddHBand="0" w:evenHBand="1" w:firstRowFirstColumn="0" w:firstRowLastColumn="0" w:lastRowFirstColumn="0" w:lastRowLastColumn="0"/>
             </w:pPr>
             <w:r>
               <w:t>36</w:t>
@@ -3346,7 +3418,7 @@
           <w:p>
             <w:pPr>
               <w:jc w:val="center"/>
-              <w:cnfStyle w:val="000000010000"/>
+              <w:cnfStyle w:val="000000010000" w:firstRow="0" w:lastRow="0" w:firstColumn="0" w:lastColumn="0" w:oddVBand="0" w:evenVBand="0" w:oddHBand="0" w:evenHBand="1" w:firstRowFirstColumn="0" w:firstRowLastColumn="0" w:lastRowFirstColumn="0" w:lastRowLastColumn="0"/>
             </w:pPr>
             <w:r>
               <w:t>Medium</w:t>
@@ -3360,7 +3432,7 @@
           <w:p>
             <w:pPr>
               <w:jc w:val="center"/>
-              <w:cnfStyle w:val="000000010000"/>
+              <w:cnfStyle w:val="000000010000" w:firstRow="0" w:lastRow="0" w:firstColumn="0" w:lastColumn="0" w:oddVBand="0" w:evenVBand="0" w:oddHBand="0" w:evenHBand="1" w:firstRowFirstColumn="0" w:firstRowLastColumn="0" w:lastRowFirstColumn="0" w:lastRowLastColumn="0"/>
             </w:pPr>
             <w:r>
               <w:t>Omar</w:t>
@@ -3373,7 +3445,7 @@
           </w:tcPr>
           <w:p>
             <w:pPr>
-              <w:cnfStyle w:val="000000010000"/>
+              <w:cnfStyle w:val="000000010000" w:firstRow="0" w:lastRow="0" w:firstColumn="0" w:lastColumn="0" w:oddVBand="0" w:evenVBand="0" w:oddHBand="0" w:evenHBand="1" w:firstRowFirstColumn="0" w:firstRowLastColumn="0" w:lastRowFirstColumn="0" w:lastRowLastColumn="0"/>
             </w:pPr>
             <w:r>
               <w:t>TM. 2.4: Presumably they would have to be signed into their social media account.</w:t>
@@ -3383,12 +3455,12 @@
       </w:tr>
       <w:tr>
         <w:trPr>
-          <w:cnfStyle w:val="000000100000"/>
+          <w:cnfStyle w:val="000000100000" w:firstRow="0" w:lastRow="0" w:firstColumn="0" w:lastColumn="0" w:oddVBand="0" w:evenVBand="0" w:oddHBand="1" w:evenHBand="0" w:firstRowFirstColumn="0" w:firstRowLastColumn="0" w:lastRowFirstColumn="0" w:lastRowLastColumn="0"/>
           <w:trHeight w:val="269"/>
         </w:trPr>
         <w:tc>
           <w:tcPr>
-            <w:cnfStyle w:val="001000000000"/>
+            <w:cnfStyle w:val="001000000000" w:firstRow="0" w:lastRow="0" w:firstColumn="1" w:lastColumn="0" w:oddVBand="0" w:evenVBand="0" w:oddHBand="0" w:evenHBand="0" w:firstRowFirstColumn="0" w:firstRowLastColumn="0" w:lastRowFirstColumn="0" w:lastRowLastColumn="0"/>
             <w:tcW w:w="1668" w:type="dxa"/>
             <w:vMerge/>
             <w:shd w:val="clear" w:color="auto" w:fill="8DB3E2" w:themeFill="text2" w:themeFillTint="66"/>
@@ -3402,7 +3474,7 @@
           <w:p>
             <w:pPr>
               <w:jc w:val="center"/>
-              <w:cnfStyle w:val="000000100000"/>
+              <w:cnfStyle w:val="000000100000" w:firstRow="0" w:lastRow="0" w:firstColumn="0" w:lastColumn="0" w:oddVBand="0" w:evenVBand="0" w:oddHBand="1" w:evenHBand="0" w:firstRowFirstColumn="0" w:firstRowLastColumn="0" w:lastRowFirstColumn="0" w:lastRowLastColumn="0"/>
             </w:pPr>
             <w:r>
               <w:t>37</w:t>
@@ -3416,7 +3488,7 @@
           <w:p>
             <w:pPr>
               <w:jc w:val="center"/>
-              <w:cnfStyle w:val="000000100000"/>
+              <w:cnfStyle w:val="000000100000" w:firstRow="0" w:lastRow="0" w:firstColumn="0" w:lastColumn="0" w:oddVBand="0" w:evenVBand="0" w:oddHBand="1" w:evenHBand="0" w:firstRowFirstColumn="0" w:firstRowLastColumn="0" w:lastRowFirstColumn="0" w:lastRowLastColumn="0"/>
             </w:pPr>
             <w:r>
               <w:t>Medium</w:t>
@@ -3430,7 +3502,7 @@
           <w:p>
             <w:pPr>
               <w:jc w:val="center"/>
-              <w:cnfStyle w:val="000000100000"/>
+              <w:cnfStyle w:val="000000100000" w:firstRow="0" w:lastRow="0" w:firstColumn="0" w:lastColumn="0" w:oddVBand="0" w:evenVBand="0" w:oddHBand="1" w:evenHBand="0" w:firstRowFirstColumn="0" w:firstRowLastColumn="0" w:lastRowFirstColumn="0" w:lastRowLastColumn="0"/>
             </w:pPr>
             <w:r>
               <w:t>Omar</w:t>
@@ -3443,7 +3515,7 @@
           </w:tcPr>
           <w:p>
             <w:pPr>
-              <w:cnfStyle w:val="000000100000"/>
+              <w:cnfStyle w:val="000000100000" w:firstRow="0" w:lastRow="0" w:firstColumn="0" w:lastColumn="0" w:oddVBand="0" w:evenVBand="0" w:oddHBand="1" w:evenHBand="0" w:firstRowFirstColumn="0" w:firstRowLastColumn="0" w:lastRowFirstColumn="0" w:lastRowLastColumn="0"/>
             </w:pPr>
             <w:r>
               <w:t>TM. 3.2: Response time may be an issue (to add to the issues section).</w:t>
@@ -3453,12 +3525,12 @@
       </w:tr>
       <w:tr>
         <w:trPr>
-          <w:cnfStyle w:val="000000010000"/>
+          <w:cnfStyle w:val="000000010000" w:firstRow="0" w:lastRow="0" w:firstColumn="0" w:lastColumn="0" w:oddVBand="0" w:evenVBand="0" w:oddHBand="0" w:evenHBand="1" w:firstRowFirstColumn="0" w:firstRowLastColumn="0" w:lastRowFirstColumn="0" w:lastRowLastColumn="0"/>
           <w:trHeight w:val="269"/>
         </w:trPr>
         <w:tc>
           <w:tcPr>
-            <w:cnfStyle w:val="001000000000"/>
+            <w:cnfStyle w:val="001000000000" w:firstRow="0" w:lastRow="0" w:firstColumn="1" w:lastColumn="0" w:oddVBand="0" w:evenVBand="0" w:oddHBand="0" w:evenHBand="0" w:firstRowFirstColumn="0" w:firstRowLastColumn="0" w:lastRowFirstColumn="0" w:lastRowLastColumn="0"/>
             <w:tcW w:w="1668" w:type="dxa"/>
             <w:vMerge/>
             <w:shd w:val="clear" w:color="auto" w:fill="8DB3E2" w:themeFill="text2" w:themeFillTint="66"/>
@@ -3472,7 +3544,7 @@
           <w:p>
             <w:pPr>
               <w:jc w:val="center"/>
-              <w:cnfStyle w:val="000000010000"/>
+              <w:cnfStyle w:val="000000010000" w:firstRow="0" w:lastRow="0" w:firstColumn="0" w:lastColumn="0" w:oddVBand="0" w:evenVBand="0" w:oddHBand="0" w:evenHBand="1" w:firstRowFirstColumn="0" w:firstRowLastColumn="0" w:lastRowFirstColumn="0" w:lastRowLastColumn="0"/>
             </w:pPr>
             <w:r>
               <w:t>38</w:t>
@@ -3486,7 +3558,7 @@
           <w:p>
             <w:pPr>
               <w:jc w:val="center"/>
-              <w:cnfStyle w:val="000000010000"/>
+              <w:cnfStyle w:val="000000010000" w:firstRow="0" w:lastRow="0" w:firstColumn="0" w:lastColumn="0" w:oddVBand="0" w:evenVBand="0" w:oddHBand="0" w:evenHBand="1" w:firstRowFirstColumn="0" w:firstRowLastColumn="0" w:lastRowFirstColumn="0" w:lastRowLastColumn="0"/>
             </w:pPr>
             <w:r>
               <w:t>Medium</w:t>
@@ -3500,7 +3572,7 @@
           <w:p>
             <w:pPr>
               <w:jc w:val="center"/>
-              <w:cnfStyle w:val="000000010000"/>
+              <w:cnfStyle w:val="000000010000" w:firstRow="0" w:lastRow="0" w:firstColumn="0" w:lastColumn="0" w:oddVBand="0" w:evenVBand="0" w:oddHBand="0" w:evenHBand="1" w:firstRowFirstColumn="0" w:firstRowLastColumn="0" w:lastRowFirstColumn="0" w:lastRowLastColumn="0"/>
             </w:pPr>
             <w:r>
               <w:t>Cameron</w:t>
@@ -3513,7 +3585,7 @@
           </w:tcPr>
           <w:p>
             <w:pPr>
-              <w:cnfStyle w:val="000000010000"/>
+              <w:cnfStyle w:val="000000010000" w:firstRow="0" w:lastRow="0" w:firstColumn="0" w:lastColumn="0" w:oddVBand="0" w:evenVBand="0" w:oddHBand="0" w:evenHBand="1" w:firstRowFirstColumn="0" w:firstRowLastColumn="0" w:lastRowFirstColumn="0" w:lastRowLastColumn="0"/>
             </w:pPr>
             <w:r>
               <w:t>TM. 3.3: What happens if there is no featured content for the currently visible locations?</w:t>
@@ -3523,12 +3595,12 @@
       </w:tr>
       <w:tr>
         <w:trPr>
-          <w:cnfStyle w:val="000000100000"/>
+          <w:cnfStyle w:val="000000100000" w:firstRow="0" w:lastRow="0" w:firstColumn="0" w:lastColumn="0" w:oddVBand="0" w:evenVBand="0" w:oddHBand="1" w:evenHBand="0" w:firstRowFirstColumn="0" w:firstRowLastColumn="0" w:lastRowFirstColumn="0" w:lastRowLastColumn="0"/>
           <w:trHeight w:val="269"/>
         </w:trPr>
         <w:tc>
           <w:tcPr>
-            <w:cnfStyle w:val="001000000000"/>
+            <w:cnfStyle w:val="001000000000" w:firstRow="0" w:lastRow="0" w:firstColumn="1" w:lastColumn="0" w:oddVBand="0" w:evenVBand="0" w:oddHBand="0" w:evenHBand="0" w:firstRowFirstColumn="0" w:firstRowLastColumn="0" w:lastRowFirstColumn="0" w:lastRowLastColumn="0"/>
             <w:tcW w:w="1668" w:type="dxa"/>
             <w:vMerge/>
             <w:shd w:val="clear" w:color="auto" w:fill="8DB3E2" w:themeFill="text2" w:themeFillTint="66"/>
@@ -3542,7 +3614,7 @@
           <w:p>
             <w:pPr>
               <w:jc w:val="center"/>
-              <w:cnfStyle w:val="000000100000"/>
+              <w:cnfStyle w:val="000000100000" w:firstRow="0" w:lastRow="0" w:firstColumn="0" w:lastColumn="0" w:oddVBand="0" w:evenVBand="0" w:oddHBand="1" w:evenHBand="0" w:firstRowFirstColumn="0" w:firstRowLastColumn="0" w:lastRowFirstColumn="0" w:lastRowLastColumn="0"/>
             </w:pPr>
             <w:r>
               <w:t>39</w:t>
@@ -3556,7 +3628,7 @@
           <w:p>
             <w:pPr>
               <w:jc w:val="center"/>
-              <w:cnfStyle w:val="000000100000"/>
+              <w:cnfStyle w:val="000000100000" w:firstRow="0" w:lastRow="0" w:firstColumn="0" w:lastColumn="0" w:oddVBand="0" w:evenVBand="0" w:oddHBand="1" w:evenHBand="0" w:firstRowFirstColumn="0" w:firstRowLastColumn="0" w:lastRowFirstColumn="0" w:lastRowLastColumn="0"/>
             </w:pPr>
             <w:r>
               <w:t>Medium</w:t>
@@ -3570,7 +3642,7 @@
           <w:p>
             <w:pPr>
               <w:jc w:val="center"/>
-              <w:cnfStyle w:val="000000100000"/>
+              <w:cnfStyle w:val="000000100000" w:firstRow="0" w:lastRow="0" w:firstColumn="0" w:lastColumn="0" w:oddVBand="0" w:evenVBand="0" w:oddHBand="1" w:evenHBand="0" w:firstRowFirstColumn="0" w:firstRowLastColumn="0" w:lastRowFirstColumn="0" w:lastRowLastColumn="0"/>
             </w:pPr>
             <w:r>
               <w:t>Glen</w:t>
@@ -3583,7 +3655,7 @@
           </w:tcPr>
           <w:p>
             <w:pPr>
-              <w:cnfStyle w:val="000000100000"/>
+              <w:cnfStyle w:val="000000100000" w:firstRow="0" w:lastRow="0" w:firstColumn="0" w:lastColumn="0" w:oddVBand="0" w:evenVBand="0" w:oddHBand="1" w:evenHBand="0" w:firstRowFirstColumn="0" w:firstRowLastColumn="0" w:lastRowFirstColumn="0" w:lastRowLastColumn="0"/>
             </w:pPr>
             <w:r>
               <w:t xml:space="preserve">TM. 3.5: If there is random featured </w:t>
@@ -3596,12 +3668,12 @@
       </w:tr>
       <w:tr>
         <w:trPr>
-          <w:cnfStyle w:val="000000010000"/>
+          <w:cnfStyle w:val="000000010000" w:firstRow="0" w:lastRow="0" w:firstColumn="0" w:lastColumn="0" w:oddVBand="0" w:evenVBand="0" w:oddHBand="0" w:evenHBand="1" w:firstRowFirstColumn="0" w:firstRowLastColumn="0" w:lastRowFirstColumn="0" w:lastRowLastColumn="0"/>
           <w:trHeight w:val="269"/>
         </w:trPr>
         <w:tc>
           <w:tcPr>
-            <w:cnfStyle w:val="001000000000"/>
+            <w:cnfStyle w:val="001000000000" w:firstRow="0" w:lastRow="0" w:firstColumn="1" w:lastColumn="0" w:oddVBand="0" w:evenVBand="0" w:oddHBand="0" w:evenHBand="0" w:firstRowFirstColumn="0" w:firstRowLastColumn="0" w:lastRowFirstColumn="0" w:lastRowLastColumn="0"/>
             <w:tcW w:w="1668" w:type="dxa"/>
             <w:vMerge/>
             <w:shd w:val="clear" w:color="auto" w:fill="8DB3E2" w:themeFill="text2" w:themeFillTint="66"/>
@@ -3615,7 +3687,7 @@
           <w:p>
             <w:pPr>
               <w:jc w:val="center"/>
-              <w:cnfStyle w:val="000000010000"/>
+              <w:cnfStyle w:val="000000010000" w:firstRow="0" w:lastRow="0" w:firstColumn="0" w:lastColumn="0" w:oddVBand="0" w:evenVBand="0" w:oddHBand="0" w:evenHBand="1" w:firstRowFirstColumn="0" w:firstRowLastColumn="0" w:lastRowFirstColumn="0" w:lastRowLastColumn="0"/>
             </w:pPr>
             <w:r>
               <w:t>40</w:t>
@@ -3629,7 +3701,7 @@
           <w:p>
             <w:pPr>
               <w:jc w:val="center"/>
-              <w:cnfStyle w:val="000000010000"/>
+              <w:cnfStyle w:val="000000010000" w:firstRow="0" w:lastRow="0" w:firstColumn="0" w:lastColumn="0" w:oddVBand="0" w:evenVBand="0" w:oddHBand="0" w:evenHBand="1" w:firstRowFirstColumn="0" w:firstRowLastColumn="0" w:lastRowFirstColumn="0" w:lastRowLastColumn="0"/>
             </w:pPr>
             <w:r>
               <w:t>Medium</w:t>
@@ -3643,7 +3715,7 @@
           <w:p>
             <w:pPr>
               <w:jc w:val="center"/>
-              <w:cnfStyle w:val="000000010000"/>
+              <w:cnfStyle w:val="000000010000" w:firstRow="0" w:lastRow="0" w:firstColumn="0" w:lastColumn="0" w:oddVBand="0" w:evenVBand="0" w:oddHBand="0" w:evenHBand="1" w:firstRowFirstColumn="0" w:firstRowLastColumn="0" w:lastRowFirstColumn="0" w:lastRowLastColumn="0"/>
             </w:pPr>
             <w:r>
               <w:t>James</w:t>
@@ -3656,7 +3728,7 @@
           </w:tcPr>
           <w:p>
             <w:pPr>
-              <w:cnfStyle w:val="000000010000"/>
+              <w:cnfStyle w:val="000000010000" w:firstRow="0" w:lastRow="0" w:firstColumn="0" w:lastColumn="0" w:oddVBand="0" w:evenVBand="0" w:oddHBand="0" w:evenHBand="1" w:firstRowFirstColumn="0" w:firstRowLastColumn="0" w:lastRowFirstColumn="0" w:lastRowLastColumn="0"/>
             </w:pPr>
             <w:r>
               <w:t>T.M 3.6</w:t>
@@ -3676,10 +3748,12 @@
               <w:t>?) Also how will keywords be determined and added? (</w:t>
             </w:r>
             <w:proofErr w:type="spellStart"/>
+            <w:proofErr w:type="gramStart"/>
             <w:r>
               <w:t>ie</w:t>
             </w:r>
             <w:proofErr w:type="spellEnd"/>
+            <w:proofErr w:type="gramEnd"/>
             <w:r>
               <w:t>. User Tagging System or database inverted index?</w:t>
             </w:r>
@@ -3688,12 +3762,12 @@
       </w:tr>
       <w:tr>
         <w:trPr>
-          <w:cnfStyle w:val="000000100000"/>
+          <w:cnfStyle w:val="000000100000" w:firstRow="0" w:lastRow="0" w:firstColumn="0" w:lastColumn="0" w:oddVBand="0" w:evenVBand="0" w:oddHBand="1" w:evenHBand="0" w:firstRowFirstColumn="0" w:firstRowLastColumn="0" w:lastRowFirstColumn="0" w:lastRowLastColumn="0"/>
           <w:trHeight w:val="269"/>
         </w:trPr>
         <w:tc>
           <w:tcPr>
-            <w:cnfStyle w:val="001000000000"/>
+            <w:cnfStyle w:val="001000000000" w:firstRow="0" w:lastRow="0" w:firstColumn="1" w:lastColumn="0" w:oddVBand="0" w:evenVBand="0" w:oddHBand="0" w:evenHBand="0" w:firstRowFirstColumn="0" w:firstRowLastColumn="0" w:lastRowFirstColumn="0" w:lastRowLastColumn="0"/>
             <w:tcW w:w="1668" w:type="dxa"/>
             <w:vMerge/>
             <w:shd w:val="clear" w:color="auto" w:fill="8DB3E2" w:themeFill="text2" w:themeFillTint="66"/>
@@ -3707,7 +3781,7 @@
           <w:p>
             <w:pPr>
               <w:jc w:val="center"/>
-              <w:cnfStyle w:val="000000100000"/>
+              <w:cnfStyle w:val="000000100000" w:firstRow="0" w:lastRow="0" w:firstColumn="0" w:lastColumn="0" w:oddVBand="0" w:evenVBand="0" w:oddHBand="1" w:evenHBand="0" w:firstRowFirstColumn="0" w:firstRowLastColumn="0" w:lastRowFirstColumn="0" w:lastRowLastColumn="0"/>
             </w:pPr>
             <w:r>
               <w:t>41</w:t>
@@ -3721,7 +3795,7 @@
           <w:p>
             <w:pPr>
               <w:jc w:val="center"/>
-              <w:cnfStyle w:val="000000100000"/>
+              <w:cnfStyle w:val="000000100000" w:firstRow="0" w:lastRow="0" w:firstColumn="0" w:lastColumn="0" w:oddVBand="0" w:evenVBand="0" w:oddHBand="1" w:evenHBand="0" w:firstRowFirstColumn="0" w:firstRowLastColumn="0" w:lastRowFirstColumn="0" w:lastRowLastColumn="0"/>
             </w:pPr>
             <w:r>
               <w:t>Medium</w:t>
@@ -3735,7 +3809,7 @@
           <w:p>
             <w:pPr>
               <w:jc w:val="center"/>
-              <w:cnfStyle w:val="000000100000"/>
+              <w:cnfStyle w:val="000000100000" w:firstRow="0" w:lastRow="0" w:firstColumn="0" w:lastColumn="0" w:oddVBand="0" w:evenVBand="0" w:oddHBand="1" w:evenHBand="0" w:firstRowFirstColumn="0" w:firstRowLastColumn="0" w:lastRowFirstColumn="0" w:lastRowLastColumn="0"/>
             </w:pPr>
             <w:r>
               <w:t>Nick</w:t>
@@ -3748,7 +3822,7 @@
           </w:tcPr>
           <w:p>
             <w:pPr>
-              <w:cnfStyle w:val="000000100000"/>
+              <w:cnfStyle w:val="000000100000" w:firstRow="0" w:lastRow="0" w:firstColumn="0" w:lastColumn="0" w:oddVBand="0" w:evenVBand="0" w:oddHBand="1" w:evenHBand="0" w:firstRowFirstColumn="0" w:firstRowLastColumn="0" w:lastRowFirstColumn="0" w:lastRowLastColumn="0"/>
             </w:pPr>
             <w:r>
               <w:t xml:space="preserve">How exactly will the search work? Can users input multiple keywords? Can they use operators such as AND </w:t>
@@ -3766,12 +3840,12 @@
       </w:tr>
       <w:tr>
         <w:trPr>
-          <w:cnfStyle w:val="000000010000"/>
+          <w:cnfStyle w:val="000000010000" w:firstRow="0" w:lastRow="0" w:firstColumn="0" w:lastColumn="0" w:oddVBand="0" w:evenVBand="0" w:oddHBand="0" w:evenHBand="1" w:firstRowFirstColumn="0" w:firstRowLastColumn="0" w:lastRowFirstColumn="0" w:lastRowLastColumn="0"/>
           <w:trHeight w:val="269"/>
         </w:trPr>
         <w:tc>
           <w:tcPr>
-            <w:cnfStyle w:val="001000000000"/>
+            <w:cnfStyle w:val="001000000000" w:firstRow="0" w:lastRow="0" w:firstColumn="1" w:lastColumn="0" w:oddVBand="0" w:evenVBand="0" w:oddHBand="0" w:evenHBand="0" w:firstRowFirstColumn="0" w:firstRowLastColumn="0" w:lastRowFirstColumn="0" w:lastRowLastColumn="0"/>
             <w:tcW w:w="1668" w:type="dxa"/>
             <w:vMerge/>
             <w:shd w:val="clear" w:color="auto" w:fill="8DB3E2" w:themeFill="text2" w:themeFillTint="66"/>
@@ -3785,7 +3859,7 @@
           <w:p>
             <w:pPr>
               <w:jc w:val="center"/>
-              <w:cnfStyle w:val="000000010000"/>
+              <w:cnfStyle w:val="000000010000" w:firstRow="0" w:lastRow="0" w:firstColumn="0" w:lastColumn="0" w:oddVBand="0" w:evenVBand="0" w:oddHBand="0" w:evenHBand="1" w:firstRowFirstColumn="0" w:firstRowLastColumn="0" w:lastRowFirstColumn="0" w:lastRowLastColumn="0"/>
             </w:pPr>
             <w:r>
               <w:t>42</w:t>
@@ -3799,7 +3873,7 @@
           <w:p>
             <w:pPr>
               <w:jc w:val="center"/>
-              <w:cnfStyle w:val="000000010000"/>
+              <w:cnfStyle w:val="000000010000" w:firstRow="0" w:lastRow="0" w:firstColumn="0" w:lastColumn="0" w:oddVBand="0" w:evenVBand="0" w:oddHBand="0" w:evenHBand="1" w:firstRowFirstColumn="0" w:firstRowLastColumn="0" w:lastRowFirstColumn="0" w:lastRowLastColumn="0"/>
             </w:pPr>
             <w:r>
               <w:t>Medium</w:t>
@@ -3813,7 +3887,7 @@
           <w:p>
             <w:pPr>
               <w:jc w:val="center"/>
-              <w:cnfStyle w:val="000000010000"/>
+              <w:cnfStyle w:val="000000010000" w:firstRow="0" w:lastRow="0" w:firstColumn="0" w:lastColumn="0" w:oddVBand="0" w:evenVBand="0" w:oddHBand="0" w:evenHBand="1" w:firstRowFirstColumn="0" w:firstRowLastColumn="0" w:lastRowFirstColumn="0" w:lastRowLastColumn="0"/>
             </w:pPr>
             <w:r>
               <w:t>Omar</w:t>
@@ -3826,7 +3900,7 @@
           </w:tcPr>
           <w:p>
             <w:pPr>
-              <w:cnfStyle w:val="000000010000"/>
+              <w:cnfStyle w:val="000000010000" w:firstRow="0" w:lastRow="0" w:firstColumn="0" w:lastColumn="0" w:oddVBand="0" w:evenVBand="0" w:oddHBand="0" w:evenHBand="1" w:firstRowFirstColumn="0" w:firstRowLastColumn="0" w:lastRowFirstColumn="0" w:lastRowLastColumn="0"/>
             </w:pPr>
             <w:r>
               <w:t>TM. 3.11: Is there any search interface for the help?</w:t>
@@ -3836,12 +3910,12 @@
       </w:tr>
       <w:tr>
         <w:trPr>
-          <w:cnfStyle w:val="000000100000"/>
+          <w:cnfStyle w:val="000000100000" w:firstRow="0" w:lastRow="0" w:firstColumn="0" w:lastColumn="0" w:oddVBand="0" w:evenVBand="0" w:oddHBand="1" w:evenHBand="0" w:firstRowFirstColumn="0" w:firstRowLastColumn="0" w:lastRowFirstColumn="0" w:lastRowLastColumn="0"/>
           <w:trHeight w:val="269"/>
         </w:trPr>
         <w:tc>
           <w:tcPr>
-            <w:cnfStyle w:val="001000000000"/>
+            <w:cnfStyle w:val="001000000000" w:firstRow="0" w:lastRow="0" w:firstColumn="1" w:lastColumn="0" w:oddVBand="0" w:evenVBand="0" w:oddHBand="0" w:evenHBand="0" w:firstRowFirstColumn="0" w:firstRowLastColumn="0" w:lastRowFirstColumn="0" w:lastRowLastColumn="0"/>
             <w:tcW w:w="1668" w:type="dxa"/>
             <w:vMerge/>
             <w:shd w:val="clear" w:color="auto" w:fill="8DB3E2" w:themeFill="text2" w:themeFillTint="66"/>
@@ -3855,7 +3929,7 @@
           <w:p>
             <w:pPr>
               <w:jc w:val="center"/>
-              <w:cnfStyle w:val="000000100000"/>
+              <w:cnfStyle w:val="000000100000" w:firstRow="0" w:lastRow="0" w:firstColumn="0" w:lastColumn="0" w:oddVBand="0" w:evenVBand="0" w:oddHBand="1" w:evenHBand="0" w:firstRowFirstColumn="0" w:firstRowLastColumn="0" w:lastRowFirstColumn="0" w:lastRowLastColumn="0"/>
             </w:pPr>
             <w:r>
               <w:t>43</w:t>
@@ -3869,7 +3943,7 @@
           <w:p>
             <w:pPr>
               <w:jc w:val="center"/>
-              <w:cnfStyle w:val="000000100000"/>
+              <w:cnfStyle w:val="000000100000" w:firstRow="0" w:lastRow="0" w:firstColumn="0" w:lastColumn="0" w:oddVBand="0" w:evenVBand="0" w:oddHBand="1" w:evenHBand="0" w:firstRowFirstColumn="0" w:firstRowLastColumn="0" w:lastRowFirstColumn="0" w:lastRowLastColumn="0"/>
             </w:pPr>
             <w:r>
               <w:t>Medium</w:t>
@@ -3883,7 +3957,7 @@
           <w:p>
             <w:pPr>
               <w:jc w:val="center"/>
-              <w:cnfStyle w:val="000000100000"/>
+              <w:cnfStyle w:val="000000100000" w:firstRow="0" w:lastRow="0" w:firstColumn="0" w:lastColumn="0" w:oddVBand="0" w:evenVBand="0" w:oddHBand="1" w:evenHBand="0" w:firstRowFirstColumn="0" w:firstRowLastColumn="0" w:lastRowFirstColumn="0" w:lastRowLastColumn="0"/>
             </w:pPr>
             <w:r>
               <w:t>Cameron</w:t>
@@ -3896,7 +3970,7 @@
           </w:tcPr>
           <w:p>
             <w:pPr>
-              <w:cnfStyle w:val="000000100000"/>
+              <w:cnfStyle w:val="000000100000" w:firstRow="0" w:lastRow="0" w:firstColumn="0" w:lastColumn="0" w:oddVBand="0" w:evenVBand="0" w:oddHBand="1" w:evenHBand="0" w:firstRowFirstColumn="0" w:firstRowLastColumn="0" w:lastRowFirstColumn="0" w:lastRowLastColumn="0"/>
             </w:pPr>
             <w:r>
               <w:t>TM. 3.11: Is this general help or specific to the user’s view?</w:t>
@@ -3906,12 +3980,12 @@
       </w:tr>
       <w:tr>
         <w:trPr>
-          <w:cnfStyle w:val="000000010000"/>
+          <w:cnfStyle w:val="000000010000" w:firstRow="0" w:lastRow="0" w:firstColumn="0" w:lastColumn="0" w:oddVBand="0" w:evenVBand="0" w:oddHBand="0" w:evenHBand="1" w:firstRowFirstColumn="0" w:firstRowLastColumn="0" w:lastRowFirstColumn="0" w:lastRowLastColumn="0"/>
           <w:trHeight w:val="269"/>
         </w:trPr>
         <w:tc>
           <w:tcPr>
-            <w:cnfStyle w:val="001000000000"/>
+            <w:cnfStyle w:val="001000000000" w:firstRow="0" w:lastRow="0" w:firstColumn="1" w:lastColumn="0" w:oddVBand="0" w:evenVBand="0" w:oddHBand="0" w:evenHBand="0" w:firstRowFirstColumn="0" w:firstRowLastColumn="0" w:lastRowFirstColumn="0" w:lastRowLastColumn="0"/>
             <w:tcW w:w="1668" w:type="dxa"/>
             <w:vMerge/>
             <w:shd w:val="clear" w:color="auto" w:fill="8DB3E2" w:themeFill="text2" w:themeFillTint="66"/>
@@ -3925,7 +3999,7 @@
           <w:p>
             <w:pPr>
               <w:jc w:val="center"/>
-              <w:cnfStyle w:val="000000010000"/>
+              <w:cnfStyle w:val="000000010000" w:firstRow="0" w:lastRow="0" w:firstColumn="0" w:lastColumn="0" w:oddVBand="0" w:evenVBand="0" w:oddHBand="0" w:evenHBand="1" w:firstRowFirstColumn="0" w:firstRowLastColumn="0" w:lastRowFirstColumn="0" w:lastRowLastColumn="0"/>
             </w:pPr>
             <w:r>
               <w:t>44</w:t>
@@ -3939,7 +4013,7 @@
           <w:p>
             <w:pPr>
               <w:jc w:val="center"/>
-              <w:cnfStyle w:val="000000010000"/>
+              <w:cnfStyle w:val="000000010000" w:firstRow="0" w:lastRow="0" w:firstColumn="0" w:lastColumn="0" w:oddVBand="0" w:evenVBand="0" w:oddHBand="0" w:evenHBand="1" w:firstRowFirstColumn="0" w:firstRowLastColumn="0" w:lastRowFirstColumn="0" w:lastRowLastColumn="0"/>
             </w:pPr>
             <w:r>
               <w:t>Medium</w:t>
@@ -3953,7 +4027,7 @@
           <w:p>
             <w:pPr>
               <w:jc w:val="center"/>
-              <w:cnfStyle w:val="000000010000"/>
+              <w:cnfStyle w:val="000000010000" w:firstRow="0" w:lastRow="0" w:firstColumn="0" w:lastColumn="0" w:oddVBand="0" w:evenVBand="0" w:oddHBand="0" w:evenHBand="1" w:firstRowFirstColumn="0" w:firstRowLastColumn="0" w:lastRowFirstColumn="0" w:lastRowLastColumn="0"/>
             </w:pPr>
             <w:r>
               <w:t>Cameron</w:t>
@@ -3966,7 +4040,7 @@
           </w:tcPr>
           <w:p>
             <w:pPr>
-              <w:cnfStyle w:val="000000010000"/>
+              <w:cnfStyle w:val="000000010000" w:firstRow="0" w:lastRow="0" w:firstColumn="0" w:lastColumn="0" w:oddVBand="0" w:evenVBand="0" w:oddHBand="0" w:evenHBand="1" w:firstRowFirstColumn="0" w:firstRowLastColumn="0" w:lastRowFirstColumn="0" w:lastRowLastColumn="0"/>
             </w:pPr>
             <w:r>
               <w:t>Is there a n</w:t>
@@ -3979,12 +4053,12 @@
       </w:tr>
       <w:tr>
         <w:trPr>
-          <w:cnfStyle w:val="000000100000"/>
+          <w:cnfStyle w:val="000000100000" w:firstRow="0" w:lastRow="0" w:firstColumn="0" w:lastColumn="0" w:oddVBand="0" w:evenVBand="0" w:oddHBand="1" w:evenHBand="0" w:firstRowFirstColumn="0" w:firstRowLastColumn="0" w:lastRowFirstColumn="0" w:lastRowLastColumn="0"/>
           <w:trHeight w:val="269"/>
         </w:trPr>
         <w:tc>
           <w:tcPr>
-            <w:cnfStyle w:val="001000000000"/>
+            <w:cnfStyle w:val="001000000000" w:firstRow="0" w:lastRow="0" w:firstColumn="1" w:lastColumn="0" w:oddVBand="0" w:evenVBand="0" w:oddHBand="0" w:evenHBand="0" w:firstRowFirstColumn="0" w:firstRowLastColumn="0" w:lastRowFirstColumn="0" w:lastRowLastColumn="0"/>
             <w:tcW w:w="1668" w:type="dxa"/>
             <w:vMerge/>
             <w:shd w:val="clear" w:color="auto" w:fill="8DB3E2" w:themeFill="text2" w:themeFillTint="66"/>
@@ -3998,7 +4072,7 @@
           <w:p>
             <w:pPr>
               <w:jc w:val="center"/>
-              <w:cnfStyle w:val="000000100000"/>
+              <w:cnfStyle w:val="000000100000" w:firstRow="0" w:lastRow="0" w:firstColumn="0" w:lastColumn="0" w:oddVBand="0" w:evenVBand="0" w:oddHBand="1" w:evenHBand="0" w:firstRowFirstColumn="0" w:firstRowLastColumn="0" w:lastRowFirstColumn="0" w:lastRowLastColumn="0"/>
             </w:pPr>
             <w:r>
               <w:t>45</w:t>
@@ -4012,7 +4086,7 @@
           <w:p>
             <w:pPr>
               <w:jc w:val="center"/>
-              <w:cnfStyle w:val="000000100000"/>
+              <w:cnfStyle w:val="000000100000" w:firstRow="0" w:lastRow="0" w:firstColumn="0" w:lastColumn="0" w:oddVBand="0" w:evenVBand="0" w:oddHBand="1" w:evenHBand="0" w:firstRowFirstColumn="0" w:firstRowLastColumn="0" w:lastRowFirstColumn="0" w:lastRowLastColumn="0"/>
             </w:pPr>
             <w:r>
               <w:t>Medium</w:t>
@@ -4026,7 +4100,7 @@
           <w:p>
             <w:pPr>
               <w:jc w:val="center"/>
-              <w:cnfStyle w:val="000000100000"/>
+              <w:cnfStyle w:val="000000100000" w:firstRow="0" w:lastRow="0" w:firstColumn="0" w:lastColumn="0" w:oddVBand="0" w:evenVBand="0" w:oddHBand="1" w:evenHBand="0" w:firstRowFirstColumn="0" w:firstRowLastColumn="0" w:lastRowFirstColumn="0" w:lastRowLastColumn="0"/>
             </w:pPr>
             <w:r>
               <w:t>Omar/James</w:t>
@@ -4039,7 +4113,7 @@
           </w:tcPr>
           <w:p>
             <w:pPr>
-              <w:cnfStyle w:val="000000100000"/>
+              <w:cnfStyle w:val="000000100000" w:firstRow="0" w:lastRow="0" w:firstColumn="0" w:lastColumn="0" w:oddVBand="0" w:evenVBand="0" w:oddHBand="1" w:evenHBand="0" w:firstRowFirstColumn="0" w:firstRowLastColumn="0" w:lastRowFirstColumn="0" w:lastRowLastColumn="0"/>
             </w:pPr>
             <w:r>
               <w:t>HYQ. 2.2: What about users who signed in from the custom or Facebook account?</w:t>
@@ -4049,12 +4123,12 @@
       </w:tr>
       <w:tr>
         <w:trPr>
-          <w:cnfStyle w:val="000000010000"/>
+          <w:cnfStyle w:val="000000010000" w:firstRow="0" w:lastRow="0" w:firstColumn="0" w:lastColumn="0" w:oddVBand="0" w:evenVBand="0" w:oddHBand="0" w:evenHBand="1" w:firstRowFirstColumn="0" w:firstRowLastColumn="0" w:lastRowFirstColumn="0" w:lastRowLastColumn="0"/>
           <w:trHeight w:val="269"/>
         </w:trPr>
         <w:tc>
           <w:tcPr>
-            <w:cnfStyle w:val="001000000000"/>
+            <w:cnfStyle w:val="001000000000" w:firstRow="0" w:lastRow="0" w:firstColumn="1" w:lastColumn="0" w:oddVBand="0" w:evenVBand="0" w:oddHBand="0" w:evenHBand="0" w:firstRowFirstColumn="0" w:firstRowLastColumn="0" w:lastRowFirstColumn="0" w:lastRowLastColumn="0"/>
             <w:tcW w:w="1668" w:type="dxa"/>
             <w:vMerge/>
             <w:shd w:val="clear" w:color="auto" w:fill="8DB3E2" w:themeFill="text2" w:themeFillTint="66"/>
@@ -4068,7 +4142,7 @@
           <w:p>
             <w:pPr>
               <w:jc w:val="center"/>
-              <w:cnfStyle w:val="000000010000"/>
+              <w:cnfStyle w:val="000000010000" w:firstRow="0" w:lastRow="0" w:firstColumn="0" w:lastColumn="0" w:oddVBand="0" w:evenVBand="0" w:oddHBand="0" w:evenHBand="1" w:firstRowFirstColumn="0" w:firstRowLastColumn="0" w:lastRowFirstColumn="0" w:lastRowLastColumn="0"/>
             </w:pPr>
             <w:r>
               <w:t>46</w:t>
@@ -4082,7 +4156,7 @@
           <w:p>
             <w:pPr>
               <w:jc w:val="center"/>
-              <w:cnfStyle w:val="000000010000"/>
+              <w:cnfStyle w:val="000000010000" w:firstRow="0" w:lastRow="0" w:firstColumn="0" w:lastColumn="0" w:oddVBand="0" w:evenVBand="0" w:oddHBand="0" w:evenHBand="1" w:firstRowFirstColumn="0" w:firstRowLastColumn="0" w:lastRowFirstColumn="0" w:lastRowLastColumn="0"/>
             </w:pPr>
             <w:r>
               <w:t>Medium</w:t>
@@ -4096,7 +4170,7 @@
           <w:p>
             <w:pPr>
               <w:jc w:val="center"/>
-              <w:cnfStyle w:val="000000010000"/>
+              <w:cnfStyle w:val="000000010000" w:firstRow="0" w:lastRow="0" w:firstColumn="0" w:lastColumn="0" w:oddVBand="0" w:evenVBand="0" w:oddHBand="0" w:evenHBand="1" w:firstRowFirstColumn="0" w:firstRowLastColumn="0" w:lastRowFirstColumn="0" w:lastRowLastColumn="0"/>
             </w:pPr>
             <w:r>
               <w:t>Omar/James</w:t>
@@ -4109,7 +4183,7 @@
           </w:tcPr>
           <w:p>
             <w:pPr>
-              <w:cnfStyle w:val="000000010000"/>
+              <w:cnfStyle w:val="000000010000" w:firstRow="0" w:lastRow="0" w:firstColumn="0" w:lastColumn="0" w:oddVBand="0" w:evenVBand="0" w:oddHBand="0" w:evenHBand="1" w:firstRowFirstColumn="0" w:firstRowLastColumn="0" w:lastRowFirstColumn="0" w:lastRowLastColumn="0"/>
             </w:pPr>
             <w:r>
               <w:t>HY 2.3: The quest codes can easily be shared online with people who haven’t done the quest.</w:t>
@@ -4119,12 +4193,12 @@
       </w:tr>
       <w:tr>
         <w:trPr>
-          <w:cnfStyle w:val="000000100000"/>
+          <w:cnfStyle w:val="000000100000" w:firstRow="0" w:lastRow="0" w:firstColumn="0" w:lastColumn="0" w:oddVBand="0" w:evenVBand="0" w:oddHBand="1" w:evenHBand="0" w:firstRowFirstColumn="0" w:firstRowLastColumn="0" w:lastRowFirstColumn="0" w:lastRowLastColumn="0"/>
           <w:trHeight w:val="269"/>
         </w:trPr>
         <w:tc>
           <w:tcPr>
-            <w:cnfStyle w:val="001000000000"/>
+            <w:cnfStyle w:val="001000000000" w:firstRow="0" w:lastRow="0" w:firstColumn="1" w:lastColumn="0" w:oddVBand="0" w:evenVBand="0" w:oddHBand="0" w:evenHBand="0" w:firstRowFirstColumn="0" w:firstRowLastColumn="0" w:lastRowFirstColumn="0" w:lastRowLastColumn="0"/>
             <w:tcW w:w="1668" w:type="dxa"/>
             <w:vMerge/>
             <w:shd w:val="clear" w:color="auto" w:fill="8DB3E2" w:themeFill="text2" w:themeFillTint="66"/>
@@ -4138,7 +4212,7 @@
           <w:p>
             <w:pPr>
               <w:jc w:val="center"/>
-              <w:cnfStyle w:val="000000100000"/>
+              <w:cnfStyle w:val="000000100000" w:firstRow="0" w:lastRow="0" w:firstColumn="0" w:lastColumn="0" w:oddVBand="0" w:evenVBand="0" w:oddHBand="1" w:evenHBand="0" w:firstRowFirstColumn="0" w:firstRowLastColumn="0" w:lastRowFirstColumn="0" w:lastRowLastColumn="0"/>
             </w:pPr>
             <w:r>
               <w:t>47</w:t>
@@ -4152,7 +4226,7 @@
           <w:p>
             <w:pPr>
               <w:jc w:val="center"/>
-              <w:cnfStyle w:val="000000100000"/>
+              <w:cnfStyle w:val="000000100000" w:firstRow="0" w:lastRow="0" w:firstColumn="0" w:lastColumn="0" w:oddVBand="0" w:evenVBand="0" w:oddHBand="1" w:evenHBand="0" w:firstRowFirstColumn="0" w:firstRowLastColumn="0" w:lastRowFirstColumn="0" w:lastRowLastColumn="0"/>
             </w:pPr>
             <w:r>
               <w:t>Medium</w:t>
@@ -4166,7 +4240,7 @@
           <w:p>
             <w:pPr>
               <w:jc w:val="center"/>
-              <w:cnfStyle w:val="000000100000"/>
+              <w:cnfStyle w:val="000000100000" w:firstRow="0" w:lastRow="0" w:firstColumn="0" w:lastColumn="0" w:oddVBand="0" w:evenVBand="0" w:oddHBand="1" w:evenHBand="0" w:firstRowFirstColumn="0" w:firstRowLastColumn="0" w:lastRowFirstColumn="0" w:lastRowLastColumn="0"/>
             </w:pPr>
             <w:r>
               <w:t>Omar</w:t>
@@ -4179,24 +4253,22 @@
           </w:tcPr>
           <w:p>
             <w:pPr>
-              <w:cnfStyle w:val="000000100000"/>
+              <w:cnfStyle w:val="000000100000" w:firstRow="0" w:lastRow="0" w:firstColumn="0" w:lastColumn="0" w:oddVBand="0" w:evenVBand="0" w:oddHBand="1" w:evenHBand="0" w:firstRowFirstColumn="0" w:firstRowLastColumn="0" w:lastRowFirstColumn="0" w:lastRowLastColumn="0"/>
             </w:pPr>
             <w:r>
               <w:t>HYQ 2.4: This requirement may cause some complications (e.g. deleted content)</w:t>
             </w:r>
-            <w:bookmarkStart w:id="0" w:name="_GoBack"/>
-            <w:bookmarkEnd w:id="0"/>
           </w:p>
         </w:tc>
       </w:tr>
       <w:tr>
         <w:trPr>
-          <w:cnfStyle w:val="000000010000"/>
+          <w:cnfStyle w:val="000000010000" w:firstRow="0" w:lastRow="0" w:firstColumn="0" w:lastColumn="0" w:oddVBand="0" w:evenVBand="0" w:oddHBand="0" w:evenHBand="1" w:firstRowFirstColumn="0" w:firstRowLastColumn="0" w:lastRowFirstColumn="0" w:lastRowLastColumn="0"/>
           <w:trHeight w:val="269"/>
         </w:trPr>
         <w:tc>
           <w:tcPr>
-            <w:cnfStyle w:val="001000000000"/>
+            <w:cnfStyle w:val="001000000000" w:firstRow="0" w:lastRow="0" w:firstColumn="1" w:lastColumn="0" w:oddVBand="0" w:evenVBand="0" w:oddHBand="0" w:evenHBand="0" w:firstRowFirstColumn="0" w:firstRowLastColumn="0" w:lastRowFirstColumn="0" w:lastRowLastColumn="0"/>
             <w:tcW w:w="1668" w:type="dxa"/>
             <w:vMerge/>
             <w:shd w:val="clear" w:color="auto" w:fill="8DB3E2" w:themeFill="text2" w:themeFillTint="66"/>
@@ -4210,7 +4282,7 @@
           <w:p>
             <w:pPr>
               <w:jc w:val="center"/>
-              <w:cnfStyle w:val="000000010000"/>
+              <w:cnfStyle w:val="000000010000" w:firstRow="0" w:lastRow="0" w:firstColumn="0" w:lastColumn="0" w:oddVBand="0" w:evenVBand="0" w:oddHBand="0" w:evenHBand="1" w:firstRowFirstColumn="0" w:firstRowLastColumn="0" w:lastRowFirstColumn="0" w:lastRowLastColumn="0"/>
             </w:pPr>
             <w:r>
               <w:t>48</w:t>
@@ -4224,7 +4296,7 @@
           <w:p>
             <w:pPr>
               <w:jc w:val="center"/>
-              <w:cnfStyle w:val="000000010000"/>
+              <w:cnfStyle w:val="000000010000" w:firstRow="0" w:lastRow="0" w:firstColumn="0" w:lastColumn="0" w:oddVBand="0" w:evenVBand="0" w:oddHBand="0" w:evenHBand="1" w:firstRowFirstColumn="0" w:firstRowLastColumn="0" w:lastRowFirstColumn="0" w:lastRowLastColumn="0"/>
             </w:pPr>
             <w:r>
               <w:t>Medium</w:t>
@@ -4238,7 +4310,7 @@
           <w:p>
             <w:pPr>
               <w:jc w:val="center"/>
-              <w:cnfStyle w:val="000000010000"/>
+              <w:cnfStyle w:val="000000010000" w:firstRow="0" w:lastRow="0" w:firstColumn="0" w:lastColumn="0" w:oddVBand="0" w:evenVBand="0" w:oddHBand="0" w:evenHBand="1" w:firstRowFirstColumn="0" w:firstRowLastColumn="0" w:lastRowFirstColumn="0" w:lastRowLastColumn="0"/>
             </w:pPr>
             <w:r>
               <w:t>Glen/James</w:t>
@@ -4251,7 +4323,7 @@
           </w:tcPr>
           <w:p>
             <w:pPr>
-              <w:cnfStyle w:val="000000010000"/>
+              <w:cnfStyle w:val="000000010000" w:firstRow="0" w:lastRow="0" w:firstColumn="0" w:lastColumn="0" w:oddVBand="0" w:evenVBand="0" w:oddHBand="0" w:evenHBand="1" w:firstRowFirstColumn="0" w:firstRowLastColumn="0" w:lastRowFirstColumn="0" w:lastRowLastColumn="0"/>
             </w:pPr>
             <w:r>
               <w:t xml:space="preserve">HYQ. 2.7: </w:t>
@@ -4269,12 +4341,12 @@
       </w:tr>
       <w:tr>
         <w:trPr>
-          <w:cnfStyle w:val="000000100000"/>
+          <w:cnfStyle w:val="000000100000" w:firstRow="0" w:lastRow="0" w:firstColumn="0" w:lastColumn="0" w:oddVBand="0" w:evenVBand="0" w:oddHBand="1" w:evenHBand="0" w:firstRowFirstColumn="0" w:firstRowLastColumn="0" w:lastRowFirstColumn="0" w:lastRowLastColumn="0"/>
           <w:trHeight w:val="269"/>
         </w:trPr>
         <w:tc>
           <w:tcPr>
-            <w:cnfStyle w:val="001000000000"/>
+            <w:cnfStyle w:val="001000000000" w:firstRow="0" w:lastRow="0" w:firstColumn="1" w:lastColumn="0" w:oddVBand="0" w:evenVBand="0" w:oddHBand="0" w:evenHBand="0" w:firstRowFirstColumn="0" w:firstRowLastColumn="0" w:lastRowFirstColumn="0" w:lastRowLastColumn="0"/>
             <w:tcW w:w="1668" w:type="dxa"/>
             <w:vMerge/>
             <w:shd w:val="clear" w:color="auto" w:fill="8DB3E2" w:themeFill="text2" w:themeFillTint="66"/>
@@ -4288,7 +4360,7 @@
           <w:p>
             <w:pPr>
               <w:jc w:val="center"/>
-              <w:cnfStyle w:val="000000100000"/>
+              <w:cnfStyle w:val="000000100000" w:firstRow="0" w:lastRow="0" w:firstColumn="0" w:lastColumn="0" w:oddVBand="0" w:evenVBand="0" w:oddHBand="1" w:evenHBand="0" w:firstRowFirstColumn="0" w:firstRowLastColumn="0" w:lastRowFirstColumn="0" w:lastRowLastColumn="0"/>
             </w:pPr>
             <w:r>
               <w:t>49</w:t>
@@ -4302,7 +4374,7 @@
           <w:p>
             <w:pPr>
               <w:jc w:val="center"/>
-              <w:cnfStyle w:val="000000100000"/>
+              <w:cnfStyle w:val="000000100000" w:firstRow="0" w:lastRow="0" w:firstColumn="0" w:lastColumn="0" w:oddVBand="0" w:evenVBand="0" w:oddHBand="1" w:evenHBand="0" w:firstRowFirstColumn="0" w:firstRowLastColumn="0" w:lastRowFirstColumn="0" w:lastRowLastColumn="0"/>
             </w:pPr>
             <w:r>
               <w:t>Medium</w:t>
@@ -4316,7 +4388,7 @@
           <w:p>
             <w:pPr>
               <w:jc w:val="center"/>
-              <w:cnfStyle w:val="000000100000"/>
+              <w:cnfStyle w:val="000000100000" w:firstRow="0" w:lastRow="0" w:firstColumn="0" w:lastColumn="0" w:oddVBand="0" w:evenVBand="0" w:oddHBand="1" w:evenHBand="0" w:firstRowFirstColumn="0" w:firstRowLastColumn="0" w:lastRowFirstColumn="0" w:lastRowLastColumn="0"/>
             </w:pPr>
             <w:r>
               <w:t>James</w:t>
@@ -4329,7 +4401,7 @@
           </w:tcPr>
           <w:p>
             <w:pPr>
-              <w:cnfStyle w:val="000000100000"/>
+              <w:cnfStyle w:val="000000100000" w:firstRow="0" w:lastRow="0" w:firstColumn="0" w:lastColumn="0" w:oddVBand="0" w:evenVBand="0" w:oddHBand="1" w:evenHBand="0" w:firstRowFirstColumn="0" w:firstRowLastColumn="0" w:lastRowFirstColumn="0" w:lastRowLastColumn="0"/>
             </w:pPr>
             <w:r>
               <w:t>HYQ, 3.1-3.7</w:t>
@@ -4345,12 +4417,12 @@
       </w:tr>
       <w:tr>
         <w:trPr>
-          <w:cnfStyle w:val="000000010000"/>
+          <w:cnfStyle w:val="000000010000" w:firstRow="0" w:lastRow="0" w:firstColumn="0" w:lastColumn="0" w:oddVBand="0" w:evenVBand="0" w:oddHBand="0" w:evenHBand="1" w:firstRowFirstColumn="0" w:firstRowLastColumn="0" w:lastRowFirstColumn="0" w:lastRowLastColumn="0"/>
           <w:trHeight w:val="269"/>
         </w:trPr>
         <w:tc>
           <w:tcPr>
-            <w:cnfStyle w:val="001000000000"/>
+            <w:cnfStyle w:val="001000000000" w:firstRow="0" w:lastRow="0" w:firstColumn="1" w:lastColumn="0" w:oddVBand="0" w:evenVBand="0" w:oddHBand="0" w:evenHBand="0" w:firstRowFirstColumn="0" w:firstRowLastColumn="0" w:lastRowFirstColumn="0" w:lastRowLastColumn="0"/>
             <w:tcW w:w="1668" w:type="dxa"/>
             <w:vMerge/>
             <w:shd w:val="clear" w:color="auto" w:fill="8DB3E2" w:themeFill="text2" w:themeFillTint="66"/>
@@ -4364,7 +4436,7 @@
           <w:p>
             <w:pPr>
               <w:jc w:val="center"/>
-              <w:cnfStyle w:val="000000010000"/>
+              <w:cnfStyle w:val="000000010000" w:firstRow="0" w:lastRow="0" w:firstColumn="0" w:lastColumn="0" w:oddVBand="0" w:evenVBand="0" w:oddHBand="0" w:evenHBand="1" w:firstRowFirstColumn="0" w:firstRowLastColumn="0" w:lastRowFirstColumn="0" w:lastRowLastColumn="0"/>
             </w:pPr>
             <w:r>
               <w:t>50</w:t>
@@ -4378,7 +4450,7 @@
           <w:p>
             <w:pPr>
               <w:jc w:val="center"/>
-              <w:cnfStyle w:val="000000010000"/>
+              <w:cnfStyle w:val="000000010000" w:firstRow="0" w:lastRow="0" w:firstColumn="0" w:lastColumn="0" w:oddVBand="0" w:evenVBand="0" w:oddHBand="0" w:evenHBand="1" w:firstRowFirstColumn="0" w:firstRowLastColumn="0" w:lastRowFirstColumn="0" w:lastRowLastColumn="0"/>
             </w:pPr>
             <w:r>
               <w:t>Medium</w:t>
@@ -4392,7 +4464,7 @@
           <w:p>
             <w:pPr>
               <w:jc w:val="center"/>
-              <w:cnfStyle w:val="000000010000"/>
+              <w:cnfStyle w:val="000000010000" w:firstRow="0" w:lastRow="0" w:firstColumn="0" w:lastColumn="0" w:oddVBand="0" w:evenVBand="0" w:oddHBand="0" w:evenHBand="1" w:firstRowFirstColumn="0" w:firstRowLastColumn="0" w:lastRowFirstColumn="0" w:lastRowLastColumn="0"/>
             </w:pPr>
             <w:r>
               <w:t>Omar</w:t>
@@ -4405,7 +4477,7 @@
           </w:tcPr>
           <w:p>
             <w:pPr>
-              <w:cnfStyle w:val="000000010000"/>
+              <w:cnfStyle w:val="000000010000" w:firstRow="0" w:lastRow="0" w:firstColumn="0" w:lastColumn="0" w:oddVBand="0" w:evenVBand="0" w:oddHBand="0" w:evenHBand="1" w:firstRowFirstColumn="0" w:firstRowLastColumn="0" w:lastRowFirstColumn="0" w:lastRowLastColumn="0"/>
             </w:pPr>
             <w:r>
               <w:t xml:space="preserve">HYQ 3.1: how is the system supposed to verify that a </w:t>
@@ -4419,12 +4491,12 @@
       </w:tr>
       <w:tr>
         <w:trPr>
-          <w:cnfStyle w:val="000000100000"/>
+          <w:cnfStyle w:val="000000100000" w:firstRow="0" w:lastRow="0" w:firstColumn="0" w:lastColumn="0" w:oddVBand="0" w:evenVBand="0" w:oddHBand="1" w:evenHBand="0" w:firstRowFirstColumn="0" w:firstRowLastColumn="0" w:lastRowFirstColumn="0" w:lastRowLastColumn="0"/>
           <w:trHeight w:val="269"/>
         </w:trPr>
         <w:tc>
           <w:tcPr>
-            <w:cnfStyle w:val="001000000000"/>
+            <w:cnfStyle w:val="001000000000" w:firstRow="0" w:lastRow="0" w:firstColumn="1" w:lastColumn="0" w:oddVBand="0" w:evenVBand="0" w:oddHBand="0" w:evenHBand="0" w:firstRowFirstColumn="0" w:firstRowLastColumn="0" w:lastRowFirstColumn="0" w:lastRowLastColumn="0"/>
             <w:tcW w:w="1668" w:type="dxa"/>
             <w:vMerge/>
             <w:shd w:val="clear" w:color="auto" w:fill="8DB3E2" w:themeFill="text2" w:themeFillTint="66"/>
@@ -4438,7 +4510,7 @@
           <w:p>
             <w:pPr>
               <w:jc w:val="center"/>
-              <w:cnfStyle w:val="000000100000"/>
+              <w:cnfStyle w:val="000000100000" w:firstRow="0" w:lastRow="0" w:firstColumn="0" w:lastColumn="0" w:oddVBand="0" w:evenVBand="0" w:oddHBand="1" w:evenHBand="0" w:firstRowFirstColumn="0" w:firstRowLastColumn="0" w:lastRowFirstColumn="0" w:lastRowLastColumn="0"/>
             </w:pPr>
             <w:r>
               <w:t>51</w:t>
@@ -4452,7 +4524,7 @@
           <w:p>
             <w:pPr>
               <w:jc w:val="center"/>
-              <w:cnfStyle w:val="000000100000"/>
+              <w:cnfStyle w:val="000000100000" w:firstRow="0" w:lastRow="0" w:firstColumn="0" w:lastColumn="0" w:oddVBand="0" w:evenVBand="0" w:oddHBand="1" w:evenHBand="0" w:firstRowFirstColumn="0" w:firstRowLastColumn="0" w:lastRowFirstColumn="0" w:lastRowLastColumn="0"/>
             </w:pPr>
             <w:r>
               <w:t>Medium</w:t>
@@ -4466,7 +4538,7 @@
           <w:p>
             <w:pPr>
               <w:jc w:val="center"/>
-              <w:cnfStyle w:val="000000100000"/>
+              <w:cnfStyle w:val="000000100000" w:firstRow="0" w:lastRow="0" w:firstColumn="0" w:lastColumn="0" w:oddVBand="0" w:evenVBand="0" w:oddHBand="1" w:evenHBand="0" w:firstRowFirstColumn="0" w:firstRowLastColumn="0" w:lastRowFirstColumn="0" w:lastRowLastColumn="0"/>
             </w:pPr>
             <w:r>
               <w:t>Omar</w:t>
@@ -4479,7 +4551,7 @@
           </w:tcPr>
           <w:p>
             <w:pPr>
-              <w:cnfStyle w:val="000000100000"/>
+              <w:cnfStyle w:val="000000100000" w:firstRow="0" w:lastRow="0" w:firstColumn="0" w:lastColumn="0" w:oddVBand="0" w:evenVBand="0" w:oddHBand="1" w:evenHBand="0" w:firstRowFirstColumn="0" w:firstRowLastColumn="0" w:lastRowFirstColumn="0" w:lastRowLastColumn="0"/>
             </w:pPr>
             <w:r>
               <w:t>HYQ 3.2: from what sources are these questions generated?</w:t>
@@ -4489,12 +4561,12 @@
       </w:tr>
       <w:tr>
         <w:trPr>
-          <w:cnfStyle w:val="000000010000"/>
+          <w:cnfStyle w:val="000000010000" w:firstRow="0" w:lastRow="0" w:firstColumn="0" w:lastColumn="0" w:oddVBand="0" w:evenVBand="0" w:oddHBand="0" w:evenHBand="1" w:firstRowFirstColumn="0" w:firstRowLastColumn="0" w:lastRowFirstColumn="0" w:lastRowLastColumn="0"/>
           <w:trHeight w:val="269"/>
         </w:trPr>
         <w:tc>
           <w:tcPr>
-            <w:cnfStyle w:val="001000000000"/>
+            <w:cnfStyle w:val="001000000000" w:firstRow="0" w:lastRow="0" w:firstColumn="1" w:lastColumn="0" w:oddVBand="0" w:evenVBand="0" w:oddHBand="0" w:evenHBand="0" w:firstRowFirstColumn="0" w:firstRowLastColumn="0" w:lastRowFirstColumn="0" w:lastRowLastColumn="0"/>
             <w:tcW w:w="1668" w:type="dxa"/>
             <w:vMerge/>
             <w:shd w:val="clear" w:color="auto" w:fill="8DB3E2" w:themeFill="text2" w:themeFillTint="66"/>
@@ -4508,7 +4580,7 @@
           <w:p>
             <w:pPr>
               <w:jc w:val="center"/>
-              <w:cnfStyle w:val="000000010000"/>
+              <w:cnfStyle w:val="000000010000" w:firstRow="0" w:lastRow="0" w:firstColumn="0" w:lastColumn="0" w:oddVBand="0" w:evenVBand="0" w:oddHBand="0" w:evenHBand="1" w:firstRowFirstColumn="0" w:firstRowLastColumn="0" w:lastRowFirstColumn="0" w:lastRowLastColumn="0"/>
             </w:pPr>
             <w:r>
               <w:t>52</w:t>
@@ -4522,7 +4594,7 @@
           <w:p>
             <w:pPr>
               <w:jc w:val="center"/>
-              <w:cnfStyle w:val="000000010000"/>
+              <w:cnfStyle w:val="000000010000" w:firstRow="0" w:lastRow="0" w:firstColumn="0" w:lastColumn="0" w:oddVBand="0" w:evenVBand="0" w:oddHBand="0" w:evenHBand="1" w:firstRowFirstColumn="0" w:firstRowLastColumn="0" w:lastRowFirstColumn="0" w:lastRowLastColumn="0"/>
             </w:pPr>
             <w:r>
               <w:t>Medium</w:t>
@@ -4536,7 +4608,7 @@
           <w:p>
             <w:pPr>
               <w:jc w:val="center"/>
-              <w:cnfStyle w:val="000000010000"/>
+              <w:cnfStyle w:val="000000010000" w:firstRow="0" w:lastRow="0" w:firstColumn="0" w:lastColumn="0" w:oddVBand="0" w:evenVBand="0" w:oddHBand="0" w:evenHBand="1" w:firstRowFirstColumn="0" w:firstRowLastColumn="0" w:lastRowFirstColumn="0" w:lastRowLastColumn="0"/>
             </w:pPr>
             <w:r>
               <w:t>Omar</w:t>
@@ -4549,7 +4621,7 @@
           </w:tcPr>
           <w:p>
             <w:pPr>
-              <w:cnfStyle w:val="000000010000"/>
+              <w:cnfStyle w:val="000000010000" w:firstRow="0" w:lastRow="0" w:firstColumn="0" w:lastColumn="0" w:oddVBand="0" w:evenVBand="0" w:oddHBand="0" w:evenHBand="1" w:firstRowFirstColumn="0" w:firstRowLastColumn="0" w:lastRowFirstColumn="0" w:lastRowLastColumn="0"/>
             </w:pPr>
             <w:r>
               <w:t xml:space="preserve">HYQ 3.4: </w:t>
@@ -4573,12 +4645,12 @@
       </w:tr>
       <w:tr>
         <w:trPr>
-          <w:cnfStyle w:val="000000100000"/>
+          <w:cnfStyle w:val="000000100000" w:firstRow="0" w:lastRow="0" w:firstColumn="0" w:lastColumn="0" w:oddVBand="0" w:evenVBand="0" w:oddHBand="1" w:evenHBand="0" w:firstRowFirstColumn="0" w:firstRowLastColumn="0" w:lastRowFirstColumn="0" w:lastRowLastColumn="0"/>
           <w:trHeight w:val="269"/>
         </w:trPr>
         <w:tc>
           <w:tcPr>
-            <w:cnfStyle w:val="001000000000"/>
+            <w:cnfStyle w:val="001000000000" w:firstRow="0" w:lastRow="0" w:firstColumn="1" w:lastColumn="0" w:oddVBand="0" w:evenVBand="0" w:oddHBand="0" w:evenHBand="0" w:firstRowFirstColumn="0" w:firstRowLastColumn="0" w:lastRowFirstColumn="0" w:lastRowLastColumn="0"/>
             <w:tcW w:w="1668" w:type="dxa"/>
             <w:vMerge/>
             <w:shd w:val="clear" w:color="auto" w:fill="8DB3E2" w:themeFill="text2" w:themeFillTint="66"/>
@@ -4592,7 +4664,7 @@
           <w:p>
             <w:pPr>
               <w:jc w:val="center"/>
-              <w:cnfStyle w:val="000000100000"/>
+              <w:cnfStyle w:val="000000100000" w:firstRow="0" w:lastRow="0" w:firstColumn="0" w:lastColumn="0" w:oddVBand="0" w:evenVBand="0" w:oddHBand="1" w:evenHBand="0" w:firstRowFirstColumn="0" w:firstRowLastColumn="0" w:lastRowFirstColumn="0" w:lastRowLastColumn="0"/>
             </w:pPr>
             <w:r>
               <w:t>53</w:t>
@@ -4606,7 +4678,7 @@
           <w:p>
             <w:pPr>
               <w:jc w:val="center"/>
-              <w:cnfStyle w:val="000000100000"/>
+              <w:cnfStyle w:val="000000100000" w:firstRow="0" w:lastRow="0" w:firstColumn="0" w:lastColumn="0" w:oddVBand="0" w:evenVBand="0" w:oddHBand="1" w:evenHBand="0" w:firstRowFirstColumn="0" w:firstRowLastColumn="0" w:lastRowFirstColumn="0" w:lastRowLastColumn="0"/>
             </w:pPr>
             <w:r>
               <w:t>Medium</w:t>
@@ -4620,7 +4692,7 @@
           <w:p>
             <w:pPr>
               <w:jc w:val="center"/>
-              <w:cnfStyle w:val="000000100000"/>
+              <w:cnfStyle w:val="000000100000" w:firstRow="0" w:lastRow="0" w:firstColumn="0" w:lastColumn="0" w:oddVBand="0" w:evenVBand="0" w:oddHBand="1" w:evenHBand="0" w:firstRowFirstColumn="0" w:firstRowLastColumn="0" w:lastRowFirstColumn="0" w:lastRowLastColumn="0"/>
             </w:pPr>
             <w:r>
               <w:t>Omar</w:t>
@@ -4633,7 +4705,7 @@
           </w:tcPr>
           <w:p>
             <w:pPr>
-              <w:cnfStyle w:val="000000100000"/>
+              <w:cnfStyle w:val="000000100000" w:firstRow="0" w:lastRow="0" w:firstColumn="0" w:lastColumn="0" w:oddVBand="0" w:evenVBand="0" w:oddHBand="1" w:evenHBand="0" w:firstRowFirstColumn="0" w:firstRowLastColumn="0" w:lastRowFirstColumn="0" w:lastRowLastColumn="0"/>
             </w:pPr>
             <w:r>
               <w:t xml:space="preserve">HYQ 3.7: </w:t>
@@ -4649,12 +4721,12 @@
       </w:tr>
       <w:tr>
         <w:trPr>
-          <w:cnfStyle w:val="000000010000"/>
+          <w:cnfStyle w:val="000000010000" w:firstRow="0" w:lastRow="0" w:firstColumn="0" w:lastColumn="0" w:oddVBand="0" w:evenVBand="0" w:oddHBand="0" w:evenHBand="1" w:firstRowFirstColumn="0" w:firstRowLastColumn="0" w:lastRowFirstColumn="0" w:lastRowLastColumn="0"/>
           <w:trHeight w:val="269"/>
         </w:trPr>
         <w:tc>
           <w:tcPr>
-            <w:cnfStyle w:val="001000000000"/>
+            <w:cnfStyle w:val="001000000000" w:firstRow="0" w:lastRow="0" w:firstColumn="1" w:lastColumn="0" w:oddVBand="0" w:evenVBand="0" w:oddHBand="0" w:evenHBand="0" w:firstRowFirstColumn="0" w:firstRowLastColumn="0" w:lastRowFirstColumn="0" w:lastRowLastColumn="0"/>
             <w:tcW w:w="1668" w:type="dxa"/>
             <w:vMerge/>
             <w:shd w:val="clear" w:color="auto" w:fill="8DB3E2" w:themeFill="text2" w:themeFillTint="66"/>
@@ -4668,7 +4740,7 @@
           <w:p>
             <w:pPr>
               <w:jc w:val="center"/>
-              <w:cnfStyle w:val="000000010000"/>
+              <w:cnfStyle w:val="000000010000" w:firstRow="0" w:lastRow="0" w:firstColumn="0" w:lastColumn="0" w:oddVBand="0" w:evenVBand="0" w:oddHBand="0" w:evenHBand="1" w:firstRowFirstColumn="0" w:firstRowLastColumn="0" w:lastRowFirstColumn="0" w:lastRowLastColumn="0"/>
             </w:pPr>
             <w:r>
               <w:t>54</w:t>
@@ -4682,7 +4754,7 @@
           <w:p>
             <w:pPr>
               <w:jc w:val="center"/>
-              <w:cnfStyle w:val="000000010000"/>
+              <w:cnfStyle w:val="000000010000" w:firstRow="0" w:lastRow="0" w:firstColumn="0" w:lastColumn="0" w:oddVBand="0" w:evenVBand="0" w:oddHBand="0" w:evenHBand="1" w:firstRowFirstColumn="0" w:firstRowLastColumn="0" w:lastRowFirstColumn="0" w:lastRowLastColumn="0"/>
             </w:pPr>
             <w:r>
               <w:t>Low</w:t>
@@ -4696,7 +4768,7 @@
           <w:p>
             <w:pPr>
               <w:jc w:val="center"/>
-              <w:cnfStyle w:val="000000010000"/>
+              <w:cnfStyle w:val="000000010000" w:firstRow="0" w:lastRow="0" w:firstColumn="0" w:lastColumn="0" w:oddVBand="0" w:evenVBand="0" w:oddHBand="0" w:evenHBand="1" w:firstRowFirstColumn="0" w:firstRowLastColumn="0" w:lastRowFirstColumn="0" w:lastRowLastColumn="0"/>
             </w:pPr>
             <w:r>
               <w:t>Omar</w:t>
@@ -4709,7 +4781,7 @@
           </w:tcPr>
           <w:p>
             <w:pPr>
-              <w:cnfStyle w:val="000000010000"/>
+              <w:cnfStyle w:val="000000010000" w:firstRow="0" w:lastRow="0" w:firstColumn="0" w:lastColumn="0" w:oddVBand="0" w:evenVBand="0" w:oddHBand="0" w:evenHBand="1" w:firstRowFirstColumn="0" w:firstRowLastColumn="0" w:lastRowFirstColumn="0" w:lastRowLastColumn="0"/>
             </w:pPr>
             <w:r>
               <w:t>TM. 3.4: Perhaps there should be some order to the placement so that it doesn’t change completely every time you visit it.</w:t>
@@ -4719,12 +4791,12 @@
       </w:tr>
       <w:tr>
         <w:trPr>
-          <w:cnfStyle w:val="000000100000"/>
+          <w:cnfStyle w:val="000000100000" w:firstRow="0" w:lastRow="0" w:firstColumn="0" w:lastColumn="0" w:oddVBand="0" w:evenVBand="0" w:oddHBand="1" w:evenHBand="0" w:firstRowFirstColumn="0" w:firstRowLastColumn="0" w:lastRowFirstColumn="0" w:lastRowLastColumn="0"/>
           <w:trHeight w:val="269"/>
         </w:trPr>
         <w:tc>
           <w:tcPr>
-            <w:cnfStyle w:val="001000000000"/>
+            <w:cnfStyle w:val="001000000000" w:firstRow="0" w:lastRow="0" w:firstColumn="1" w:lastColumn="0" w:oddVBand="0" w:evenVBand="0" w:oddHBand="0" w:evenHBand="0" w:firstRowFirstColumn="0" w:firstRowLastColumn="0" w:lastRowFirstColumn="0" w:lastRowLastColumn="0"/>
             <w:tcW w:w="1668" w:type="dxa"/>
             <w:vMerge/>
             <w:shd w:val="clear" w:color="auto" w:fill="8DB3E2" w:themeFill="text2" w:themeFillTint="66"/>
@@ -4738,7 +4810,7 @@
           <w:p>
             <w:pPr>
               <w:jc w:val="center"/>
-              <w:cnfStyle w:val="000000100000"/>
+              <w:cnfStyle w:val="000000100000" w:firstRow="0" w:lastRow="0" w:firstColumn="0" w:lastColumn="0" w:oddVBand="0" w:evenVBand="0" w:oddHBand="1" w:evenHBand="0" w:firstRowFirstColumn="0" w:firstRowLastColumn="0" w:lastRowFirstColumn="0" w:lastRowLastColumn="0"/>
             </w:pPr>
             <w:r>
               <w:t>55</w:t>
@@ -4752,7 +4824,7 @@
           <w:p>
             <w:pPr>
               <w:jc w:val="center"/>
-              <w:cnfStyle w:val="000000100000"/>
+              <w:cnfStyle w:val="000000100000" w:firstRow="0" w:lastRow="0" w:firstColumn="0" w:lastColumn="0" w:oddVBand="0" w:evenVBand="0" w:oddHBand="1" w:evenHBand="0" w:firstRowFirstColumn="0" w:firstRowLastColumn="0" w:lastRowFirstColumn="0" w:lastRowLastColumn="0"/>
             </w:pPr>
             <w:r>
               <w:t>Low</w:t>
@@ -4766,7 +4838,7 @@
           <w:p>
             <w:pPr>
               <w:jc w:val="center"/>
-              <w:cnfStyle w:val="000000100000"/>
+              <w:cnfStyle w:val="000000100000" w:firstRow="0" w:lastRow="0" w:firstColumn="0" w:lastColumn="0" w:oddVBand="0" w:evenVBand="0" w:oddHBand="1" w:evenHBand="0" w:firstRowFirstColumn="0" w:firstRowLastColumn="0" w:lastRowFirstColumn="0" w:lastRowLastColumn="0"/>
             </w:pPr>
             <w:r>
               <w:t>Omar</w:t>
@@ -4779,7 +4851,7 @@
           </w:tcPr>
           <w:p>
             <w:pPr>
-              <w:cnfStyle w:val="000000100000"/>
+              <w:cnfStyle w:val="000000100000" w:firstRow="0" w:lastRow="0" w:firstColumn="0" w:lastColumn="0" w:oddVBand="0" w:evenVBand="0" w:oddHBand="1" w:evenHBand="0" w:firstRowFirstColumn="0" w:firstRowLastColumn="0" w:lastRowFirstColumn="0" w:lastRowLastColumn="0"/>
             </w:pPr>
             <w:r>
               <w:t>TM. 3.8: So the content must necessarily be viewed inline?</w:t>
@@ -4789,12 +4861,12 @@
       </w:tr>
       <w:tr>
         <w:trPr>
-          <w:cnfStyle w:val="000000010000"/>
+          <w:cnfStyle w:val="000000010000" w:firstRow="0" w:lastRow="0" w:firstColumn="0" w:lastColumn="0" w:oddVBand="0" w:evenVBand="0" w:oddHBand="0" w:evenHBand="1" w:firstRowFirstColumn="0" w:firstRowLastColumn="0" w:lastRowFirstColumn="0" w:lastRowLastColumn="0"/>
           <w:trHeight w:val="269"/>
         </w:trPr>
         <w:tc>
           <w:tcPr>
-            <w:cnfStyle w:val="001000000000"/>
+            <w:cnfStyle w:val="001000000000" w:firstRow="0" w:lastRow="0" w:firstColumn="1" w:lastColumn="0" w:oddVBand="0" w:evenVBand="0" w:oddHBand="0" w:evenHBand="0" w:firstRowFirstColumn="0" w:firstRowLastColumn="0" w:lastRowFirstColumn="0" w:lastRowLastColumn="0"/>
             <w:tcW w:w="1668" w:type="dxa"/>
             <w:vMerge/>
             <w:shd w:val="clear" w:color="auto" w:fill="8DB3E2" w:themeFill="text2" w:themeFillTint="66"/>
@@ -4808,7 +4880,7 @@
           <w:p>
             <w:pPr>
               <w:jc w:val="center"/>
-              <w:cnfStyle w:val="000000010000"/>
+              <w:cnfStyle w:val="000000010000" w:firstRow="0" w:lastRow="0" w:firstColumn="0" w:lastColumn="0" w:oddVBand="0" w:evenVBand="0" w:oddHBand="0" w:evenHBand="1" w:firstRowFirstColumn="0" w:firstRowLastColumn="0" w:lastRowFirstColumn="0" w:lastRowLastColumn="0"/>
             </w:pPr>
             <w:r>
               <w:t>56</w:t>
@@ -4822,7 +4894,7 @@
           <w:p>
             <w:pPr>
               <w:jc w:val="center"/>
-              <w:cnfStyle w:val="000000010000"/>
+              <w:cnfStyle w:val="000000010000" w:firstRow="0" w:lastRow="0" w:firstColumn="0" w:lastColumn="0" w:oddVBand="0" w:evenVBand="0" w:oddHBand="0" w:evenHBand="1" w:firstRowFirstColumn="0" w:firstRowLastColumn="0" w:lastRowFirstColumn="0" w:lastRowLastColumn="0"/>
             </w:pPr>
             <w:r>
               <w:t>Low</w:t>
@@ -4836,7 +4908,7 @@
           <w:p>
             <w:pPr>
               <w:jc w:val="center"/>
-              <w:cnfStyle w:val="000000010000"/>
+              <w:cnfStyle w:val="000000010000" w:firstRow="0" w:lastRow="0" w:firstColumn="0" w:lastColumn="0" w:oddVBand="0" w:evenVBand="0" w:oddHBand="0" w:evenHBand="1" w:firstRowFirstColumn="0" w:firstRowLastColumn="0" w:lastRowFirstColumn="0" w:lastRowLastColumn="0"/>
             </w:pPr>
             <w:r>
               <w:t>Richard/Glen</w:t>
@@ -4849,7 +4921,7 @@
           </w:tcPr>
           <w:p>
             <w:pPr>
-              <w:cnfStyle w:val="000000010000"/>
+              <w:cnfStyle w:val="000000010000" w:firstRow="0" w:lastRow="0" w:firstColumn="0" w:lastColumn="0" w:oddVBand="0" w:evenVBand="0" w:oddHBand="0" w:evenHBand="1" w:firstRowFirstColumn="0" w:firstRowLastColumn="0" w:lastRowFirstColumn="0" w:lastRowLastColumn="0"/>
             </w:pPr>
             <w:r>
               <w:t>HYQ. 1.2: Lowercase medium, compared to the normally used “Medium”; should also indicate where the Administrator makes these changes, as in previous requirements.</w:t>
@@ -4859,12 +4931,12 @@
       </w:tr>
       <w:tr>
         <w:trPr>
-          <w:cnfStyle w:val="000000100000"/>
+          <w:cnfStyle w:val="000000100000" w:firstRow="0" w:lastRow="0" w:firstColumn="0" w:lastColumn="0" w:oddVBand="0" w:evenVBand="0" w:oddHBand="1" w:evenHBand="0" w:firstRowFirstColumn="0" w:firstRowLastColumn="0" w:lastRowFirstColumn="0" w:lastRowLastColumn="0"/>
           <w:trHeight w:val="269"/>
         </w:trPr>
         <w:tc>
           <w:tcPr>
-            <w:cnfStyle w:val="001000000000"/>
+            <w:cnfStyle w:val="001000000000" w:firstRow="0" w:lastRow="0" w:firstColumn="1" w:lastColumn="0" w:oddVBand="0" w:evenVBand="0" w:oddHBand="0" w:evenHBand="0" w:firstRowFirstColumn="0" w:firstRowLastColumn="0" w:lastRowFirstColumn="0" w:lastRowLastColumn="0"/>
             <w:tcW w:w="1668" w:type="dxa"/>
             <w:vMerge/>
             <w:shd w:val="clear" w:color="auto" w:fill="8DB3E2" w:themeFill="text2" w:themeFillTint="66"/>
@@ -4878,7 +4950,7 @@
           <w:p>
             <w:pPr>
               <w:jc w:val="center"/>
-              <w:cnfStyle w:val="000000100000"/>
+              <w:cnfStyle w:val="000000100000" w:firstRow="0" w:lastRow="0" w:firstColumn="0" w:lastColumn="0" w:oddVBand="0" w:evenVBand="0" w:oddHBand="1" w:evenHBand="0" w:firstRowFirstColumn="0" w:firstRowLastColumn="0" w:lastRowFirstColumn="0" w:lastRowLastColumn="0"/>
             </w:pPr>
             <w:r>
               <w:t>57</w:t>
@@ -4892,7 +4964,7 @@
           <w:p>
             <w:pPr>
               <w:jc w:val="center"/>
-              <w:cnfStyle w:val="000000100000"/>
+              <w:cnfStyle w:val="000000100000" w:firstRow="0" w:lastRow="0" w:firstColumn="0" w:lastColumn="0" w:oddVBand="0" w:evenVBand="0" w:oddHBand="1" w:evenHBand="0" w:firstRowFirstColumn="0" w:firstRowLastColumn="0" w:lastRowFirstColumn="0" w:lastRowLastColumn="0"/>
             </w:pPr>
             <w:r>
               <w:t>Low</w:t>
@@ -4906,7 +4978,7 @@
           <w:p>
             <w:pPr>
               <w:jc w:val="center"/>
-              <w:cnfStyle w:val="000000100000"/>
+              <w:cnfStyle w:val="000000100000" w:firstRow="0" w:lastRow="0" w:firstColumn="0" w:lastColumn="0" w:oddVBand="0" w:evenVBand="0" w:oddHBand="1" w:evenHBand="0" w:firstRowFirstColumn="0" w:firstRowLastColumn="0" w:lastRowFirstColumn="0" w:lastRowLastColumn="0"/>
             </w:pPr>
             <w:r>
               <w:t>Omar</w:t>
@@ -4919,7 +4991,7 @@
           </w:tcPr>
           <w:p>
             <w:pPr>
-              <w:cnfStyle w:val="000000100000"/>
+              <w:cnfStyle w:val="000000100000" w:firstRow="0" w:lastRow="0" w:firstColumn="0" w:lastColumn="0" w:oddVBand="0" w:evenVBand="0" w:oddHBand="1" w:evenHBand="0" w:firstRowFirstColumn="0" w:firstRowLastColumn="0" w:lastRowFirstColumn="0" w:lastRowLastColumn="0"/>
             </w:pPr>
             <w:r>
               <w:t xml:space="preserve">What sort of prizes (virtual or real)? </w:t>
@@ -4932,12 +5004,12 @@
       </w:tr>
       <w:tr>
         <w:trPr>
-          <w:cnfStyle w:val="000000010000"/>
+          <w:cnfStyle w:val="000000010000" w:firstRow="0" w:lastRow="0" w:firstColumn="0" w:lastColumn="0" w:oddVBand="0" w:evenVBand="0" w:oddHBand="0" w:evenHBand="1" w:firstRowFirstColumn="0" w:firstRowLastColumn="0" w:lastRowFirstColumn="0" w:lastRowLastColumn="0"/>
           <w:trHeight w:val="269"/>
         </w:trPr>
         <w:tc>
           <w:tcPr>
-            <w:cnfStyle w:val="001000000000"/>
+            <w:cnfStyle w:val="001000000000" w:firstRow="0" w:lastRow="0" w:firstColumn="1" w:lastColumn="0" w:oddVBand="0" w:evenVBand="0" w:oddHBand="0" w:evenHBand="0" w:firstRowFirstColumn="0" w:firstRowLastColumn="0" w:lastRowFirstColumn="0" w:lastRowLastColumn="0"/>
             <w:tcW w:w="1668" w:type="dxa"/>
             <w:vMerge/>
             <w:shd w:val="clear" w:color="auto" w:fill="8DB3E2" w:themeFill="text2" w:themeFillTint="66"/>
@@ -4951,7 +5023,7 @@
           <w:p>
             <w:pPr>
               <w:jc w:val="center"/>
-              <w:cnfStyle w:val="000000010000"/>
+              <w:cnfStyle w:val="000000010000" w:firstRow="0" w:lastRow="0" w:firstColumn="0" w:lastColumn="0" w:oddVBand="0" w:evenVBand="0" w:oddHBand="0" w:evenHBand="1" w:firstRowFirstColumn="0" w:firstRowLastColumn="0" w:lastRowFirstColumn="0" w:lastRowLastColumn="0"/>
             </w:pPr>
             <w:r>
               <w:t>58</w:t>
@@ -4965,7 +5037,7 @@
           <w:p>
             <w:pPr>
               <w:jc w:val="center"/>
-              <w:cnfStyle w:val="000000010000"/>
+              <w:cnfStyle w:val="000000010000" w:firstRow="0" w:lastRow="0" w:firstColumn="0" w:lastColumn="0" w:oddVBand="0" w:evenVBand="0" w:oddHBand="0" w:evenHBand="1" w:firstRowFirstColumn="0" w:firstRowLastColumn="0" w:lastRowFirstColumn="0" w:lastRowLastColumn="0"/>
             </w:pPr>
             <w:r>
               <w:t>Low</w:t>
@@ -4979,7 +5051,7 @@
           <w:p>
             <w:pPr>
               <w:jc w:val="center"/>
-              <w:cnfStyle w:val="000000010000"/>
+              <w:cnfStyle w:val="000000010000" w:firstRow="0" w:lastRow="0" w:firstColumn="0" w:lastColumn="0" w:oddVBand="0" w:evenVBand="0" w:oddHBand="0" w:evenHBand="1" w:firstRowFirstColumn="0" w:firstRowLastColumn="0" w:lastRowFirstColumn="0" w:lastRowLastColumn="0"/>
             </w:pPr>
             <w:r>
               <w:t>Nick</w:t>
@@ -4992,7 +5064,7 @@
           </w:tcPr>
           <w:p>
             <w:pPr>
-              <w:cnfStyle w:val="000000010000"/>
+              <w:cnfStyle w:val="000000010000" w:firstRow="0" w:lastRow="0" w:firstColumn="0" w:lastColumn="0" w:oddVBand="0" w:evenVBand="0" w:oddHBand="0" w:evenHBand="1" w:firstRowFirstColumn="0" w:firstRowLastColumn="0" w:lastRowFirstColumn="0" w:lastRowLastColumn="0"/>
             </w:pPr>
             <w:r>
               <w:t>HYQ. 2.3: Can the administrator change this code?</w:t>
@@ -5002,12 +5074,12 @@
       </w:tr>
       <w:tr>
         <w:trPr>
-          <w:cnfStyle w:val="000000100000"/>
+          <w:cnfStyle w:val="000000100000" w:firstRow="0" w:lastRow="0" w:firstColumn="0" w:lastColumn="0" w:oddVBand="0" w:evenVBand="0" w:oddHBand="1" w:evenHBand="0" w:firstRowFirstColumn="0" w:firstRowLastColumn="0" w:lastRowFirstColumn="0" w:lastRowLastColumn="0"/>
           <w:trHeight w:val="269"/>
         </w:trPr>
         <w:tc>
           <w:tcPr>
-            <w:cnfStyle w:val="001000000000"/>
+            <w:cnfStyle w:val="001000000000" w:firstRow="0" w:lastRow="0" w:firstColumn="1" w:lastColumn="0" w:oddVBand="0" w:evenVBand="0" w:oddHBand="0" w:evenHBand="0" w:firstRowFirstColumn="0" w:firstRowLastColumn="0" w:lastRowFirstColumn="0" w:lastRowLastColumn="0"/>
             <w:tcW w:w="1668" w:type="dxa"/>
             <w:vMerge/>
             <w:shd w:val="clear" w:color="auto" w:fill="8DB3E2" w:themeFill="text2" w:themeFillTint="66"/>
@@ -5021,7 +5093,7 @@
           <w:p>
             <w:pPr>
               <w:jc w:val="center"/>
-              <w:cnfStyle w:val="000000100000"/>
+              <w:cnfStyle w:val="000000100000" w:firstRow="0" w:lastRow="0" w:firstColumn="0" w:lastColumn="0" w:oddVBand="0" w:evenVBand="0" w:oddHBand="1" w:evenHBand="0" w:firstRowFirstColumn="0" w:firstRowLastColumn="0" w:lastRowFirstColumn="0" w:lastRowLastColumn="0"/>
             </w:pPr>
             <w:r>
               <w:t>59</w:t>
@@ -5035,7 +5107,7 @@
           <w:p>
             <w:pPr>
               <w:jc w:val="center"/>
-              <w:cnfStyle w:val="000000100000"/>
+              <w:cnfStyle w:val="000000100000" w:firstRow="0" w:lastRow="0" w:firstColumn="0" w:lastColumn="0" w:oddVBand="0" w:evenVBand="0" w:oddHBand="1" w:evenHBand="0" w:firstRowFirstColumn="0" w:firstRowLastColumn="0" w:lastRowFirstColumn="0" w:lastRowLastColumn="0"/>
             </w:pPr>
             <w:r>
               <w:t>Low</w:t>
@@ -5049,7 +5121,7 @@
           <w:p>
             <w:pPr>
               <w:jc w:val="center"/>
-              <w:cnfStyle w:val="000000100000"/>
+              <w:cnfStyle w:val="000000100000" w:firstRow="0" w:lastRow="0" w:firstColumn="0" w:lastColumn="0" w:oddVBand="0" w:evenVBand="0" w:oddHBand="1" w:evenHBand="0" w:firstRowFirstColumn="0" w:firstRowLastColumn="0" w:lastRowFirstColumn="0" w:lastRowLastColumn="0"/>
             </w:pPr>
             <w:r>
               <w:t>Richard</w:t>
@@ -5062,7 +5134,7 @@
           </w:tcPr>
           <w:p>
             <w:pPr>
-              <w:cnfStyle w:val="000000100000"/>
+              <w:cnfStyle w:val="000000100000" w:firstRow="0" w:lastRow="0" w:firstColumn="0" w:lastColumn="0" w:oddVBand="0" w:evenVBand="0" w:oddHBand="1" w:evenHBand="0" w:firstRowFirstColumn="0" w:firstRowLastColumn="0" w:lastRowFirstColumn="0" w:lastRowLastColumn="0"/>
             </w:pPr>
             <w:r>
               <w:t>HYQ. 2.6: …allowing the next one to be “viewed” once the…</w:t>
@@ -5072,12 +5144,12 @@
       </w:tr>
       <w:tr>
         <w:trPr>
-          <w:cnfStyle w:val="000000010000"/>
+          <w:cnfStyle w:val="000000010000" w:firstRow="0" w:lastRow="0" w:firstColumn="0" w:lastColumn="0" w:oddVBand="0" w:evenVBand="0" w:oddHBand="0" w:evenHBand="1" w:firstRowFirstColumn="0" w:firstRowLastColumn="0" w:lastRowFirstColumn="0" w:lastRowLastColumn="0"/>
           <w:trHeight w:val="269"/>
         </w:trPr>
         <w:tc>
           <w:tcPr>
-            <w:cnfStyle w:val="001000000000"/>
+            <w:cnfStyle w:val="001000000000" w:firstRow="0" w:lastRow="0" w:firstColumn="1" w:lastColumn="0" w:oddVBand="0" w:evenVBand="0" w:oddHBand="0" w:evenHBand="0" w:firstRowFirstColumn="0" w:firstRowLastColumn="0" w:lastRowFirstColumn="0" w:lastRowLastColumn="0"/>
             <w:tcW w:w="1668" w:type="dxa"/>
             <w:vMerge/>
             <w:shd w:val="clear" w:color="auto" w:fill="8DB3E2" w:themeFill="text2" w:themeFillTint="66"/>
@@ -5091,7 +5163,7 @@
           <w:p>
             <w:pPr>
               <w:jc w:val="center"/>
-              <w:cnfStyle w:val="000000010000"/>
+              <w:cnfStyle w:val="000000010000" w:firstRow="0" w:lastRow="0" w:firstColumn="0" w:lastColumn="0" w:oddVBand="0" w:evenVBand="0" w:oddHBand="0" w:evenHBand="1" w:firstRowFirstColumn="0" w:firstRowLastColumn="0" w:lastRowFirstColumn="0" w:lastRowLastColumn="0"/>
             </w:pPr>
             <w:r>
               <w:t>60</w:t>
@@ -5105,7 +5177,7 @@
           <w:p>
             <w:pPr>
               <w:jc w:val="center"/>
-              <w:cnfStyle w:val="000000010000"/>
+              <w:cnfStyle w:val="000000010000" w:firstRow="0" w:lastRow="0" w:firstColumn="0" w:lastColumn="0" w:oddVBand="0" w:evenVBand="0" w:oddHBand="0" w:evenHBand="1" w:firstRowFirstColumn="0" w:firstRowLastColumn="0" w:lastRowFirstColumn="0" w:lastRowLastColumn="0"/>
             </w:pPr>
             <w:r>
               <w:t>Low</w:t>
@@ -5119,7 +5191,7 @@
           <w:p>
             <w:pPr>
               <w:jc w:val="center"/>
-              <w:cnfStyle w:val="000000010000"/>
+              <w:cnfStyle w:val="000000010000" w:firstRow="0" w:lastRow="0" w:firstColumn="0" w:lastColumn="0" w:oddVBand="0" w:evenVBand="0" w:oddHBand="0" w:evenHBand="1" w:firstRowFirstColumn="0" w:firstRowLastColumn="0" w:lastRowFirstColumn="0" w:lastRowLastColumn="0"/>
             </w:pPr>
             <w:r>
               <w:t>Glen</w:t>
@@ -5132,22 +5204,30 @@
           </w:tcPr>
           <w:p>
             <w:pPr>
-              <w:cnfStyle w:val="000000010000"/>
-            </w:pPr>
-            <w:r>
-              <w:t>HYQ 3.5 to 3.7 seem to be actually administrative requirements related to quests. Why are they here?</w:t>
+              <w:cnfStyle w:val="000000010000" w:firstRow="0" w:lastRow="0" w:firstColumn="0" w:lastColumn="0" w:oddVBand="0" w:evenVBand="0" w:oddHBand="0" w:evenHBand="1" w:firstRowFirstColumn="0" w:firstRowLastColumn="0" w:lastRowFirstColumn="0" w:lastRowLastColumn="0"/>
+            </w:pPr>
+            <w:r>
+              <w:t xml:space="preserve">HYQ 3.5 to 3.7 </w:t>
+            </w:r>
+            <w:proofErr w:type="gramStart"/>
+            <w:r>
+              <w:t>seem</w:t>
+            </w:r>
+            <w:proofErr w:type="gramEnd"/>
+            <w:r>
+              <w:t xml:space="preserve"> to be actually administrative requirements related to quests. Why are they here?</w:t>
             </w:r>
           </w:p>
         </w:tc>
       </w:tr>
       <w:tr>
         <w:trPr>
-          <w:cnfStyle w:val="000000100000"/>
+          <w:cnfStyle w:val="000000100000" w:firstRow="0" w:lastRow="0" w:firstColumn="0" w:lastColumn="0" w:oddVBand="0" w:evenVBand="0" w:oddHBand="1" w:evenHBand="0" w:firstRowFirstColumn="0" w:firstRowLastColumn="0" w:lastRowFirstColumn="0" w:lastRowLastColumn="0"/>
           <w:trHeight w:val="269"/>
         </w:trPr>
         <w:tc>
           <w:tcPr>
-            <w:cnfStyle w:val="001000000000"/>
+            <w:cnfStyle w:val="001000000000" w:firstRow="0" w:lastRow="0" w:firstColumn="1" w:lastColumn="0" w:oddVBand="0" w:evenVBand="0" w:oddHBand="0" w:evenHBand="0" w:firstRowFirstColumn="0" w:firstRowLastColumn="0" w:lastRowFirstColumn="0" w:lastRowLastColumn="0"/>
             <w:tcW w:w="1668" w:type="dxa"/>
             <w:vMerge/>
             <w:shd w:val="clear" w:color="auto" w:fill="8DB3E2" w:themeFill="text2" w:themeFillTint="66"/>
@@ -5161,7 +5241,7 @@
           <w:p>
             <w:pPr>
               <w:jc w:val="center"/>
-              <w:cnfStyle w:val="000000100000"/>
+              <w:cnfStyle w:val="000000100000" w:firstRow="0" w:lastRow="0" w:firstColumn="0" w:lastColumn="0" w:oddVBand="0" w:evenVBand="0" w:oddHBand="1" w:evenHBand="0" w:firstRowFirstColumn="0" w:firstRowLastColumn="0" w:lastRowFirstColumn="0" w:lastRowLastColumn="0"/>
             </w:pPr>
             <w:r>
               <w:t>61</w:t>
@@ -5175,7 +5255,7 @@
           <w:p>
             <w:pPr>
               <w:jc w:val="center"/>
-              <w:cnfStyle w:val="000000100000"/>
+              <w:cnfStyle w:val="000000100000" w:firstRow="0" w:lastRow="0" w:firstColumn="0" w:lastColumn="0" w:oddVBand="0" w:evenVBand="0" w:oddHBand="1" w:evenHBand="0" w:firstRowFirstColumn="0" w:firstRowLastColumn="0" w:lastRowFirstColumn="0" w:lastRowLastColumn="0"/>
             </w:pPr>
             <w:r>
               <w:t>Low</w:t>
@@ -5189,7 +5269,7 @@
           <w:p>
             <w:pPr>
               <w:jc w:val="center"/>
-              <w:cnfStyle w:val="000000100000"/>
+              <w:cnfStyle w:val="000000100000" w:firstRow="0" w:lastRow="0" w:firstColumn="0" w:lastColumn="0" w:oddVBand="0" w:evenVBand="0" w:oddHBand="1" w:evenHBand="0" w:firstRowFirstColumn="0" w:firstRowLastColumn="0" w:lastRowFirstColumn="0" w:lastRowLastColumn="0"/>
             </w:pPr>
             <w:r>
               <w:t>Omar</w:t>
@@ -5202,7 +5282,7 @@
           </w:tcPr>
           <w:p>
             <w:pPr>
-              <w:cnfStyle w:val="000000100000"/>
+              <w:cnfStyle w:val="000000100000" w:firstRow="0" w:lastRow="0" w:firstColumn="0" w:lastColumn="0" w:oddVBand="0" w:evenVBand="0" w:oddHBand="1" w:evenHBand="0" w:firstRowFirstColumn="0" w:firstRowLastColumn="0" w:lastRowFirstColumn="0" w:lastRowLastColumn="0"/>
             </w:pPr>
             <w:r>
               <w:t>HYQ 1.1</w:t>
@@ -5218,12 +5298,12 @@
       </w:tr>
       <w:tr>
         <w:trPr>
-          <w:cnfStyle w:val="000000010000"/>
+          <w:cnfStyle w:val="000000010000" w:firstRow="0" w:lastRow="0" w:firstColumn="0" w:lastColumn="0" w:oddVBand="0" w:evenVBand="0" w:oddHBand="0" w:evenHBand="1" w:firstRowFirstColumn="0" w:firstRowLastColumn="0" w:lastRowFirstColumn="0" w:lastRowLastColumn="0"/>
           <w:trHeight w:val="269"/>
         </w:trPr>
         <w:tc>
           <w:tcPr>
-            <w:cnfStyle w:val="001000000000"/>
+            <w:cnfStyle w:val="001000000000" w:firstRow="0" w:lastRow="0" w:firstColumn="1" w:lastColumn="0" w:oddVBand="0" w:evenVBand="0" w:oddHBand="0" w:evenHBand="0" w:firstRowFirstColumn="0" w:firstRowLastColumn="0" w:lastRowFirstColumn="0" w:lastRowLastColumn="0"/>
             <w:tcW w:w="1668" w:type="dxa"/>
             <w:shd w:val="clear" w:color="auto" w:fill="8DB3E2" w:themeFill="text2" w:themeFillTint="66"/>
           </w:tcPr>
@@ -5240,7 +5320,7 @@
           <w:p>
             <w:pPr>
               <w:jc w:val="center"/>
-              <w:cnfStyle w:val="000000010000"/>
+              <w:cnfStyle w:val="000000010000" w:firstRow="0" w:lastRow="0" w:firstColumn="0" w:lastColumn="0" w:oddVBand="0" w:evenVBand="0" w:oddHBand="0" w:evenHBand="1" w:firstRowFirstColumn="0" w:firstRowLastColumn="0" w:lastRowFirstColumn="0" w:lastRowLastColumn="0"/>
             </w:pPr>
             <w:r>
               <w:t>62</w:t>
@@ -5254,7 +5334,7 @@
           <w:p>
             <w:pPr>
               <w:jc w:val="center"/>
-              <w:cnfStyle w:val="000000010000"/>
+              <w:cnfStyle w:val="000000010000" w:firstRow="0" w:lastRow="0" w:firstColumn="0" w:lastColumn="0" w:oddVBand="0" w:evenVBand="0" w:oddHBand="0" w:evenHBand="1" w:firstRowFirstColumn="0" w:firstRowLastColumn="0" w:lastRowFirstColumn="0" w:lastRowLastColumn="0"/>
             </w:pPr>
             <w:r>
               <w:t>High</w:t>
@@ -5268,15 +5348,25 @@
           <w:p>
             <w:pPr>
               <w:jc w:val="center"/>
-              <w:cnfStyle w:val="000000010000"/>
-            </w:pPr>
-            <w:r>
-              <w:t>Glen/Omar/</w:t>
+              <w:cnfStyle w:val="000000010000" w:firstRow="0" w:lastRow="0" w:firstColumn="0" w:lastColumn="0" w:oddVBand="0" w:evenVBand="0" w:oddHBand="0" w:evenHBand="1" w:firstRowFirstColumn="0" w:firstRowLastColumn="0" w:lastRowFirstColumn="0" w:lastRowLastColumn="0"/>
+            </w:pPr>
+            <w:r>
+              <w:rPr>
+                <w:b/>
+              </w:rPr>
+              <w:t>James/</w:t>
+            </w:r>
+            <w:r>
+              <w:t>Glen/</w:t>
             </w:r>
             <w:r>
               <w:br/>
-              <w:t>James</w:t>
-            </w:r>
+            </w:r>
+            <w:r>
+              <w:t>Omar</w:t>
+            </w:r>
+            <w:bookmarkStart w:id="0" w:name="_GoBack"/>
+            <w:bookmarkEnd w:id="0"/>
           </w:p>
         </w:tc>
         <w:tc>
@@ -5285,7 +5375,7 @@
           </w:tcPr>
           <w:p>
             <w:pPr>
-              <w:cnfStyle w:val="000000010000"/>
+              <w:cnfStyle w:val="000000010000" w:firstRow="0" w:lastRow="0" w:firstColumn="0" w:lastColumn="0" w:oddVBand="0" w:evenVBand="0" w:oddHBand="0" w:evenHBand="1" w:firstRowFirstColumn="0" w:firstRowLastColumn="0" w:lastRowFirstColumn="0" w:lastRowLastColumn="0"/>
             </w:pPr>
             <w:r>
               <w:t>Shouldn't you know what the license is by now? This does not seem like it should be blank.</w:t>
@@ -5295,12 +5385,12 @@
       </w:tr>
       <w:tr>
         <w:trPr>
-          <w:cnfStyle w:val="000000100000"/>
+          <w:cnfStyle w:val="000000100000" w:firstRow="0" w:lastRow="0" w:firstColumn="0" w:lastColumn="0" w:oddVBand="0" w:evenVBand="0" w:oddHBand="1" w:evenHBand="0" w:firstRowFirstColumn="0" w:firstRowLastColumn="0" w:lastRowFirstColumn="0" w:lastRowLastColumn="0"/>
           <w:trHeight w:val="269"/>
         </w:trPr>
         <w:tc>
           <w:tcPr>
-            <w:cnfStyle w:val="001000000000"/>
+            <w:cnfStyle w:val="001000000000" w:firstRow="0" w:lastRow="0" w:firstColumn="1" w:lastColumn="0" w:oddVBand="0" w:evenVBand="0" w:oddHBand="0" w:evenHBand="0" w:firstRowFirstColumn="0" w:firstRowLastColumn="0" w:lastRowFirstColumn="0" w:lastRowLastColumn="0"/>
             <w:tcW w:w="1668" w:type="dxa"/>
             <w:vMerge w:val="restart"/>
             <w:shd w:val="clear" w:color="auto" w:fill="8DB3E2" w:themeFill="text2" w:themeFillTint="66"/>
@@ -5318,7 +5408,7 @@
           <w:p>
             <w:pPr>
               <w:jc w:val="center"/>
-              <w:cnfStyle w:val="000000100000"/>
+              <w:cnfStyle w:val="000000100000" w:firstRow="0" w:lastRow="0" w:firstColumn="0" w:lastColumn="0" w:oddVBand="0" w:evenVBand="0" w:oddHBand="1" w:evenHBand="0" w:firstRowFirstColumn="0" w:firstRowLastColumn="0" w:lastRowFirstColumn="0" w:lastRowLastColumn="0"/>
             </w:pPr>
             <w:r>
               <w:t>63</w:t>
@@ -5332,7 +5422,7 @@
           <w:p>
             <w:pPr>
               <w:jc w:val="center"/>
-              <w:cnfStyle w:val="000000100000"/>
+              <w:cnfStyle w:val="000000100000" w:firstRow="0" w:lastRow="0" w:firstColumn="0" w:lastColumn="0" w:oddVBand="0" w:evenVBand="0" w:oddHBand="1" w:evenHBand="0" w:firstRowFirstColumn="0" w:firstRowLastColumn="0" w:lastRowFirstColumn="0" w:lastRowLastColumn="0"/>
             </w:pPr>
             <w:r>
               <w:t>Low</w:t>
@@ -5346,7 +5436,7 @@
           <w:p>
             <w:pPr>
               <w:jc w:val="center"/>
-              <w:cnfStyle w:val="000000100000"/>
+              <w:cnfStyle w:val="000000100000" w:firstRow="0" w:lastRow="0" w:firstColumn="0" w:lastColumn="0" w:oddVBand="0" w:evenVBand="0" w:oddHBand="1" w:evenHBand="0" w:firstRowFirstColumn="0" w:firstRowLastColumn="0" w:lastRowFirstColumn="0" w:lastRowLastColumn="0"/>
             </w:pPr>
             <w:r>
               <w:t>Glen</w:t>
@@ -5359,7 +5449,7 @@
           </w:tcPr>
           <w:p>
             <w:pPr>
-              <w:cnfStyle w:val="000000100000"/>
+              <w:cnfStyle w:val="000000100000" w:firstRow="0" w:lastRow="0" w:firstColumn="0" w:lastColumn="0" w:oddVBand="0" w:evenVBand="0" w:oddHBand="1" w:evenHBand="0" w:firstRowFirstColumn="0" w:firstRowLastColumn="0" w:lastRowFirstColumn="0" w:lastRowLastColumn="0"/>
             </w:pPr>
             <w:r>
               <w:t>Missing seems to be the various "pins" mentioned.</w:t>
@@ -5369,12 +5459,12 @@
       </w:tr>
       <w:tr>
         <w:trPr>
-          <w:cnfStyle w:val="000000010000"/>
+          <w:cnfStyle w:val="000000010000" w:firstRow="0" w:lastRow="0" w:firstColumn="0" w:lastColumn="0" w:oddVBand="0" w:evenVBand="0" w:oddHBand="0" w:evenHBand="1" w:firstRowFirstColumn="0" w:firstRowLastColumn="0" w:lastRowFirstColumn="0" w:lastRowLastColumn="0"/>
           <w:trHeight w:val="269"/>
         </w:trPr>
         <w:tc>
           <w:tcPr>
-            <w:cnfStyle w:val="001000000000"/>
+            <w:cnfStyle w:val="001000000000" w:firstRow="0" w:lastRow="0" w:firstColumn="1" w:lastColumn="0" w:oddVBand="0" w:evenVBand="0" w:oddHBand="0" w:evenHBand="0" w:firstRowFirstColumn="0" w:firstRowLastColumn="0" w:lastRowFirstColumn="0" w:lastRowLastColumn="0"/>
             <w:tcW w:w="1668" w:type="dxa"/>
             <w:vMerge/>
             <w:shd w:val="clear" w:color="auto" w:fill="8DB3E2" w:themeFill="text2" w:themeFillTint="66"/>
@@ -5388,7 +5478,7 @@
           <w:p>
             <w:pPr>
               <w:jc w:val="center"/>
-              <w:cnfStyle w:val="000000010000"/>
+              <w:cnfStyle w:val="000000010000" w:firstRow="0" w:lastRow="0" w:firstColumn="0" w:lastColumn="0" w:oddVBand="0" w:evenVBand="0" w:oddHBand="0" w:evenHBand="1" w:firstRowFirstColumn="0" w:firstRowLastColumn="0" w:lastRowFirstColumn="0" w:lastRowLastColumn="0"/>
             </w:pPr>
             <w:r>
               <w:t>64</w:t>
@@ -5402,7 +5492,7 @@
           <w:p>
             <w:pPr>
               <w:jc w:val="center"/>
-              <w:cnfStyle w:val="000000010000"/>
+              <w:cnfStyle w:val="000000010000" w:firstRow="0" w:lastRow="0" w:firstColumn="0" w:lastColumn="0" w:oddVBand="0" w:evenVBand="0" w:oddHBand="0" w:evenHBand="1" w:firstRowFirstColumn="0" w:firstRowLastColumn="0" w:lastRowFirstColumn="0" w:lastRowLastColumn="0"/>
             </w:pPr>
             <w:r>
               <w:t>Low</w:t>
@@ -5416,7 +5506,7 @@
           <w:p>
             <w:pPr>
               <w:jc w:val="center"/>
-              <w:cnfStyle w:val="000000010000"/>
+              <w:cnfStyle w:val="000000010000" w:firstRow="0" w:lastRow="0" w:firstColumn="0" w:lastColumn="0" w:oddVBand="0" w:evenVBand="0" w:oddHBand="0" w:evenHBand="1" w:firstRowFirstColumn="0" w:firstRowLastColumn="0" w:lastRowFirstColumn="0" w:lastRowLastColumn="0"/>
             </w:pPr>
             <w:r>
               <w:t>Omar/Nick</w:t>
@@ -5429,7 +5519,7 @@
           </w:tcPr>
           <w:p>
             <w:pPr>
-              <w:cnfStyle w:val="000000010000"/>
+              <w:cnfStyle w:val="000000010000" w:firstRow="0" w:lastRow="0" w:firstColumn="0" w:lastColumn="0" w:oddVBand="0" w:evenVBand="0" w:oddHBand="0" w:evenHBand="1" w:firstRowFirstColumn="0" w:firstRowLastColumn="0" w:lastRowFirstColumn="0" w:lastRowLastColumn="0"/>
             </w:pPr>
             <w:r>
               <w:t>You use the word "administrator" in your definition of "administrator", and similar issues exist with the other definitions.</w:t>
@@ -5439,12 +5529,12 @@
       </w:tr>
       <w:tr>
         <w:trPr>
-          <w:cnfStyle w:val="000000100000"/>
+          <w:cnfStyle w:val="000000100000" w:firstRow="0" w:lastRow="0" w:firstColumn="0" w:lastColumn="0" w:oddVBand="0" w:evenVBand="0" w:oddHBand="1" w:evenHBand="0" w:firstRowFirstColumn="0" w:firstRowLastColumn="0" w:lastRowFirstColumn="0" w:lastRowLastColumn="0"/>
           <w:trHeight w:val="269"/>
         </w:trPr>
         <w:tc>
           <w:tcPr>
-            <w:cnfStyle w:val="001000000000"/>
+            <w:cnfStyle w:val="001000000000" w:firstRow="0" w:lastRow="0" w:firstColumn="1" w:lastColumn="0" w:oddVBand="0" w:evenVBand="0" w:oddHBand="0" w:evenHBand="0" w:firstRowFirstColumn="0" w:firstRowLastColumn="0" w:lastRowFirstColumn="0" w:lastRowLastColumn="0"/>
             <w:tcW w:w="1668" w:type="dxa"/>
             <w:vMerge/>
             <w:shd w:val="clear" w:color="auto" w:fill="8DB3E2" w:themeFill="text2" w:themeFillTint="66"/>
@@ -5458,7 +5548,7 @@
           <w:p>
             <w:pPr>
               <w:jc w:val="center"/>
-              <w:cnfStyle w:val="000000100000"/>
+              <w:cnfStyle w:val="000000100000" w:firstRow="0" w:lastRow="0" w:firstColumn="0" w:lastColumn="0" w:oddVBand="0" w:evenVBand="0" w:oddHBand="1" w:evenHBand="0" w:firstRowFirstColumn="0" w:firstRowLastColumn="0" w:lastRowFirstColumn="0" w:lastRowLastColumn="0"/>
             </w:pPr>
             <w:r>
               <w:t>65</w:t>
@@ -5472,7 +5562,7 @@
           <w:p>
             <w:pPr>
               <w:jc w:val="center"/>
-              <w:cnfStyle w:val="000000100000"/>
+              <w:cnfStyle w:val="000000100000" w:firstRow="0" w:lastRow="0" w:firstColumn="0" w:lastColumn="0" w:oddVBand="0" w:evenVBand="0" w:oddHBand="1" w:evenHBand="0" w:firstRowFirstColumn="0" w:firstRowLastColumn="0" w:lastRowFirstColumn="0" w:lastRowLastColumn="0"/>
             </w:pPr>
             <w:r>
               <w:t>Low</w:t>
@@ -5486,7 +5576,7 @@
           <w:p>
             <w:pPr>
               <w:jc w:val="center"/>
-              <w:cnfStyle w:val="000000100000"/>
+              <w:cnfStyle w:val="000000100000" w:firstRow="0" w:lastRow="0" w:firstColumn="0" w:lastColumn="0" w:oddVBand="0" w:evenVBand="0" w:oddHBand="1" w:evenHBand="0" w:firstRowFirstColumn="0" w:firstRowLastColumn="0" w:lastRowFirstColumn="0" w:lastRowLastColumn="0"/>
             </w:pPr>
             <w:r>
               <w:t>Omar</w:t>
@@ -5499,7 +5589,7 @@
           </w:tcPr>
           <w:p>
             <w:pPr>
-              <w:cnfStyle w:val="000000100000"/>
+              <w:cnfStyle w:val="000000100000" w:firstRow="0" w:lastRow="0" w:firstColumn="0" w:lastColumn="0" w:oddVBand="0" w:evenVBand="0" w:oddHBand="1" w:evenHBand="0" w:firstRowFirstColumn="0" w:firstRowLastColumn="0" w:lastRowFirstColumn="0" w:lastRowLastColumn="0"/>
             </w:pPr>
             <w:r>
               <w:t>Quests, quest streams, sets and types.</w:t>
@@ -5509,12 +5599,12 @@
       </w:tr>
       <w:tr>
         <w:trPr>
-          <w:cnfStyle w:val="000000010000"/>
+          <w:cnfStyle w:val="000000010000" w:firstRow="0" w:lastRow="0" w:firstColumn="0" w:lastColumn="0" w:oddVBand="0" w:evenVBand="0" w:oddHBand="0" w:evenHBand="1" w:firstRowFirstColumn="0" w:firstRowLastColumn="0" w:lastRowFirstColumn="0" w:lastRowLastColumn="0"/>
           <w:trHeight w:val="269"/>
         </w:trPr>
         <w:tc>
           <w:tcPr>
-            <w:cnfStyle w:val="001000000000"/>
+            <w:cnfStyle w:val="001000000000" w:firstRow="0" w:lastRow="0" w:firstColumn="1" w:lastColumn="0" w:oddVBand="0" w:evenVBand="0" w:oddHBand="0" w:evenHBand="0" w:firstRowFirstColumn="0" w:firstRowLastColumn="0" w:lastRowFirstColumn="0" w:lastRowLastColumn="0"/>
             <w:tcW w:w="1668" w:type="dxa"/>
             <w:vMerge w:val="restart"/>
             <w:shd w:val="clear" w:color="auto" w:fill="8DB3E2" w:themeFill="text2" w:themeFillTint="66"/>
@@ -5532,7 +5622,7 @@
           <w:p>
             <w:pPr>
               <w:jc w:val="center"/>
-              <w:cnfStyle w:val="000000010000"/>
+              <w:cnfStyle w:val="000000010000" w:firstRow="0" w:lastRow="0" w:firstColumn="0" w:lastColumn="0" w:oddVBand="0" w:evenVBand="0" w:oddHBand="0" w:evenHBand="1" w:firstRowFirstColumn="0" w:firstRowLastColumn="0" w:lastRowFirstColumn="0" w:lastRowLastColumn="0"/>
             </w:pPr>
             <w:r>
               <w:t>66</w:t>
@@ -5546,7 +5636,7 @@
           <w:p>
             <w:pPr>
               <w:jc w:val="center"/>
-              <w:cnfStyle w:val="000000010000"/>
+              <w:cnfStyle w:val="000000010000" w:firstRow="0" w:lastRow="0" w:firstColumn="0" w:lastColumn="0" w:oddVBand="0" w:evenVBand="0" w:oddHBand="0" w:evenHBand="1" w:firstRowFirstColumn="0" w:firstRowLastColumn="0" w:lastRowFirstColumn="0" w:lastRowLastColumn="0"/>
             </w:pPr>
             <w:r>
               <w:t>High</w:t>
@@ -5560,7 +5650,7 @@
           <w:p>
             <w:pPr>
               <w:jc w:val="center"/>
-              <w:cnfStyle w:val="000000010000"/>
+              <w:cnfStyle w:val="000000010000" w:firstRow="0" w:lastRow="0" w:firstColumn="0" w:lastColumn="0" w:oddVBand="0" w:evenVBand="0" w:oddHBand="0" w:evenHBand="1" w:firstRowFirstColumn="0" w:firstRowLastColumn="0" w:lastRowFirstColumn="0" w:lastRowLastColumn="0"/>
             </w:pPr>
             <w:r>
               <w:t>Nick</w:t>
@@ -5573,22 +5663,30 @@
           </w:tcPr>
           <w:p>
             <w:pPr>
-              <w:cnfStyle w:val="000000010000"/>
-            </w:pPr>
-            <w:r>
-              <w:t>10 - I like the format of the logout button better here, but the My Account link seems to be missing. I'd recommend adding this and any other relevant links, and keeping this format consistent on all website pages. Users may get lost if access methods for these functions is context-dependent.</w:t>
+              <w:cnfStyle w:val="000000010000" w:firstRow="0" w:lastRow="0" w:firstColumn="0" w:lastColumn="0" w:oddVBand="0" w:evenVBand="0" w:oddHBand="0" w:evenHBand="1" w:firstRowFirstColumn="0" w:firstRowLastColumn="0" w:lastRowFirstColumn="0" w:lastRowLastColumn="0"/>
+            </w:pPr>
+            <w:r>
+              <w:t xml:space="preserve">10 - I like the format of the logout button better here, but the My Account link seems to be missing. I'd recommend adding this and any other relevant links, and keeping this format consistent on all website pages. Users may get lost if </w:t>
+            </w:r>
+            <w:proofErr w:type="gramStart"/>
+            <w:r>
+              <w:t>access methods for these functions is</w:t>
+            </w:r>
+            <w:proofErr w:type="gramEnd"/>
+            <w:r>
+              <w:t xml:space="preserve"> context-dependent.</w:t>
             </w:r>
           </w:p>
         </w:tc>
       </w:tr>
       <w:tr>
         <w:trPr>
-          <w:cnfStyle w:val="000000100000"/>
+          <w:cnfStyle w:val="000000100000" w:firstRow="0" w:lastRow="0" w:firstColumn="0" w:lastColumn="0" w:oddVBand="0" w:evenVBand="0" w:oddHBand="1" w:evenHBand="0" w:firstRowFirstColumn="0" w:firstRowLastColumn="0" w:lastRowFirstColumn="0" w:lastRowLastColumn="0"/>
           <w:trHeight w:val="269"/>
         </w:trPr>
         <w:tc>
           <w:tcPr>
-            <w:cnfStyle w:val="001000000000"/>
+            <w:cnfStyle w:val="001000000000" w:firstRow="0" w:lastRow="0" w:firstColumn="1" w:lastColumn="0" w:oddVBand="0" w:evenVBand="0" w:oddHBand="0" w:evenHBand="0" w:firstRowFirstColumn="0" w:firstRowLastColumn="0" w:lastRowFirstColumn="0" w:lastRowLastColumn="0"/>
             <w:tcW w:w="1668" w:type="dxa"/>
             <w:vMerge/>
             <w:shd w:val="clear" w:color="auto" w:fill="8DB3E2" w:themeFill="text2" w:themeFillTint="66"/>
@@ -5602,7 +5700,7 @@
           <w:p>
             <w:pPr>
               <w:jc w:val="center"/>
-              <w:cnfStyle w:val="000000100000"/>
+              <w:cnfStyle w:val="000000100000" w:firstRow="0" w:lastRow="0" w:firstColumn="0" w:lastColumn="0" w:oddVBand="0" w:evenVBand="0" w:oddHBand="1" w:evenHBand="0" w:firstRowFirstColumn="0" w:firstRowLastColumn="0" w:lastRowFirstColumn="0" w:lastRowLastColumn="0"/>
             </w:pPr>
             <w:r>
               <w:t>67</w:t>
@@ -5616,7 +5714,7 @@
           <w:p>
             <w:pPr>
               <w:jc w:val="center"/>
-              <w:cnfStyle w:val="000000100000"/>
+              <w:cnfStyle w:val="000000100000" w:firstRow="0" w:lastRow="0" w:firstColumn="0" w:lastColumn="0" w:oddVBand="0" w:evenVBand="0" w:oddHBand="1" w:evenHBand="0" w:firstRowFirstColumn="0" w:firstRowLastColumn="0" w:lastRowFirstColumn="0" w:lastRowLastColumn="0"/>
             </w:pPr>
             <w:r>
               <w:t>Medium</w:t>
@@ -5630,7 +5728,7 @@
           <w:p>
             <w:pPr>
               <w:jc w:val="center"/>
-              <w:cnfStyle w:val="000000100000"/>
+              <w:cnfStyle w:val="000000100000" w:firstRow="0" w:lastRow="0" w:firstColumn="0" w:lastColumn="0" w:oddVBand="0" w:evenVBand="0" w:oddHBand="1" w:evenHBand="0" w:firstRowFirstColumn="0" w:firstRowLastColumn="0" w:lastRowFirstColumn="0" w:lastRowLastColumn="0"/>
             </w:pPr>
             <w:r>
               <w:t>James</w:t>
@@ -5643,25 +5741,30 @@
           </w:tcPr>
           <w:p>
             <w:pPr>
-              <w:cnfStyle w:val="000000100000"/>
+              <w:cnfStyle w:val="000000100000" w:firstRow="0" w:lastRow="0" w:firstColumn="0" w:lastColumn="0" w:oddVBand="0" w:evenVBand="0" w:oddHBand="1" w:evenHBand="0" w:firstRowFirstColumn="0" w:firstRowLastColumn="0" w:lastRowFirstColumn="0" w:lastRowLastColumn="0"/>
             </w:pPr>
             <w:r>
               <w:t xml:space="preserve">10 </w:t>
             </w:r>
-            <w:r>
-              <w:t>has sound cloud embedding so does that mean some files will be potentially hosted externally from 3rd party sites? What happens when the file disappears? What about the rights?</w:t>
+            <w:proofErr w:type="gramStart"/>
+            <w:r>
+              <w:t>has</w:t>
+            </w:r>
+            <w:proofErr w:type="gramEnd"/>
+            <w:r>
+              <w:t xml:space="preserve"> sound cloud embedding so does that mean some files will be potentially hosted externally from 3rd party sites? What happens when the file disappears? What about the rights?</w:t>
             </w:r>
           </w:p>
         </w:tc>
       </w:tr>
       <w:tr>
         <w:trPr>
-          <w:cnfStyle w:val="000000010000"/>
+          <w:cnfStyle w:val="000000010000" w:firstRow="0" w:lastRow="0" w:firstColumn="0" w:lastColumn="0" w:oddVBand="0" w:evenVBand="0" w:oddHBand="0" w:evenHBand="1" w:firstRowFirstColumn="0" w:firstRowLastColumn="0" w:lastRowFirstColumn="0" w:lastRowLastColumn="0"/>
           <w:trHeight w:val="269"/>
         </w:trPr>
         <w:tc>
           <w:tcPr>
-            <w:cnfStyle w:val="001000000000"/>
+            <w:cnfStyle w:val="001000000000" w:firstRow="0" w:lastRow="0" w:firstColumn="1" w:lastColumn="0" w:oddVBand="0" w:evenVBand="0" w:oddHBand="0" w:evenHBand="0" w:firstRowFirstColumn="0" w:firstRowLastColumn="0" w:lastRowFirstColumn="0" w:lastRowLastColumn="0"/>
             <w:tcW w:w="1668" w:type="dxa"/>
             <w:vMerge/>
             <w:shd w:val="clear" w:color="auto" w:fill="8DB3E2" w:themeFill="text2" w:themeFillTint="66"/>
@@ -5675,7 +5778,7 @@
           <w:p>
             <w:pPr>
               <w:jc w:val="center"/>
-              <w:cnfStyle w:val="000000010000"/>
+              <w:cnfStyle w:val="000000010000" w:firstRow="0" w:lastRow="0" w:firstColumn="0" w:lastColumn="0" w:oddVBand="0" w:evenVBand="0" w:oddHBand="0" w:evenHBand="1" w:firstRowFirstColumn="0" w:firstRowLastColumn="0" w:lastRowFirstColumn="0" w:lastRowLastColumn="0"/>
             </w:pPr>
             <w:r>
               <w:t>68</w:t>
@@ -5689,7 +5792,7 @@
           <w:p>
             <w:pPr>
               <w:jc w:val="center"/>
-              <w:cnfStyle w:val="000000010000"/>
+              <w:cnfStyle w:val="000000010000" w:firstRow="0" w:lastRow="0" w:firstColumn="0" w:lastColumn="0" w:oddVBand="0" w:evenVBand="0" w:oddHBand="0" w:evenHBand="1" w:firstRowFirstColumn="0" w:firstRowLastColumn="0" w:lastRowFirstColumn="0" w:lastRowLastColumn="0"/>
             </w:pPr>
             <w:r>
               <w:t>Medium</w:t>
@@ -5703,7 +5806,7 @@
           <w:p>
             <w:pPr>
               <w:jc w:val="center"/>
-              <w:cnfStyle w:val="000000010000"/>
+              <w:cnfStyle w:val="000000010000" w:firstRow="0" w:lastRow="0" w:firstColumn="0" w:lastColumn="0" w:oddVBand="0" w:evenVBand="0" w:oddHBand="0" w:evenHBand="1" w:firstRowFirstColumn="0" w:firstRowLastColumn="0" w:lastRowFirstColumn="0" w:lastRowLastColumn="0"/>
             </w:pPr>
             <w:r>
               <w:t>Nick/Omar</w:t>
@@ -5716,7 +5819,7 @@
           </w:tcPr>
           <w:p>
             <w:pPr>
-              <w:cnfStyle w:val="000000010000"/>
+              <w:cnfStyle w:val="000000010000" w:firstRow="0" w:lastRow="0" w:firstColumn="0" w:lastColumn="0" w:oddVBand="0" w:evenVBand="0" w:oddHBand="0" w:evenHBand="1" w:firstRowFirstColumn="0" w:firstRowLastColumn="0" w:lastRowFirstColumn="0" w:lastRowLastColumn="0"/>
             </w:pPr>
             <w:r>
               <w:t xml:space="preserve">06: Not all login options are shown. It seems to just be a jumble of fields and buttons. I think you can </w:t>
@@ -5730,12 +5833,12 @@
       </w:tr>
       <w:tr>
         <w:trPr>
-          <w:cnfStyle w:val="000000100000"/>
+          <w:cnfStyle w:val="000000100000" w:firstRow="0" w:lastRow="0" w:firstColumn="0" w:lastColumn="0" w:oddVBand="0" w:evenVBand="0" w:oddHBand="1" w:evenHBand="0" w:firstRowFirstColumn="0" w:firstRowLastColumn="0" w:lastRowFirstColumn="0" w:lastRowLastColumn="0"/>
           <w:trHeight w:val="269"/>
         </w:trPr>
         <w:tc>
           <w:tcPr>
-            <w:cnfStyle w:val="001000000000"/>
+            <w:cnfStyle w:val="001000000000" w:firstRow="0" w:lastRow="0" w:firstColumn="1" w:lastColumn="0" w:oddVBand="0" w:evenVBand="0" w:oddHBand="0" w:evenHBand="0" w:firstRowFirstColumn="0" w:firstRowLastColumn="0" w:lastRowFirstColumn="0" w:lastRowLastColumn="0"/>
             <w:tcW w:w="1668" w:type="dxa"/>
             <w:vMerge/>
             <w:shd w:val="clear" w:color="auto" w:fill="8DB3E2" w:themeFill="text2" w:themeFillTint="66"/>
@@ -5749,7 +5852,7 @@
           <w:p>
             <w:pPr>
               <w:jc w:val="center"/>
-              <w:cnfStyle w:val="000000100000"/>
+              <w:cnfStyle w:val="000000100000" w:firstRow="0" w:lastRow="0" w:firstColumn="0" w:lastColumn="0" w:oddVBand="0" w:evenVBand="0" w:oddHBand="1" w:evenHBand="0" w:firstRowFirstColumn="0" w:firstRowLastColumn="0" w:lastRowFirstColumn="0" w:lastRowLastColumn="0"/>
             </w:pPr>
             <w:r>
               <w:t>69</w:t>
@@ -5763,7 +5866,7 @@
           <w:p>
             <w:pPr>
               <w:jc w:val="center"/>
-              <w:cnfStyle w:val="000000100000"/>
+              <w:cnfStyle w:val="000000100000" w:firstRow="0" w:lastRow="0" w:firstColumn="0" w:lastColumn="0" w:oddVBand="0" w:evenVBand="0" w:oddHBand="1" w:evenHBand="0" w:firstRowFirstColumn="0" w:firstRowLastColumn="0" w:lastRowFirstColumn="0" w:lastRowLastColumn="0"/>
             </w:pPr>
             <w:r>
               <w:t>Medium</w:t>
@@ -5777,7 +5880,7 @@
           <w:p>
             <w:pPr>
               <w:jc w:val="center"/>
-              <w:cnfStyle w:val="000000100000"/>
+              <w:cnfStyle w:val="000000100000" w:firstRow="0" w:lastRow="0" w:firstColumn="0" w:lastColumn="0" w:oddVBand="0" w:evenVBand="0" w:oddHBand="1" w:evenHBand="0" w:firstRowFirstColumn="0" w:firstRowLastColumn="0" w:lastRowFirstColumn="0" w:lastRowLastColumn="0"/>
             </w:pPr>
             <w:r>
               <w:t>Nick/Omar</w:t>
@@ -5790,7 +5893,7 @@
           </w:tcPr>
           <w:p>
             <w:pPr>
-              <w:cnfStyle w:val="000000100000"/>
+              <w:cnfStyle w:val="000000100000" w:firstRow="0" w:lastRow="0" w:firstColumn="0" w:lastColumn="0" w:oddVBand="0" w:evenVBand="0" w:oddHBand="1" w:evenHBand="0" w:firstRowFirstColumn="0" w:firstRowLastColumn="0" w:lastRowFirstColumn="0" w:lastRowLastColumn="0"/>
             </w:pPr>
             <w:r>
               <w:t>02:</w:t>
@@ -5803,12 +5906,12 @@
       </w:tr>
       <w:tr>
         <w:trPr>
-          <w:cnfStyle w:val="000000010000"/>
+          <w:cnfStyle w:val="000000010000" w:firstRow="0" w:lastRow="0" w:firstColumn="0" w:lastColumn="0" w:oddVBand="0" w:evenVBand="0" w:oddHBand="0" w:evenHBand="1" w:firstRowFirstColumn="0" w:firstRowLastColumn="0" w:lastRowFirstColumn="0" w:lastRowLastColumn="0"/>
           <w:trHeight w:val="269"/>
         </w:trPr>
         <w:tc>
           <w:tcPr>
-            <w:cnfStyle w:val="001000000000"/>
+            <w:cnfStyle w:val="001000000000" w:firstRow="0" w:lastRow="0" w:firstColumn="1" w:lastColumn="0" w:oddVBand="0" w:evenVBand="0" w:oddHBand="0" w:evenHBand="0" w:firstRowFirstColumn="0" w:firstRowLastColumn="0" w:lastRowFirstColumn="0" w:lastRowLastColumn="0"/>
             <w:tcW w:w="1668" w:type="dxa"/>
             <w:vMerge/>
             <w:shd w:val="clear" w:color="auto" w:fill="8DB3E2" w:themeFill="text2" w:themeFillTint="66"/>
@@ -5822,7 +5925,7 @@
           <w:p>
             <w:pPr>
               <w:jc w:val="center"/>
-              <w:cnfStyle w:val="000000010000"/>
+              <w:cnfStyle w:val="000000010000" w:firstRow="0" w:lastRow="0" w:firstColumn="0" w:lastColumn="0" w:oddVBand="0" w:evenVBand="0" w:oddHBand="0" w:evenHBand="1" w:firstRowFirstColumn="0" w:firstRowLastColumn="0" w:lastRowFirstColumn="0" w:lastRowLastColumn="0"/>
             </w:pPr>
             <w:r>
               <w:t>70</w:t>
@@ -5836,7 +5939,7 @@
           <w:p>
             <w:pPr>
               <w:jc w:val="center"/>
-              <w:cnfStyle w:val="000000010000"/>
+              <w:cnfStyle w:val="000000010000" w:firstRow="0" w:lastRow="0" w:firstColumn="0" w:lastColumn="0" w:oddVBand="0" w:evenVBand="0" w:oddHBand="0" w:evenHBand="1" w:firstRowFirstColumn="0" w:firstRowLastColumn="0" w:lastRowFirstColumn="0" w:lastRowLastColumn="0"/>
             </w:pPr>
             <w:r>
               <w:t>Medium</w:t>
@@ -5850,7 +5953,7 @@
           <w:p>
             <w:pPr>
               <w:jc w:val="center"/>
-              <w:cnfStyle w:val="000000010000"/>
+              <w:cnfStyle w:val="000000010000" w:firstRow="0" w:lastRow="0" w:firstColumn="0" w:lastColumn="0" w:oddVBand="0" w:evenVBand="0" w:oddHBand="0" w:evenHBand="1" w:firstRowFirstColumn="0" w:firstRowLastColumn="0" w:lastRowFirstColumn="0" w:lastRowLastColumn="0"/>
             </w:pPr>
             <w:r>
               <w:t>Richard</w:t>
@@ -5863,7 +5966,7 @@
           </w:tcPr>
           <w:p>
             <w:pPr>
-              <w:cnfStyle w:val="000000010000"/>
+              <w:cnfStyle w:val="000000010000" w:firstRow="0" w:lastRow="0" w:firstColumn="0" w:lastColumn="0" w:oddVBand="0" w:evenVBand="0" w:oddHBand="0" w:evenHBand="1" w:firstRowFirstColumn="0" w:firstRowLastColumn="0" w:lastRowFirstColumn="0" w:lastRowLastColumn="0"/>
             </w:pPr>
             <w:r>
               <w:t xml:space="preserve">02: </w:t>
@@ -5876,12 +5979,12 @@
       </w:tr>
       <w:tr>
         <w:trPr>
-          <w:cnfStyle w:val="000000100000"/>
+          <w:cnfStyle w:val="000000100000" w:firstRow="0" w:lastRow="0" w:firstColumn="0" w:lastColumn="0" w:oddVBand="0" w:evenVBand="0" w:oddHBand="1" w:evenHBand="0" w:firstRowFirstColumn="0" w:firstRowLastColumn="0" w:lastRowFirstColumn="0" w:lastRowLastColumn="0"/>
           <w:trHeight w:val="269"/>
         </w:trPr>
         <w:tc>
           <w:tcPr>
-            <w:cnfStyle w:val="001000000000"/>
+            <w:cnfStyle w:val="001000000000" w:firstRow="0" w:lastRow="0" w:firstColumn="1" w:lastColumn="0" w:oddVBand="0" w:evenVBand="0" w:oddHBand="0" w:evenHBand="0" w:firstRowFirstColumn="0" w:firstRowLastColumn="0" w:lastRowFirstColumn="0" w:lastRowLastColumn="0"/>
             <w:tcW w:w="1668" w:type="dxa"/>
             <w:vMerge/>
             <w:shd w:val="clear" w:color="auto" w:fill="8DB3E2" w:themeFill="text2" w:themeFillTint="66"/>
@@ -5895,7 +5998,7 @@
           <w:p>
             <w:pPr>
               <w:jc w:val="center"/>
-              <w:cnfStyle w:val="000000100000"/>
+              <w:cnfStyle w:val="000000100000" w:firstRow="0" w:lastRow="0" w:firstColumn="0" w:lastColumn="0" w:oddVBand="0" w:evenVBand="0" w:oddHBand="1" w:evenHBand="0" w:firstRowFirstColumn="0" w:firstRowLastColumn="0" w:lastRowFirstColumn="0" w:lastRowLastColumn="0"/>
             </w:pPr>
             <w:r>
               <w:t>71</w:t>
@@ -5909,7 +6012,7 @@
           <w:p>
             <w:pPr>
               <w:jc w:val="center"/>
-              <w:cnfStyle w:val="000000100000"/>
+              <w:cnfStyle w:val="000000100000" w:firstRow="0" w:lastRow="0" w:firstColumn="0" w:lastColumn="0" w:oddVBand="0" w:evenVBand="0" w:oddHBand="1" w:evenHBand="0" w:firstRowFirstColumn="0" w:firstRowLastColumn="0" w:lastRowFirstColumn="0" w:lastRowLastColumn="0"/>
             </w:pPr>
             <w:r>
               <w:t>Medium</w:t>
@@ -5923,7 +6026,7 @@
           <w:p>
             <w:pPr>
               <w:jc w:val="center"/>
-              <w:cnfStyle w:val="000000100000"/>
+              <w:cnfStyle w:val="000000100000" w:firstRow="0" w:lastRow="0" w:firstColumn="0" w:lastColumn="0" w:oddVBand="0" w:evenVBand="0" w:oddHBand="1" w:evenHBand="0" w:firstRowFirstColumn="0" w:firstRowLastColumn="0" w:lastRowFirstColumn="0" w:lastRowLastColumn="0"/>
             </w:pPr>
             <w:r>
               <w:t>Richard</w:t>
@@ -5936,7 +6039,7 @@
           </w:tcPr>
           <w:p>
             <w:pPr>
-              <w:cnfStyle w:val="000000100000"/>
+              <w:cnfStyle w:val="000000100000" w:firstRow="0" w:lastRow="0" w:firstColumn="0" w:lastColumn="0" w:oddVBand="0" w:evenVBand="0" w:oddHBand="1" w:evenHBand="0" w:firstRowFirstColumn="0" w:firstRowLastColumn="0" w:lastRowFirstColumn="0" w:lastRowLastColumn="0"/>
             </w:pPr>
             <w:r>
               <w:t xml:space="preserve">03 Might want to mention what the </w:t>
@@ -5957,12 +6060,12 @@
       </w:tr>
       <w:tr>
         <w:trPr>
-          <w:cnfStyle w:val="000000010000"/>
+          <w:cnfStyle w:val="000000010000" w:firstRow="0" w:lastRow="0" w:firstColumn="0" w:lastColumn="0" w:oddVBand="0" w:evenVBand="0" w:oddHBand="0" w:evenHBand="1" w:firstRowFirstColumn="0" w:firstRowLastColumn="0" w:lastRowFirstColumn="0" w:lastRowLastColumn="0"/>
           <w:trHeight w:val="269"/>
         </w:trPr>
         <w:tc>
           <w:tcPr>
-            <w:cnfStyle w:val="001000000000"/>
+            <w:cnfStyle w:val="001000000000" w:firstRow="0" w:lastRow="0" w:firstColumn="1" w:lastColumn="0" w:oddVBand="0" w:evenVBand="0" w:oddHBand="0" w:evenHBand="0" w:firstRowFirstColumn="0" w:firstRowLastColumn="0" w:lastRowFirstColumn="0" w:lastRowLastColumn="0"/>
             <w:tcW w:w="1668" w:type="dxa"/>
             <w:vMerge/>
             <w:shd w:val="clear" w:color="auto" w:fill="8DB3E2" w:themeFill="text2" w:themeFillTint="66"/>
@@ -5976,7 +6079,7 @@
           <w:p>
             <w:pPr>
               <w:jc w:val="center"/>
-              <w:cnfStyle w:val="000000010000"/>
+              <w:cnfStyle w:val="000000010000" w:firstRow="0" w:lastRow="0" w:firstColumn="0" w:lastColumn="0" w:oddVBand="0" w:evenVBand="0" w:oddHBand="0" w:evenHBand="1" w:firstRowFirstColumn="0" w:firstRowLastColumn="0" w:lastRowFirstColumn="0" w:lastRowLastColumn="0"/>
             </w:pPr>
             <w:r>
               <w:t>72</w:t>
@@ -5990,7 +6093,7 @@
           <w:p>
             <w:pPr>
               <w:jc w:val="center"/>
-              <w:cnfStyle w:val="000000010000"/>
+              <w:cnfStyle w:val="000000010000" w:firstRow="0" w:lastRow="0" w:firstColumn="0" w:lastColumn="0" w:oddVBand="0" w:evenVBand="0" w:oddHBand="0" w:evenHBand="1" w:firstRowFirstColumn="0" w:firstRowLastColumn="0" w:lastRowFirstColumn="0" w:lastRowLastColumn="0"/>
             </w:pPr>
             <w:r>
               <w:t>Medium</w:t>
@@ -6004,7 +6107,7 @@
           <w:p>
             <w:pPr>
               <w:jc w:val="center"/>
-              <w:cnfStyle w:val="000000010000"/>
+              <w:cnfStyle w:val="000000010000" w:firstRow="0" w:lastRow="0" w:firstColumn="0" w:lastColumn="0" w:oddVBand="0" w:evenVBand="0" w:oddHBand="0" w:evenHBand="1" w:firstRowFirstColumn="0" w:firstRowLastColumn="0" w:lastRowFirstColumn="0" w:lastRowLastColumn="0"/>
             </w:pPr>
             <w:r>
               <w:t>Richard</w:t>
@@ -6017,13 +6120,21 @@
           </w:tcPr>
           <w:p>
             <w:pPr>
-              <w:cnfStyle w:val="000000010000"/>
+              <w:cnfStyle w:val="000000010000" w:firstRow="0" w:lastRow="0" w:firstColumn="0" w:lastColumn="0" w:oddVBand="0" w:evenVBand="0" w:oddHBand="0" w:evenHBand="1" w:firstRowFirstColumn="0" w:firstRowLastColumn="0" w:lastRowFirstColumn="0" w:lastRowLastColumn="0"/>
             </w:pPr>
             <w:r>
               <w:t>Storyboard #5:</w:t>
             </w:r>
             <w:r>
-              <w:t xml:space="preserve"> ...as well as the "ability" to quickly...; Do the users choose what area to put their stories in</w:t>
+              <w:t xml:space="preserve"> ...as well as the "ability" to quickly...; Do the users </w:t>
+            </w:r>
+            <w:proofErr w:type="gramStart"/>
+            <w:r>
+              <w:t>choose</w:t>
+            </w:r>
+            <w:proofErr w:type="gramEnd"/>
+            <w:r>
+              <w:t xml:space="preserve"> what area to put their stories in</w:t>
             </w:r>
             <w:r>
               <w:t>?</w:t>
@@ -6033,12 +6144,12 @@
       </w:tr>
       <w:tr>
         <w:trPr>
-          <w:cnfStyle w:val="000000100000"/>
+          <w:cnfStyle w:val="000000100000" w:firstRow="0" w:lastRow="0" w:firstColumn="0" w:lastColumn="0" w:oddVBand="0" w:evenVBand="0" w:oddHBand="1" w:evenHBand="0" w:firstRowFirstColumn="0" w:firstRowLastColumn="0" w:lastRowFirstColumn="0" w:lastRowLastColumn="0"/>
           <w:trHeight w:val="269"/>
         </w:trPr>
         <w:tc>
           <w:tcPr>
-            <w:cnfStyle w:val="001000000000"/>
+            <w:cnfStyle w:val="001000000000" w:firstRow="0" w:lastRow="0" w:firstColumn="1" w:lastColumn="0" w:oddVBand="0" w:evenVBand="0" w:oddHBand="0" w:evenHBand="0" w:firstRowFirstColumn="0" w:firstRowLastColumn="0" w:lastRowFirstColumn="0" w:lastRowLastColumn="0"/>
             <w:tcW w:w="1668" w:type="dxa"/>
             <w:vMerge/>
             <w:shd w:val="clear" w:color="auto" w:fill="8DB3E2" w:themeFill="text2" w:themeFillTint="66"/>
@@ -6052,7 +6163,7 @@
           <w:p>
             <w:pPr>
               <w:jc w:val="center"/>
-              <w:cnfStyle w:val="000000100000"/>
+              <w:cnfStyle w:val="000000100000" w:firstRow="0" w:lastRow="0" w:firstColumn="0" w:lastColumn="0" w:oddVBand="0" w:evenVBand="0" w:oddHBand="1" w:evenHBand="0" w:firstRowFirstColumn="0" w:firstRowLastColumn="0" w:lastRowFirstColumn="0" w:lastRowLastColumn="0"/>
             </w:pPr>
             <w:r>
               <w:t>73</w:t>
@@ -6066,7 +6177,7 @@
           <w:p>
             <w:pPr>
               <w:jc w:val="center"/>
-              <w:cnfStyle w:val="000000100000"/>
+              <w:cnfStyle w:val="000000100000" w:firstRow="0" w:lastRow="0" w:firstColumn="0" w:lastColumn="0" w:oddVBand="0" w:evenVBand="0" w:oddHBand="1" w:evenHBand="0" w:firstRowFirstColumn="0" w:firstRowLastColumn="0" w:lastRowFirstColumn="0" w:lastRowLastColumn="0"/>
             </w:pPr>
             <w:r>
               <w:t>Medium</w:t>
@@ -6080,7 +6191,7 @@
           <w:p>
             <w:pPr>
               <w:jc w:val="center"/>
-              <w:cnfStyle w:val="000000100000"/>
+              <w:cnfStyle w:val="000000100000" w:firstRow="0" w:lastRow="0" w:firstColumn="0" w:lastColumn="0" w:oddVBand="0" w:evenVBand="0" w:oddHBand="1" w:evenHBand="0" w:firstRowFirstColumn="0" w:firstRowLastColumn="0" w:lastRowFirstColumn="0" w:lastRowLastColumn="0"/>
             </w:pPr>
             <w:r>
               <w:t>Glen/Richard</w:t>
@@ -6093,10 +6204,18 @@
           </w:tcPr>
           <w:p>
             <w:pPr>
-              <w:cnfStyle w:val="000000100000"/>
-            </w:pPr>
-            <w:r>
-              <w:t xml:space="preserve">07 includes a </w:t>
+              <w:cnfStyle w:val="000000100000" w:firstRow="0" w:lastRow="0" w:firstColumn="0" w:lastColumn="0" w:oddVBand="0" w:evenVBand="0" w:oddHBand="1" w:evenHBand="0" w:firstRowFirstColumn="0" w:firstRowLastColumn="0" w:lastRowFirstColumn="0" w:lastRowLastColumn="0"/>
+            </w:pPr>
+            <w:r>
+              <w:t xml:space="preserve">07 </w:t>
+            </w:r>
+            <w:proofErr w:type="gramStart"/>
+            <w:r>
+              <w:t>includes</w:t>
+            </w:r>
+            <w:proofErr w:type="gramEnd"/>
+            <w:r>
+              <w:t xml:space="preserve"> a </w:t>
             </w:r>
             <w:proofErr w:type="spellStart"/>
             <w:r>
@@ -6111,12 +6230,12 @@
       </w:tr>
       <w:tr>
         <w:trPr>
-          <w:cnfStyle w:val="000000010000"/>
+          <w:cnfStyle w:val="000000010000" w:firstRow="0" w:lastRow="0" w:firstColumn="0" w:lastColumn="0" w:oddVBand="0" w:evenVBand="0" w:oddHBand="0" w:evenHBand="1" w:firstRowFirstColumn="0" w:firstRowLastColumn="0" w:lastRowFirstColumn="0" w:lastRowLastColumn="0"/>
           <w:trHeight w:val="269"/>
         </w:trPr>
         <w:tc>
           <w:tcPr>
-            <w:cnfStyle w:val="001000000000"/>
+            <w:cnfStyle w:val="001000000000" w:firstRow="0" w:lastRow="0" w:firstColumn="1" w:lastColumn="0" w:oddVBand="0" w:evenVBand="0" w:oddHBand="0" w:evenHBand="0" w:firstRowFirstColumn="0" w:firstRowLastColumn="0" w:lastRowFirstColumn="0" w:lastRowLastColumn="0"/>
             <w:tcW w:w="1668" w:type="dxa"/>
             <w:vMerge/>
             <w:shd w:val="clear" w:color="auto" w:fill="8DB3E2" w:themeFill="text2" w:themeFillTint="66"/>
@@ -6130,7 +6249,7 @@
           <w:p>
             <w:pPr>
               <w:jc w:val="center"/>
-              <w:cnfStyle w:val="000000010000"/>
+              <w:cnfStyle w:val="000000010000" w:firstRow="0" w:lastRow="0" w:firstColumn="0" w:lastColumn="0" w:oddVBand="0" w:evenVBand="0" w:oddHBand="0" w:evenHBand="1" w:firstRowFirstColumn="0" w:firstRowLastColumn="0" w:lastRowFirstColumn="0" w:lastRowLastColumn="0"/>
             </w:pPr>
             <w:r>
               <w:t>74</w:t>
@@ -6144,7 +6263,7 @@
           <w:p>
             <w:pPr>
               <w:jc w:val="center"/>
-              <w:cnfStyle w:val="000000010000"/>
+              <w:cnfStyle w:val="000000010000" w:firstRow="0" w:lastRow="0" w:firstColumn="0" w:lastColumn="0" w:oddVBand="0" w:evenVBand="0" w:oddHBand="0" w:evenHBand="1" w:firstRowFirstColumn="0" w:firstRowLastColumn="0" w:lastRowFirstColumn="0" w:lastRowLastColumn="0"/>
             </w:pPr>
             <w:r>
               <w:t>Medium</w:t>
@@ -6158,7 +6277,7 @@
           <w:p>
             <w:pPr>
               <w:jc w:val="center"/>
-              <w:cnfStyle w:val="000000010000"/>
+              <w:cnfStyle w:val="000000010000" w:firstRow="0" w:lastRow="0" w:firstColumn="0" w:lastColumn="0" w:oddVBand="0" w:evenVBand="0" w:oddHBand="0" w:evenHBand="1" w:firstRowFirstColumn="0" w:firstRowLastColumn="0" w:lastRowFirstColumn="0" w:lastRowLastColumn="0"/>
             </w:pPr>
             <w:r>
               <w:t>Omar</w:t>
@@ -6171,7 +6290,7 @@
           </w:tcPr>
           <w:p>
             <w:pPr>
-              <w:cnfStyle w:val="000000010000"/>
+              <w:cnfStyle w:val="000000010000" w:firstRow="0" w:lastRow="0" w:firstColumn="0" w:lastColumn="0" w:oddVBand="0" w:evenVBand="0" w:oddHBand="0" w:evenHBand="1" w:firstRowFirstColumn="0" w:firstRowLastColumn="0" w:lastRowFirstColumn="0" w:lastRowLastColumn="0"/>
             </w:pPr>
             <w:r>
               <w:t>07: Not all login options are shown.</w:t>
@@ -6181,12 +6300,12 @@
       </w:tr>
       <w:tr>
         <w:trPr>
-          <w:cnfStyle w:val="000000100000"/>
+          <w:cnfStyle w:val="000000100000" w:firstRow="0" w:lastRow="0" w:firstColumn="0" w:lastColumn="0" w:oddVBand="0" w:evenVBand="0" w:oddHBand="1" w:evenHBand="0" w:firstRowFirstColumn="0" w:firstRowLastColumn="0" w:lastRowFirstColumn="0" w:lastRowLastColumn="0"/>
           <w:trHeight w:val="269"/>
         </w:trPr>
         <w:tc>
           <w:tcPr>
-            <w:cnfStyle w:val="001000000000"/>
+            <w:cnfStyle w:val="001000000000" w:firstRow="0" w:lastRow="0" w:firstColumn="1" w:lastColumn="0" w:oddVBand="0" w:evenVBand="0" w:oddHBand="0" w:evenHBand="0" w:firstRowFirstColumn="0" w:firstRowLastColumn="0" w:lastRowFirstColumn="0" w:lastRowLastColumn="0"/>
             <w:tcW w:w="1668" w:type="dxa"/>
             <w:vMerge/>
             <w:shd w:val="clear" w:color="auto" w:fill="8DB3E2" w:themeFill="text2" w:themeFillTint="66"/>
@@ -6200,7 +6319,7 @@
           <w:p>
             <w:pPr>
               <w:jc w:val="center"/>
-              <w:cnfStyle w:val="000000100000"/>
+              <w:cnfStyle w:val="000000100000" w:firstRow="0" w:lastRow="0" w:firstColumn="0" w:lastColumn="0" w:oddVBand="0" w:evenVBand="0" w:oddHBand="1" w:evenHBand="0" w:firstRowFirstColumn="0" w:firstRowLastColumn="0" w:lastRowFirstColumn="0" w:lastRowLastColumn="0"/>
             </w:pPr>
             <w:r>
               <w:t>75</w:t>
@@ -6214,7 +6333,7 @@
           <w:p>
             <w:pPr>
               <w:jc w:val="center"/>
-              <w:cnfStyle w:val="000000100000"/>
+              <w:cnfStyle w:val="000000100000" w:firstRow="0" w:lastRow="0" w:firstColumn="0" w:lastColumn="0" w:oddVBand="0" w:evenVBand="0" w:oddHBand="1" w:evenHBand="0" w:firstRowFirstColumn="0" w:firstRowLastColumn="0" w:lastRowFirstColumn="0" w:lastRowLastColumn="0"/>
             </w:pPr>
             <w:r>
               <w:t>Low</w:t>
@@ -6228,7 +6347,7 @@
           <w:p>
             <w:pPr>
               <w:jc w:val="center"/>
-              <w:cnfStyle w:val="000000100000"/>
+              <w:cnfStyle w:val="000000100000" w:firstRow="0" w:lastRow="0" w:firstColumn="0" w:lastColumn="0" w:oddVBand="0" w:evenVBand="0" w:oddHBand="1" w:evenHBand="0" w:firstRowFirstColumn="0" w:firstRowLastColumn="0" w:lastRowFirstColumn="0" w:lastRowLastColumn="0"/>
             </w:pPr>
             <w:r>
               <w:t>Glen</w:t>
@@ -6241,7 +6360,7 @@
           </w:tcPr>
           <w:p>
             <w:pPr>
-              <w:cnfStyle w:val="000000100000"/>
+              <w:cnfStyle w:val="000000100000" w:firstRow="0" w:lastRow="0" w:firstColumn="0" w:lastColumn="0" w:oddVBand="0" w:evenVBand="0" w:oddHBand="1" w:evenHBand="0" w:firstRowFirstColumn="0" w:firstRowLastColumn="0" w:lastRowFirstColumn="0" w:lastRowLastColumn="0"/>
             </w:pPr>
             <w:r>
               <w:t>The storyboard is supposed to be part of the requirements section of the document.</w:t>
@@ -6251,12 +6370,12 @@
       </w:tr>
       <w:tr>
         <w:trPr>
-          <w:cnfStyle w:val="000000010000"/>
+          <w:cnfStyle w:val="000000010000" w:firstRow="0" w:lastRow="0" w:firstColumn="0" w:lastColumn="0" w:oddVBand="0" w:evenVBand="0" w:oddHBand="0" w:evenHBand="1" w:firstRowFirstColumn="0" w:firstRowLastColumn="0" w:lastRowFirstColumn="0" w:lastRowLastColumn="0"/>
           <w:trHeight w:val="269"/>
         </w:trPr>
         <w:tc>
           <w:tcPr>
-            <w:cnfStyle w:val="001000000000"/>
+            <w:cnfStyle w:val="001000000000" w:firstRow="0" w:lastRow="0" w:firstColumn="1" w:lastColumn="0" w:oddVBand="0" w:evenVBand="0" w:oddHBand="0" w:evenHBand="0" w:firstRowFirstColumn="0" w:firstRowLastColumn="0" w:lastRowFirstColumn="0" w:lastRowLastColumn="0"/>
             <w:tcW w:w="1668" w:type="dxa"/>
             <w:vMerge/>
             <w:shd w:val="clear" w:color="auto" w:fill="8DB3E2" w:themeFill="text2" w:themeFillTint="66"/>
@@ -6270,7 +6389,7 @@
           <w:p>
             <w:pPr>
               <w:jc w:val="center"/>
-              <w:cnfStyle w:val="000000010000"/>
+              <w:cnfStyle w:val="000000010000" w:firstRow="0" w:lastRow="0" w:firstColumn="0" w:lastColumn="0" w:oddVBand="0" w:evenVBand="0" w:oddHBand="0" w:evenHBand="1" w:firstRowFirstColumn="0" w:firstRowLastColumn="0" w:lastRowFirstColumn="0" w:lastRowLastColumn="0"/>
             </w:pPr>
             <w:r>
               <w:t>76</w:t>
@@ -6284,7 +6403,7 @@
           <w:p>
             <w:pPr>
               <w:jc w:val="center"/>
-              <w:cnfStyle w:val="000000010000"/>
+              <w:cnfStyle w:val="000000010000" w:firstRow="0" w:lastRow="0" w:firstColumn="0" w:lastColumn="0" w:oddVBand="0" w:evenVBand="0" w:oddHBand="0" w:evenHBand="1" w:firstRowFirstColumn="0" w:firstRowLastColumn="0" w:lastRowFirstColumn="0" w:lastRowLastColumn="0"/>
             </w:pPr>
             <w:r>
               <w:t>Low</w:t>
@@ -6298,7 +6417,7 @@
           <w:p>
             <w:pPr>
               <w:jc w:val="center"/>
-              <w:cnfStyle w:val="000000010000"/>
+              <w:cnfStyle w:val="000000010000" w:firstRow="0" w:lastRow="0" w:firstColumn="0" w:lastColumn="0" w:oddVBand="0" w:evenVBand="0" w:oddHBand="0" w:evenHBand="1" w:firstRowFirstColumn="0" w:firstRowLastColumn="0" w:lastRowFirstColumn="0" w:lastRowLastColumn="0"/>
             </w:pPr>
             <w:r>
               <w:t>Richard</w:t>
@@ -6311,7 +6430,7 @@
           </w:tcPr>
           <w:p>
             <w:pPr>
-              <w:cnfStyle w:val="000000010000"/>
+              <w:cnfStyle w:val="000000010000" w:firstRow="0" w:lastRow="0" w:firstColumn="0" w:lastColumn="0" w:oddVBand="0" w:evenVBand="0" w:oddHBand="0" w:evenHBand="1" w:firstRowFirstColumn="0" w:firstRowLastColumn="0" w:lastRowFirstColumn="0" w:lastRowLastColumn="0"/>
             </w:pPr>
             <w:r>
               <w:t>Account management should only be accessible when logged into a created account. Description indicates otherwise.</w:t>
@@ -6321,12 +6440,12 @@
       </w:tr>
       <w:tr>
         <w:trPr>
-          <w:cnfStyle w:val="000000100000"/>
+          <w:cnfStyle w:val="000000100000" w:firstRow="0" w:lastRow="0" w:firstColumn="0" w:lastColumn="0" w:oddVBand="0" w:evenVBand="0" w:oddHBand="1" w:evenHBand="0" w:firstRowFirstColumn="0" w:firstRowLastColumn="0" w:lastRowFirstColumn="0" w:lastRowLastColumn="0"/>
           <w:trHeight w:val="269"/>
         </w:trPr>
         <w:tc>
           <w:tcPr>
-            <w:cnfStyle w:val="001000000000"/>
+            <w:cnfStyle w:val="001000000000" w:firstRow="0" w:lastRow="0" w:firstColumn="1" w:lastColumn="0" w:oddVBand="0" w:evenVBand="0" w:oddHBand="0" w:evenHBand="0" w:firstRowFirstColumn="0" w:firstRowLastColumn="0" w:lastRowFirstColumn="0" w:lastRowLastColumn="0"/>
             <w:tcW w:w="1668" w:type="dxa"/>
             <w:vMerge/>
             <w:shd w:val="clear" w:color="auto" w:fill="8DB3E2" w:themeFill="text2" w:themeFillTint="66"/>
@@ -6340,7 +6459,7 @@
           <w:p>
             <w:pPr>
               <w:jc w:val="center"/>
-              <w:cnfStyle w:val="000000100000"/>
+              <w:cnfStyle w:val="000000100000" w:firstRow="0" w:lastRow="0" w:firstColumn="0" w:lastColumn="0" w:oddVBand="0" w:evenVBand="0" w:oddHBand="1" w:evenHBand="0" w:firstRowFirstColumn="0" w:firstRowLastColumn="0" w:lastRowFirstColumn="0" w:lastRowLastColumn="0"/>
             </w:pPr>
             <w:r>
               <w:t>77</w:t>
@@ -6354,7 +6473,7 @@
           <w:p>
             <w:pPr>
               <w:jc w:val="center"/>
-              <w:cnfStyle w:val="000000100000"/>
+              <w:cnfStyle w:val="000000100000" w:firstRow="0" w:lastRow="0" w:firstColumn="0" w:lastColumn="0" w:oddVBand="0" w:evenVBand="0" w:oddHBand="1" w:evenHBand="0" w:firstRowFirstColumn="0" w:firstRowLastColumn="0" w:lastRowFirstColumn="0" w:lastRowLastColumn="0"/>
             </w:pPr>
             <w:r>
               <w:t>Low</w:t>
@@ -6368,7 +6487,7 @@
           <w:p>
             <w:pPr>
               <w:jc w:val="center"/>
-              <w:cnfStyle w:val="000000100000"/>
+              <w:cnfStyle w:val="000000100000" w:firstRow="0" w:lastRow="0" w:firstColumn="0" w:lastColumn="0" w:oddVBand="0" w:evenVBand="0" w:oddHBand="1" w:evenHBand="0" w:firstRowFirstColumn="0" w:firstRowLastColumn="0" w:lastRowFirstColumn="0" w:lastRowLastColumn="0"/>
             </w:pPr>
             <w:r>
               <w:t>Nick</w:t>
@@ -6381,7 +6500,7 @@
           </w:tcPr>
           <w:p>
             <w:pPr>
-              <w:cnfStyle w:val="000000100000"/>
+              <w:cnfStyle w:val="000000100000" w:firstRow="0" w:lastRow="0" w:firstColumn="0" w:lastColumn="0" w:oddVBand="0" w:evenVBand="0" w:oddHBand="1" w:evenHBand="0" w:firstRowFirstColumn="0" w:firstRowLastColumn="0" w:lastRowFirstColumn="0" w:lastRowLastColumn="0"/>
             </w:pPr>
             <w:r>
               <w:t xml:space="preserve">14 - Will the user be able to later reactivate their account </w:t>
@@ -6399,12 +6518,12 @@
       </w:tr>
       <w:tr>
         <w:trPr>
-          <w:cnfStyle w:val="000000010000"/>
+          <w:cnfStyle w:val="000000010000" w:firstRow="0" w:lastRow="0" w:firstColumn="0" w:lastColumn="0" w:oddVBand="0" w:evenVBand="0" w:oddHBand="0" w:evenHBand="1" w:firstRowFirstColumn="0" w:firstRowLastColumn="0" w:lastRowFirstColumn="0" w:lastRowLastColumn="0"/>
           <w:trHeight w:val="269"/>
         </w:trPr>
         <w:tc>
           <w:tcPr>
-            <w:cnfStyle w:val="001000000000"/>
+            <w:cnfStyle w:val="001000000000" w:firstRow="0" w:lastRow="0" w:firstColumn="1" w:lastColumn="0" w:oddVBand="0" w:evenVBand="0" w:oddHBand="0" w:evenHBand="0" w:firstRowFirstColumn="0" w:firstRowLastColumn="0" w:lastRowFirstColumn="0" w:lastRowLastColumn="0"/>
             <w:tcW w:w="1668" w:type="dxa"/>
             <w:shd w:val="clear" w:color="auto" w:fill="8DB3E2" w:themeFill="text2" w:themeFillTint="66"/>
           </w:tcPr>
@@ -6421,7 +6540,7 @@
           <w:p>
             <w:pPr>
               <w:jc w:val="center"/>
-              <w:cnfStyle w:val="000000010000"/>
+              <w:cnfStyle w:val="000000010000" w:firstRow="0" w:lastRow="0" w:firstColumn="0" w:lastColumn="0" w:oddVBand="0" w:evenVBand="0" w:oddHBand="0" w:evenHBand="1" w:firstRowFirstColumn="0" w:firstRowLastColumn="0" w:lastRowFirstColumn="0" w:lastRowLastColumn="0"/>
             </w:pPr>
             <w:r>
               <w:t>78</w:t>
@@ -6435,7 +6554,7 @@
           <w:p>
             <w:pPr>
               <w:jc w:val="center"/>
-              <w:cnfStyle w:val="000000010000"/>
+              <w:cnfStyle w:val="000000010000" w:firstRow="0" w:lastRow="0" w:firstColumn="0" w:lastColumn="0" w:oddVBand="0" w:evenVBand="0" w:oddHBand="0" w:evenHBand="1" w:firstRowFirstColumn="0" w:firstRowLastColumn="0" w:lastRowFirstColumn="0" w:lastRowLastColumn="0"/>
             </w:pPr>
             <w:r>
               <w:t>Low</w:t>
@@ -6449,7 +6568,7 @@
           <w:p>
             <w:pPr>
               <w:jc w:val="center"/>
-              <w:cnfStyle w:val="000000010000"/>
+              <w:cnfStyle w:val="000000010000" w:firstRow="0" w:lastRow="0" w:firstColumn="0" w:lastColumn="0" w:oddVBand="0" w:evenVBand="0" w:oddHBand="0" w:evenHBand="1" w:firstRowFirstColumn="0" w:firstRowLastColumn="0" w:lastRowFirstColumn="0" w:lastRowLastColumn="0"/>
             </w:pPr>
             <w:r>
               <w:t>James</w:t>
@@ -6462,7 +6581,7 @@
           </w:tcPr>
           <w:p>
             <w:pPr>
-              <w:cnfStyle w:val="000000010000"/>
+              <w:cnfStyle w:val="000000010000" w:firstRow="0" w:lastRow="0" w:firstColumn="0" w:lastColumn="0" w:oddVBand="0" w:evenVBand="0" w:oddHBand="0" w:evenHBand="1" w:firstRowFirstColumn="0" w:firstRowLastColumn="0" w:lastRowFirstColumn="0" w:lastRowLastColumn="0"/>
             </w:pPr>
             <w:r>
               <w:t xml:space="preserve">In Similar Products Giantbomb.com has removed their quest system since their site </w:t>
@@ -6709,7 +6828,7 @@
 </file>
 
 <file path=word/styles.xml><?xml version="1.0" encoding="utf-8"?>
-<w:styles xmlns:r="http://schemas.openxmlformats.org/officeDocument/2006/relationships" xmlns:w="http://schemas.openxmlformats.org/wordprocessingml/2006/main">
+<w:styles xmlns:mc="http://schemas.openxmlformats.org/markup-compatibility/2006" xmlns:r="http://schemas.openxmlformats.org/officeDocument/2006/relationships" xmlns:w="http://schemas.openxmlformats.org/wordprocessingml/2006/main" xmlns:w14="http://schemas.microsoft.com/office/word/2010/wordml" mc:Ignorable="w14">
   <w:docDefaults>
     <w:rPrDefault>
       <w:rPr>
@@ -6903,7 +7022,6 @@
     <w:uiPriority w:val="99"/>
     <w:semiHidden/>
     <w:unhideWhenUsed/>
-    <w:qFormat/>
     <w:tblPr>
       <w:tblInd w:w="0" w:type="dxa"/>
       <w:tblCellMar>
@@ -7094,8 +7212,8 @@
       </w:tblCellMar>
     </w:tblPr>
   </w:style>
-  <w:style w:type="table" w:customStyle="1" w:styleId="MediumList2">
-    <w:name w:val="Medium List 2"/>
+  <w:style w:type="table" w:customStyle="1" w:styleId="MediumList21">
+    <w:name w:val="Medium List 21"/>
     <w:basedOn w:val="TableNormal"/>
     <w:uiPriority w:val="66"/>
     <w:rsid w:val="00FE0104"/>
@@ -7222,8 +7340,8 @@
       </w:tcPr>
     </w:tblStylePr>
   </w:style>
-  <w:style w:type="table" w:customStyle="1" w:styleId="LightGrid-Accent1">
-    <w:name w:val="Light Grid Accent 1"/>
+  <w:style w:type="table" w:customStyle="1" w:styleId="LightGrid-Accent11">
+    <w:name w:val="Light Grid - Accent 11"/>
     <w:basedOn w:val="TableNormal"/>
     <w:uiPriority w:val="62"/>
     <w:rsid w:val="00FE0104"/>
@@ -7739,7 +7857,7 @@
       </w:tblCellMar>
     </w:tblPr>
   </w:style>
-  <w:style w:type="table" w:styleId="MediumList2">
+  <w:style w:type="table" w:styleId="MediumList21">
     <w:name w:val="Medium List 2"/>
     <w:basedOn w:val="TableNormal"/>
     <w:uiPriority w:val="66"/>
@@ -7867,7 +7985,7 @@
       </w:tcPr>
     </w:tblStylePr>
   </w:style>
-  <w:style w:type="table" w:styleId="LightGrid-Accent1">
+  <w:style w:type="table" w:styleId="LightGrid-Accent11">
     <w:name w:val="Light Grid Accent 1"/>
     <w:basedOn w:val="TableNormal"/>
     <w:uiPriority w:val="62"/>
@@ -8001,7 +8119,7 @@
 </file>
 
 <file path=word/glossary/document.xml><?xml version="1.0" encoding="utf-8"?>
-<w:glossaryDocument xmlns:ve="http://schemas.openxmlformats.org/markup-compatibility/2006" xmlns:o="urn:schemas-microsoft-com:office:office" xmlns:r="http://schemas.openxmlformats.org/officeDocument/2006/relationships" xmlns:m="http://schemas.openxmlformats.org/officeDocument/2006/math" xmlns:v="urn:schemas-microsoft-com:vml" xmlns:wp="http://schemas.openxmlformats.org/drawingml/2006/wordprocessingDrawing" xmlns:w10="urn:schemas-microsoft-com:office:word" xmlns:w="http://schemas.openxmlformats.org/wordprocessingml/2006/main" xmlns:wne="http://schemas.microsoft.com/office/word/2006/wordml">
+<w:glossaryDocument xmlns:wpc="http://schemas.microsoft.com/office/word/2010/wordprocessingCanvas" xmlns:mc="http://schemas.openxmlformats.org/markup-compatibility/2006" xmlns:o="urn:schemas-microsoft-com:office:office" xmlns:r="http://schemas.openxmlformats.org/officeDocument/2006/relationships" xmlns:m="http://schemas.openxmlformats.org/officeDocument/2006/math" xmlns:v="urn:schemas-microsoft-com:vml" xmlns:wp14="http://schemas.microsoft.com/office/word/2010/wordprocessingDrawing" xmlns:wp="http://schemas.openxmlformats.org/drawingml/2006/wordprocessingDrawing" xmlns:w10="urn:schemas-microsoft-com:office:word" xmlns:w="http://schemas.openxmlformats.org/wordprocessingml/2006/main" xmlns:w14="http://schemas.microsoft.com/office/word/2010/wordml" xmlns:wpg="http://schemas.microsoft.com/office/word/2010/wordprocessingGroup" xmlns:wpi="http://schemas.microsoft.com/office/word/2010/wordprocessingInk" xmlns:wne="http://schemas.microsoft.com/office/word/2006/wordml" xmlns:wps="http://schemas.microsoft.com/office/word/2010/wordprocessingShape" mc:Ignorable="w14 wp14">
   <w:docParts>
     <w:docPart>
       <w:docPartPr>
@@ -8064,43 +8182,12 @@
         </w:p>
       </w:docPartBody>
     </w:docPart>
-    <w:docPart>
-      <w:docPartPr>
-        <w:name w:val="E616E96A4DCB47A7AE261691F6FB4895"/>
-        <w:category>
-          <w:name w:val="General"/>
-          <w:gallery w:val="placeholder"/>
-        </w:category>
-        <w:types>
-          <w:type w:val="bbPlcHdr"/>
-        </w:types>
-        <w:behaviors>
-          <w:behavior w:val="content"/>
-        </w:behaviors>
-        <w:guid w:val="{A6145A47-A9ED-4257-8F3C-296DDB590B78}"/>
-      </w:docPartPr>
-      <w:docPartBody>
-        <w:p>
-          <w:pPr>
-            <w:pStyle w:val="E616E96A4DCB47A7AE261691F6FB4895"/>
-          </w:pPr>
-          <w:r>
-            <w:rPr>
-              <w:rFonts w:asciiTheme="majorHAnsi" w:eastAsiaTheme="majorEastAsia" w:hAnsiTheme="majorHAnsi" w:cstheme="majorBidi"/>
-              <w:sz w:val="44"/>
-              <w:szCs w:val="44"/>
-            </w:rPr>
-            <w:t>[Type the document subtitle]</w:t>
-          </w:r>
-        </w:p>
-      </w:docPartBody>
-    </w:docPart>
   </w:docParts>
 </w:glossaryDocument>
 </file>
 
 <file path=word/glossary/fontTable.xml><?xml version="1.0" encoding="utf-8"?>
-<w:fonts xmlns:r="http://schemas.openxmlformats.org/officeDocument/2006/relationships" xmlns:w="http://schemas.openxmlformats.org/wordprocessingml/2006/main">
+<w:fonts xmlns:mc="http://schemas.openxmlformats.org/markup-compatibility/2006" xmlns:r="http://schemas.openxmlformats.org/officeDocument/2006/relationships" xmlns:w="http://schemas.openxmlformats.org/wordprocessingml/2006/main" xmlns:w14="http://schemas.microsoft.com/office/word/2010/wordml" mc:Ignorable="w14">
   <w:font w:name="Calibri">
     <w:panose1 w:val="020F0502020204030204"/>
     <w:charset w:val="00"/>
@@ -8120,9 +8207,10 @@
     <w:charset w:val="00"/>
     <w:family w:val="roman"/>
     <w:pitch w:val="variable"/>
-    <w:sig w:usb0="A00002EF" w:usb1="4000004B" w:usb2="00000000" w:usb3="00000000" w:csb0="0000019F" w:csb1="00000000"/>
+    <w:sig w:usb0="E00002FF" w:usb1="400004FF" w:usb2="00000000" w:usb3="00000000" w:csb0="0000019F" w:csb1="00000000"/>
   </w:font>
   <w:font w:name="Malgun Gothic">
+    <w:altName w:val="맑은 고딕"/>
     <w:panose1 w:val="020B0503020000020004"/>
     <w:charset w:val="81"/>
     <w:family w:val="swiss"/>
@@ -8133,8 +8221,9 @@
     <w:panose1 w:val="020B0604030504040204"/>
     <w:charset w:val="00"/>
     <w:family w:val="swiss"/>
+    <w:notTrueType/>
     <w:pitch w:val="variable"/>
-    <w:sig w:usb0="E1002EFF" w:usb1="C000605B" w:usb2="00000029" w:usb3="00000000" w:csb0="000101FF" w:csb1="00000000"/>
+    <w:sig w:usb0="00000003" w:usb1="00000000" w:usb2="00000000" w:usb3="00000000" w:csb0="00000001" w:csb1="00000000"/>
   </w:font>
   <w:font w:name="Arial">
     <w:panose1 w:val="020B0604020202020204"/>
@@ -8147,23 +8236,25 @@
 </file>
 
 <file path=word/glossary/settings.xml><?xml version="1.0" encoding="utf-8"?>
-<w:settings xmlns:o="urn:schemas-microsoft-com:office:office" xmlns:r="http://schemas.openxmlformats.org/officeDocument/2006/relationships" xmlns:m="http://schemas.openxmlformats.org/officeDocument/2006/math" xmlns:v="urn:schemas-microsoft-com:vml" xmlns:w10="urn:schemas-microsoft-com:office:word" xmlns:w="http://schemas.openxmlformats.org/wordprocessingml/2006/main" xmlns:sl="http://schemas.openxmlformats.org/schemaLibrary/2006/main">
+<w:settings xmlns:mc="http://schemas.openxmlformats.org/markup-compatibility/2006" xmlns:o="urn:schemas-microsoft-com:office:office" xmlns:r="http://schemas.openxmlformats.org/officeDocument/2006/relationships" xmlns:m="http://schemas.openxmlformats.org/officeDocument/2006/math" xmlns:v="urn:schemas-microsoft-com:vml" xmlns:w10="urn:schemas-microsoft-com:office:word" xmlns:w="http://schemas.openxmlformats.org/wordprocessingml/2006/main" xmlns:w14="http://schemas.microsoft.com/office/word/2010/wordml" xmlns:sl="http://schemas.openxmlformats.org/schemaLibrary/2006/main" mc:Ignorable="w14">
   <w:view w:val="normal"/>
   <w:defaultTabStop w:val="720"/>
   <w:characterSpacingControl w:val="doNotCompress"/>
   <w:compat>
     <w:useFELayout/>
+    <w:compatSetting w:name="compatibilityMode" w:uri="http://schemas.microsoft.com/office/word" w:val="12"/>
   </w:compat>
   <w:rsids>
     <w:rsidRoot w:val="00E171CC"/>
     <w:rsid w:val="004169E6"/>
     <w:rsid w:val="00E171CC"/>
+    <w:rsid w:val="00EA2487"/>
   </w:rsids>
   <m:mathPr>
     <m:mathFont m:val="Cambria Math"/>
     <m:brkBin m:val="before"/>
     <m:brkBinSub m:val="--"/>
-    <m:smallFrac m:val="off"/>
+    <m:smallFrac m:val="0"/>
     <m:dispDef/>
     <m:lMargin m:val="0"/>
     <m:rMargin m:val="0"/>
@@ -8180,7 +8271,7 @@
 </file>
 
 <file path=word/glossary/styles.xml><?xml version="1.0" encoding="utf-8"?>
-<w:styles xmlns:r="http://schemas.openxmlformats.org/officeDocument/2006/relationships" xmlns:w="http://schemas.openxmlformats.org/wordprocessingml/2006/main">
+<w:styles xmlns:mc="http://schemas.openxmlformats.org/markup-compatibility/2006" xmlns:r="http://schemas.openxmlformats.org/officeDocument/2006/relationships" xmlns:w="http://schemas.openxmlformats.org/wordprocessingml/2006/main" xmlns:w14="http://schemas.microsoft.com/office/word/2010/wordml" mc:Ignorable="w14">
   <w:docDefaults>
     <w:rPrDefault>
       <w:rPr>
@@ -8351,7 +8442,6 @@
     <w:uiPriority w:val="99"/>
     <w:semiHidden/>
     <w:unhideWhenUsed/>
-    <w:qFormat/>
     <w:tblPr>
       <w:tblInd w:w="0" w:type="dxa"/>
       <w:tblCellMar>
@@ -8395,8 +8485,198 @@
 </w:styles>
 </file>
 
+<file path=word/glossary/stylesWithEffects.xml><?xml version="1.0" encoding="utf-8"?>
+<w:styles xmlns:wpc="http://schemas.microsoft.com/office/word/2010/wordprocessingCanvas" xmlns:mc="http://schemas.openxmlformats.org/markup-compatibility/2006" xmlns:o="urn:schemas-microsoft-com:office:office" xmlns:r="http://schemas.openxmlformats.org/officeDocument/2006/relationships" xmlns:m="http://schemas.openxmlformats.org/officeDocument/2006/math" xmlns:v="urn:schemas-microsoft-com:vml" xmlns:wp14="http://schemas.microsoft.com/office/word/2010/wordprocessingDrawing" xmlns:wp="http://schemas.openxmlformats.org/drawingml/2006/wordprocessingDrawing" xmlns:w10="urn:schemas-microsoft-com:office:word" xmlns:w="http://schemas.openxmlformats.org/wordprocessingml/2006/main" xmlns:w14="http://schemas.microsoft.com/office/word/2010/wordml" xmlns:wpg="http://schemas.microsoft.com/office/word/2010/wordprocessingGroup" xmlns:wpi="http://schemas.microsoft.com/office/word/2010/wordprocessingInk" xmlns:wne="http://schemas.microsoft.com/office/word/2006/wordml" xmlns:wps="http://schemas.microsoft.com/office/word/2010/wordprocessingShape" mc:Ignorable="w14 wp14">
+  <w:docDefaults>
+    <w:rPrDefault>
+      <w:rPr>
+        <w:rFonts w:asciiTheme="minorHAnsi" w:eastAsiaTheme="minorEastAsia" w:hAnsiTheme="minorHAnsi" w:cstheme="minorBidi"/>
+        <w:sz w:val="22"/>
+        <w:szCs w:val="22"/>
+        <w:lang w:val="en-CA" w:eastAsia="ko-KR" w:bidi="ar-SA"/>
+      </w:rPr>
+    </w:rPrDefault>
+    <w:pPrDefault>
+      <w:pPr>
+        <w:spacing w:after="200" w:line="276" w:lineRule="auto"/>
+      </w:pPr>
+    </w:pPrDefault>
+  </w:docDefaults>
+  <w:latentStyles w:defLockedState="0" w:defUIPriority="99" w:defSemiHidden="1" w:defUnhideWhenUsed="1" w:defQFormat="0" w:count="267">
+    <w:lsdException w:name="Normal" w:semiHidden="0" w:uiPriority="0" w:unhideWhenUsed="0" w:qFormat="1"/>
+    <w:lsdException w:name="heading 1" w:semiHidden="0" w:uiPriority="9" w:unhideWhenUsed="0" w:qFormat="1"/>
+    <w:lsdException w:name="heading 2" w:uiPriority="9" w:qFormat="1"/>
+    <w:lsdException w:name="heading 3" w:uiPriority="9" w:qFormat="1"/>
+    <w:lsdException w:name="heading 4" w:uiPriority="9" w:qFormat="1"/>
+    <w:lsdException w:name="heading 5" w:uiPriority="9" w:qFormat="1"/>
+    <w:lsdException w:name="heading 6" w:uiPriority="9" w:qFormat="1"/>
+    <w:lsdException w:name="heading 7" w:uiPriority="9" w:qFormat="1"/>
+    <w:lsdException w:name="heading 8" w:uiPriority="9" w:qFormat="1"/>
+    <w:lsdException w:name="heading 9" w:uiPriority="9" w:qFormat="1"/>
+    <w:lsdException w:name="toc 1" w:uiPriority="39"/>
+    <w:lsdException w:name="toc 2" w:uiPriority="39"/>
+    <w:lsdException w:name="toc 3" w:uiPriority="39"/>
+    <w:lsdException w:name="toc 4" w:uiPriority="39"/>
+    <w:lsdException w:name="toc 5" w:uiPriority="39"/>
+    <w:lsdException w:name="toc 6" w:uiPriority="39"/>
+    <w:lsdException w:name="toc 7" w:uiPriority="39"/>
+    <w:lsdException w:name="toc 8" w:uiPriority="39"/>
+    <w:lsdException w:name="toc 9" w:uiPriority="39"/>
+    <w:lsdException w:name="caption" w:uiPriority="35" w:qFormat="1"/>
+    <w:lsdException w:name="Title" w:semiHidden="0" w:uiPriority="10" w:unhideWhenUsed="0" w:qFormat="1"/>
+    <w:lsdException w:name="Default Paragraph Font" w:uiPriority="1"/>
+    <w:lsdException w:name="Subtitle" w:semiHidden="0" w:uiPriority="11" w:unhideWhenUsed="0" w:qFormat="1"/>
+    <w:lsdException w:name="Strong" w:semiHidden="0" w:uiPriority="22" w:unhideWhenUsed="0" w:qFormat="1"/>
+    <w:lsdException w:name="Emphasis" w:semiHidden="0" w:uiPriority="20" w:unhideWhenUsed="0" w:qFormat="1"/>
+    <w:lsdException w:name="Table Grid" w:semiHidden="0" w:uiPriority="59" w:unhideWhenUsed="0"/>
+    <w:lsdException w:name="Placeholder Text" w:unhideWhenUsed="0"/>
+    <w:lsdException w:name="No Spacing" w:semiHidden="0" w:uiPriority="1" w:unhideWhenUsed="0" w:qFormat="1"/>
+    <w:lsdException w:name="Light Shading" w:semiHidden="0" w:uiPriority="60" w:unhideWhenUsed="0"/>
+    <w:lsdException w:name="Light List" w:semiHidden="0" w:uiPriority="61" w:unhideWhenUsed="0"/>
+    <w:lsdException w:name="Light Grid" w:semiHidden="0" w:uiPriority="62" w:unhideWhenUsed="0"/>
+    <w:lsdException w:name="Medium Shading 1" w:semiHidden="0" w:uiPriority="63" w:unhideWhenUsed="0"/>
+    <w:lsdException w:name="Medium Shading 2" w:semiHidden="0" w:uiPriority="64" w:unhideWhenUsed="0"/>
+    <w:lsdException w:name="Medium List 1" w:semiHidden="0" w:uiPriority="65" w:unhideWhenUsed="0"/>
+    <w:lsdException w:name="Medium List 2" w:semiHidden="0" w:uiPriority="66" w:unhideWhenUsed="0"/>
+    <w:lsdException w:name="Medium Grid 1" w:semiHidden="0" w:uiPriority="67" w:unhideWhenUsed="0"/>
+    <w:lsdException w:name="Medium Grid 2" w:semiHidden="0" w:uiPriority="68" w:unhideWhenUsed="0"/>
+    <w:lsdException w:name="Medium Grid 3" w:semiHidden="0" w:uiPriority="69" w:unhideWhenUsed="0"/>
+    <w:lsdException w:name="Dark List" w:semiHidden="0" w:uiPriority="70" w:unhideWhenUsed="0"/>
+    <w:lsdException w:name="Colorful Shading" w:semiHidden="0" w:uiPriority="71" w:unhideWhenUsed="0"/>
+    <w:lsdException w:name="Colorful List" w:semiHidden="0" w:uiPriority="72" w:unhideWhenUsed="0"/>
+    <w:lsdException w:name="Colorful Grid" w:semiHidden="0" w:uiPriority="73" w:unhideWhenUsed="0"/>
+    <w:lsdException w:name="Light Shading Accent 1" w:semiHidden="0" w:uiPriority="60" w:unhideWhenUsed="0"/>
+    <w:lsdException w:name="Light List Accent 1" w:semiHidden="0" w:uiPriority="61" w:unhideWhenUsed="0"/>
+    <w:lsdException w:name="Light Grid Accent 1" w:semiHidden="0" w:uiPriority="62" w:unhideWhenUsed="0"/>
+    <w:lsdException w:name="Medium Shading 1 Accent 1" w:semiHidden="0" w:uiPriority="63" w:unhideWhenUsed="0"/>
+    <w:lsdException w:name="Medium Shading 2 Accent 1" w:semiHidden="0" w:uiPriority="64" w:unhideWhenUsed="0"/>
+    <w:lsdException w:name="Medium List 1 Accent 1" w:semiHidden="0" w:uiPriority="65" w:unhideWhenUsed="0"/>
+    <w:lsdException w:name="Revision" w:unhideWhenUsed="0"/>
+    <w:lsdException w:name="List Paragraph" w:semiHidden="0" w:uiPriority="34" w:unhideWhenUsed="0" w:qFormat="1"/>
+    <w:lsdException w:name="Quote" w:semiHidden="0" w:uiPriority="29" w:unhideWhenUsed="0" w:qFormat="1"/>
+    <w:lsdException w:name="Intense Quote" w:semiHidden="0" w:uiPriority="30" w:unhideWhenUsed="0" w:qFormat="1"/>
+    <w:lsdException w:name="Medium List 2 Accent 1" w:semiHidden="0" w:uiPriority="66" w:unhideWhenUsed="0"/>
+    <w:lsdException w:name="Medium Grid 1 Accent 1" w:semiHidden="0" w:uiPriority="67" w:unhideWhenUsed="0"/>
+    <w:lsdException w:name="Medium Grid 2 Accent 1" w:semiHidden="0" w:uiPriority="68" w:unhideWhenUsed="0"/>
+    <w:lsdException w:name="Medium Grid 3 Accent 1" w:semiHidden="0" w:uiPriority="69" w:unhideWhenUsed="0"/>
+    <w:lsdException w:name="Dark List Accent 1" w:semiHidden="0" w:uiPriority="70" w:unhideWhenUsed="0"/>
+    <w:lsdException w:name="Colorful Shading Accent 1" w:semiHidden="0" w:uiPriority="71" w:unhideWhenUsed="0"/>
+    <w:lsdException w:name="Colorful List Accent 1" w:semiHidden="0" w:uiPriority="72" w:unhideWhenUsed="0"/>
+    <w:lsdException w:name="Colorful Grid Accent 1" w:semiHidden="0" w:uiPriority="73" w:unhideWhenUsed="0"/>
+    <w:lsdException w:name="Light Shading Accent 2" w:semiHidden="0" w:uiPriority="60" w:unhideWhenUsed="0"/>
+    <w:lsdException w:name="Light List Accent 2" w:semiHidden="0" w:uiPriority="61" w:unhideWhenUsed="0"/>
+    <w:lsdException w:name="Light Grid Accent 2" w:semiHidden="0" w:uiPriority="62" w:unhideWhenUsed="0"/>
+    <w:lsdException w:name="Medium Shading 1 Accent 2" w:semiHidden="0" w:uiPriority="63" w:unhideWhenUsed="0"/>
+    <w:lsdException w:name="Medium Shading 2 Accent 2" w:semiHidden="0" w:uiPriority="64" w:unhideWhenUsed="0"/>
+    <w:lsdException w:name="Medium List 1 Accent 2" w:semiHidden="0" w:uiPriority="65" w:unhideWhenUsed="0"/>
+    <w:lsdException w:name="Medium List 2 Accent 2" w:semiHidden="0" w:uiPriority="66" w:unhideWhenUsed="0"/>
+    <w:lsdException w:name="Medium Grid 1 Accent 2" w:semiHidden="0" w:uiPriority="67" w:unhideWhenUsed="0"/>
+    <w:lsdException w:name="Medium Grid 2 Accent 2" w:semiHidden="0" w:uiPriority="68" w:unhideWhenUsed="0"/>
+    <w:lsdException w:name="Medium Grid 3 Accent 2" w:semiHidden="0" w:uiPriority="69" w:unhideWhenUsed="0"/>
+    <w:lsdException w:name="Dark List Accent 2" w:semiHidden="0" w:uiPriority="70" w:unhideWhenUsed="0"/>
+    <w:lsdException w:name="Colorful Shading Accent 2" w:semiHidden="0" w:uiPriority="71" w:unhideWhenUsed="0"/>
+    <w:lsdException w:name="Colorful List Accent 2" w:semiHidden="0" w:uiPriority="72" w:unhideWhenUsed="0"/>
+    <w:lsdException w:name="Colorful Grid Accent 2" w:semiHidden="0" w:uiPriority="73" w:unhideWhenUsed="0"/>
+    <w:lsdException w:name="Light Shading Accent 3" w:semiHidden="0" w:uiPriority="60" w:unhideWhenUsed="0"/>
+    <w:lsdException w:name="Light List Accent 3" w:semiHidden="0" w:uiPriority="61" w:unhideWhenUsed="0"/>
+    <w:lsdException w:name="Light Grid Accent 3" w:semiHidden="0" w:uiPriority="62" w:unhideWhenUsed="0"/>
+    <w:lsdException w:name="Medium Shading 1 Accent 3" w:semiHidden="0" w:uiPriority="63" w:unhideWhenUsed="0"/>
+    <w:lsdException w:name="Medium Shading 2 Accent 3" w:semiHidden="0" w:uiPriority="64" w:unhideWhenUsed="0"/>
+    <w:lsdException w:name="Medium List 1 Accent 3" w:semiHidden="0" w:uiPriority="65" w:unhideWhenUsed="0"/>
+    <w:lsdException w:name="Medium List 2 Accent 3" w:semiHidden="0" w:uiPriority="66" w:unhideWhenUsed="0"/>
+    <w:lsdException w:name="Medium Grid 1 Accent 3" w:semiHidden="0" w:uiPriority="67" w:unhideWhenUsed="0"/>
+    <w:lsdException w:name="Medium Grid 2 Accent 3" w:semiHidden="0" w:uiPriority="68" w:unhideWhenUsed="0"/>
+    <w:lsdException w:name="Medium Grid 3 Accent 3" w:semiHidden="0" w:uiPriority="69" w:unhideWhenUsed="0"/>
+    <w:lsdException w:name="Dark List Accent 3" w:semiHidden="0" w:uiPriority="70" w:unhideWhenUsed="0"/>
+    <w:lsdException w:name="Colorful Shading Accent 3" w:semiHidden="0" w:uiPriority="71" w:unhideWhenUsed="0"/>
+    <w:lsdException w:name="Colorful List Accent 3" w:semiHidden="0" w:uiPriority="72" w:unhideWhenUsed="0"/>
+    <w:lsdException w:name="Colorful Grid Accent 3" w:semiHidden="0" w:uiPriority="73" w:unhideWhenUsed="0"/>
+    <w:lsdException w:name="Light Shading Accent 4" w:semiHidden="0" w:uiPriority="60" w:unhideWhenUsed="0"/>
+    <w:lsdException w:name="Light List Accent 4" w:semiHidden="0" w:uiPriority="61" w:unhideWhenUsed="0"/>
+    <w:lsdException w:name="Light Grid Accent 4" w:semiHidden="0" w:uiPriority="62" w:unhideWhenUsed="0"/>
+    <w:lsdException w:name="Medium Shading 1 Accent 4" w:semiHidden="0" w:uiPriority="63" w:unhideWhenUsed="0"/>
+    <w:lsdException w:name="Medium Shading 2 Accent 4" w:semiHidden="0" w:uiPriority="64" w:unhideWhenUsed="0"/>
+    <w:lsdException w:name="Medium List 1 Accent 4" w:semiHidden="0" w:uiPriority="65" w:unhideWhenUsed="0"/>
+    <w:lsdException w:name="Medium List 2 Accent 4" w:semiHidden="0" w:uiPriority="66" w:unhideWhenUsed="0"/>
+    <w:lsdException w:name="Medium Grid 1 Accent 4" w:semiHidden="0" w:uiPriority="67" w:unhideWhenUsed="0"/>
+    <w:lsdException w:name="Medium Grid 2 Accent 4" w:semiHidden="0" w:uiPriority="68" w:unhideWhenUsed="0"/>
+    <w:lsdException w:name="Medium Grid 3 Accent 4" w:semiHidden="0" w:uiPriority="69" w:unhideWhenUsed="0"/>
+    <w:lsdException w:name="Dark List Accent 4" w:semiHidden="0" w:uiPriority="70" w:unhideWhenUsed="0"/>
+    <w:lsdException w:name="Colorful Shading Accent 4" w:semiHidden="0" w:uiPriority="71" w:unhideWhenUsed="0"/>
+    <w:lsdException w:name="Colorful List Accent 4" w:semiHidden="0" w:uiPriority="72" w:unhideWhenUsed="0"/>
+    <w:lsdException w:name="Colorful Grid Accent 4" w:semiHidden="0" w:uiPriority="73" w:unhideWhenUsed="0"/>
+    <w:lsdException w:name="Light Shading Accent 5" w:semiHidden="0" w:uiPriority="60" w:unhideWhenUsed="0"/>
+    <w:lsdException w:name="Light List Accent 5" w:semiHidden="0" w:uiPriority="61" w:unhideWhenUsed="0"/>
+    <w:lsdException w:name="Light Grid Accent 5" w:semiHidden="0" w:uiPriority="62" w:unhideWhenUsed="0"/>
+    <w:lsdException w:name="Medium Shading 1 Accent 5" w:semiHidden="0" w:uiPriority="63" w:unhideWhenUsed="0"/>
+    <w:lsdException w:name="Medium Shading 2 Accent 5" w:semiHidden="0" w:uiPriority="64" w:unhideWhenUsed="0"/>
+    <w:lsdException w:name="Medium List 1 Accent 5" w:semiHidden="0" w:uiPriority="65" w:unhideWhenUsed="0"/>
+    <w:lsdException w:name="Medium List 2 Accent 5" w:semiHidden="0" w:uiPriority="66" w:unhideWhenUsed="0"/>
+    <w:lsdException w:name="Medium Grid 1 Accent 5" w:semiHidden="0" w:uiPriority="67" w:unhideWhenUsed="0"/>
+    <w:lsdException w:name="Medium Grid 2 Accent 5" w:semiHidden="0" w:uiPriority="68" w:unhideWhenUsed="0"/>
+    <w:lsdException w:name="Medium Grid 3 Accent 5" w:semiHidden="0" w:uiPriority="69" w:unhideWhenUsed="0"/>
+    <w:lsdException w:name="Dark List Accent 5" w:semiHidden="0" w:uiPriority="70" w:unhideWhenUsed="0"/>
+    <w:lsdException w:name="Colorful Shading Accent 5" w:semiHidden="0" w:uiPriority="71" w:unhideWhenUsed="0"/>
+    <w:lsdException w:name="Colorful List Accent 5" w:semiHidden="0" w:uiPriority="72" w:unhideWhenUsed="0"/>
+    <w:lsdException w:name="Colorful Grid Accent 5" w:semiHidden="0" w:uiPriority="73" w:unhideWhenUsed="0"/>
+    <w:lsdException w:name="Light Shading Accent 6" w:semiHidden="0" w:uiPriority="60" w:unhideWhenUsed="0"/>
+    <w:lsdException w:name="Light List Accent 6" w:semiHidden="0" w:uiPriority="61" w:unhideWhenUsed="0"/>
+    <w:lsdException w:name="Light Grid Accent 6" w:semiHidden="0" w:uiPriority="62" w:unhideWhenUsed="0"/>
+    <w:lsdException w:name="Medium Shading 1 Accent 6" w:semiHidden="0" w:uiPriority="63" w:unhideWhenUsed="0"/>
+    <w:lsdException w:name="Medium Shading 2 Accent 6" w:semiHidden="0" w:uiPriority="64" w:unhideWhenUsed="0"/>
+    <w:lsdException w:name="Medium List 1 Accent 6" w:semiHidden="0" w:uiPriority="65" w:unhideWhenUsed="0"/>
+    <w:lsdException w:name="Medium List 2 Accent 6" w:semiHidden="0" w:uiPriority="66" w:unhideWhenUsed="0"/>
+    <w:lsdException w:name="Medium Grid 1 Accent 6" w:semiHidden="0" w:uiPriority="67" w:unhideWhenUsed="0"/>
+    <w:lsdException w:name="Medium Grid 2 Accent 6" w:semiHidden="0" w:uiPriority="68" w:unhideWhenUsed="0"/>
+    <w:lsdException w:name="Medium Grid 3 Accent 6" w:semiHidden="0" w:uiPriority="69" w:unhideWhenUsed="0"/>
+    <w:lsdException w:name="Dark List Accent 6" w:semiHidden="0" w:uiPriority="70" w:unhideWhenUsed="0"/>
+    <w:lsdException w:name="Colorful Shading Accent 6" w:semiHidden="0" w:uiPriority="71" w:unhideWhenUsed="0"/>
+    <w:lsdException w:name="Colorful List Accent 6" w:semiHidden="0" w:uiPriority="72" w:unhideWhenUsed="0"/>
+    <w:lsdException w:name="Colorful Grid Accent 6" w:semiHidden="0" w:uiPriority="73" w:unhideWhenUsed="0"/>
+    <w:lsdException w:name="Subtle Emphasis" w:semiHidden="0" w:uiPriority="19" w:unhideWhenUsed="0" w:qFormat="1"/>
+    <w:lsdException w:name="Intense Emphasis" w:semiHidden="0" w:uiPriority="21" w:unhideWhenUsed="0" w:qFormat="1"/>
+    <w:lsdException w:name="Subtle Reference" w:semiHidden="0" w:uiPriority="31" w:unhideWhenUsed="0" w:qFormat="1"/>
+    <w:lsdException w:name="Intense Reference" w:semiHidden="0" w:uiPriority="32" w:unhideWhenUsed="0" w:qFormat="1"/>
+    <w:lsdException w:name="Book Title" w:semiHidden="0" w:uiPriority="33" w:unhideWhenUsed="0" w:qFormat="1"/>
+    <w:lsdException w:name="Bibliography" w:uiPriority="37"/>
+    <w:lsdException w:name="TOC Heading" w:uiPriority="39" w:qFormat="1"/>
+  </w:latentStyles>
+  <w:style w:type="paragraph" w:default="1" w:styleId="Normal">
+    <w:name w:val="Normal"/>
+    <w:qFormat/>
+  </w:style>
+  <w:style w:type="character" w:default="1" w:styleId="DefaultParagraphFont">
+    <w:name w:val="Default Paragraph Font"/>
+    <w:uiPriority w:val="1"/>
+    <w:semiHidden/>
+    <w:unhideWhenUsed/>
+  </w:style>
+  <w:style w:type="table" w:default="1" w:styleId="TableNormal">
+    <w:name w:val="Normal Table"/>
+    <w:uiPriority w:val="99"/>
+    <w:semiHidden/>
+    <w:unhideWhenUsed/>
+    <w:tblPr>
+      <w:tblInd w:w="0" w:type="dxa"/>
+      <w:tblCellMar>
+        <w:top w:w="0" w:type="dxa"/>
+        <w:left w:w="108" w:type="dxa"/>
+        <w:bottom w:w="0" w:type="dxa"/>
+        <w:right w:w="108" w:type="dxa"/>
+      </w:tblCellMar>
+    </w:tblPr>
+  </w:style>
+  <w:style w:type="numbering" w:default="1" w:styleId="NoList">
+    <w:name w:val="No List"/>
+    <w:uiPriority w:val="99"/>
+    <w:semiHidden/>
+    <w:unhideWhenUsed/>
+  </w:style>
+</w:styles>
+</file>
+
 <file path=word/glossary/webSettings.xml><?xml version="1.0" encoding="utf-8"?>
-<w:webSettings xmlns:r="http://schemas.openxmlformats.org/officeDocument/2006/relationships" xmlns:w="http://schemas.openxmlformats.org/wordprocessingml/2006/main">
+<w:webSettings xmlns:mc="http://schemas.openxmlformats.org/markup-compatibility/2006" xmlns:r="http://schemas.openxmlformats.org/officeDocument/2006/relationships" xmlns:w="http://schemas.openxmlformats.org/wordprocessingml/2006/main" xmlns:w14="http://schemas.microsoft.com/office/word/2010/wordml" mc:Ignorable="w14">
   <w:optimizeForBrowser/>
   <w:allowPNG/>
 </w:webSettings>

</xml_diff>